<commit_message>
added vision and mission in srs
</commit_message>
<xml_diff>
--- a/Project Documents/SRS/Prantiksme SRS.docx
+++ b/Project Documents/SRS/Prantiksme SRS.docx
@@ -1337,88 +1337,55 @@
     <w:p>
       <w:pPr>
         <w:contextualSpacing w:val="0"/>
-        <w:jc w:val="both"/>
-        <w:rPr>
-          <w:rFonts w:ascii="Tahoma" w:eastAsia="Tahoma" w:hAnsi="Tahoma" w:cs="Tahoma"/>
-          <w:sz w:val="24"/>
-          <w:szCs w:val="24"/>
-        </w:rPr>
-      </w:pPr>
-      <w:r>
-        <w:rPr>
-          <w:rFonts w:ascii="Tahoma" w:eastAsia="Tahoma" w:hAnsi="Tahoma" w:cs="Tahoma"/>
-          <w:sz w:val="24"/>
-          <w:szCs w:val="24"/>
-        </w:rPr>
-        <w:t xml:space="preserve">1. </w:t>
-      </w:r>
-      <w:bookmarkStart w:id="0" w:name="_GoBack"/>
-      <w:r>
-        <w:rPr>
-          <w:rFonts w:ascii="Tahoma" w:eastAsia="Tahoma" w:hAnsi="Tahoma" w:cs="Tahoma"/>
-          <w:color w:val="FF0000"/>
-          <w:sz w:val="24"/>
-          <w:szCs w:val="24"/>
-        </w:rPr>
-        <w:t>Empower your Employees with self-service procurement.</w:t>
-      </w:r>
-      <w:bookmarkEnd w:id="0"/>
-    </w:p>
-    <w:p>
-      <w:pPr>
-        <w:contextualSpacing w:val="0"/>
-        <w:jc w:val="both"/>
-        <w:rPr>
-          <w:rFonts w:ascii="Tahoma" w:eastAsia="Tahoma" w:hAnsi="Tahoma" w:cs="Tahoma"/>
-          <w:sz w:val="24"/>
-          <w:szCs w:val="24"/>
-        </w:rPr>
-      </w:pPr>
-      <w:r>
-        <w:rPr>
-          <w:rFonts w:ascii="Tahoma" w:eastAsia="Tahoma" w:hAnsi="Tahoma" w:cs="Tahoma"/>
-          <w:sz w:val="24"/>
-          <w:szCs w:val="24"/>
-        </w:rPr>
-        <w:t>2. Increase the percentage of Requisition with specific purpose of using vehicle.</w:t>
-      </w:r>
-    </w:p>
-    <w:p>
-      <w:pPr>
-        <w:contextualSpacing w:val="0"/>
-        <w:jc w:val="both"/>
-        <w:rPr>
-          <w:rFonts w:ascii="Tahoma" w:eastAsia="Tahoma" w:hAnsi="Tahoma" w:cs="Tahoma"/>
-          <w:sz w:val="24"/>
-          <w:szCs w:val="24"/>
-        </w:rPr>
-      </w:pPr>
-      <w:r>
-        <w:rPr>
-          <w:rFonts w:ascii="Tahoma" w:eastAsia="Tahoma" w:hAnsi="Tahoma" w:cs="Tahoma"/>
-          <w:sz w:val="24"/>
-          <w:szCs w:val="24"/>
-        </w:rPr>
-        <w:t>3. Cost effective, save time, Easy to maintain.</w:t>
-      </w:r>
-    </w:p>
-    <w:p>
-      <w:pPr>
-        <w:contextualSpacing w:val="0"/>
-        <w:jc w:val="both"/>
-        <w:rPr>
-          <w:rFonts w:ascii="Tahoma" w:eastAsia="Tahoma" w:hAnsi="Tahoma" w:cs="Tahoma"/>
-          <w:sz w:val="24"/>
-          <w:szCs w:val="24"/>
-        </w:rPr>
-      </w:pPr>
-      <w:r>
-        <w:rPr>
-          <w:rFonts w:ascii="Tahoma" w:eastAsia="Tahoma" w:hAnsi="Tahoma" w:cs="Tahoma"/>
-          <w:sz w:val="24"/>
-          <w:szCs w:val="24"/>
-        </w:rPr>
-        <w:t>4. Gain visibility to all requisition and their approvals.</w:t>
+        <w:rPr>
+          <w:rFonts w:ascii="Tahoma" w:eastAsia="Tahoma" w:hAnsi="Tahoma" w:cs="Tahoma"/>
+          <w:sz w:val="24"/>
+          <w:szCs w:val="24"/>
+        </w:rPr>
+      </w:pPr>
+      <w:r>
+        <w:rPr>
+          <w:rFonts w:ascii="Tahoma" w:eastAsia="Tahoma" w:hAnsi="Tahoma" w:cs="Tahoma"/>
+          <w:sz w:val="24"/>
+          <w:szCs w:val="24"/>
+        </w:rPr>
+        <w:t>1. Traders do business with this software without any paperwork.</w:t>
+      </w:r>
+    </w:p>
+    <w:p>
+      <w:pPr>
+        <w:contextualSpacing w:val="0"/>
+        <w:rPr>
+          <w:rFonts w:ascii="Tahoma" w:eastAsia="Tahoma" w:hAnsi="Tahoma" w:cs="Tahoma"/>
+          <w:sz w:val="24"/>
+          <w:szCs w:val="24"/>
+        </w:rPr>
+      </w:pPr>
+      <w:r>
+        <w:rPr>
+          <w:rFonts w:ascii="Tahoma" w:eastAsia="Tahoma" w:hAnsi="Tahoma" w:cs="Tahoma"/>
+          <w:sz w:val="24"/>
+          <w:szCs w:val="24"/>
+        </w:rPr>
+        <w:t>2. The grocery shopper can create stocks and sales.</w:t>
+      </w:r>
+    </w:p>
+    <w:p>
+      <w:pPr>
+        <w:contextualSpacing w:val="0"/>
+        <w:rPr>
+          <w:rFonts w:ascii="Tahoma" w:eastAsia="Tahoma" w:hAnsi="Tahoma" w:cs="Tahoma"/>
+          <w:sz w:val="24"/>
+          <w:szCs w:val="24"/>
+        </w:rPr>
+      </w:pPr>
+      <w:r>
+        <w:rPr>
+          <w:rFonts w:ascii="Tahoma" w:eastAsia="Tahoma" w:hAnsi="Tahoma" w:cs="Tahoma"/>
+          <w:sz w:val="24"/>
+          <w:szCs w:val="24"/>
+        </w:rPr>
+        <w:t>3. The owner can create his employee list with the permission of the employee details and role base.</w:t>
       </w:r>
     </w:p>
     <w:p>
@@ -1434,6 +1401,14 @@
       <w:r>
         <w:rPr>
           <w:rFonts w:ascii="Tahoma" w:eastAsia="Tahoma" w:hAnsi="Tahoma" w:cs="Tahoma"/>
+          <w:sz w:val="24"/>
+          <w:szCs w:val="24"/>
+        </w:rPr>
+        <w:t>4. Reduce paperwork and time to solve business details.</w:t>
+      </w:r>
+      <w:r>
+        <w:rPr>
+          <w:rFonts w:ascii="Tahoma" w:eastAsia="Tahoma" w:hAnsi="Tahoma" w:cs="Tahoma"/>
           <w:b/>
           <w:sz w:val="32"/>
           <w:szCs w:val="32"/>
@@ -1471,6 +1446,7 @@
           <w:szCs w:val="28"/>
           <w:u w:val="single"/>
         </w:rPr>
+        <w:lastRenderedPageBreak/>
         <w:t>What is vision and mission for software?</w:t>
       </w:r>
     </w:p>
@@ -1522,33 +1498,107 @@
           <w:rFonts w:ascii="Tahoma" w:eastAsia="Tahoma" w:hAnsi="Tahoma" w:cs="Tahoma"/>
           <w:sz w:val="24"/>
           <w:szCs w:val="24"/>
-          <w:highlight w:val="white"/>
-        </w:rPr>
-      </w:pPr>
-      <w:r>
-        <w:rPr>
-          <w:rFonts w:ascii="Tahoma" w:eastAsia="Tahoma" w:hAnsi="Tahoma" w:cs="Tahoma"/>
-          <w:sz w:val="24"/>
-          <w:szCs w:val="24"/>
-          <w:highlight w:val="white"/>
-        </w:rPr>
-        <w:t>Enable Requisition to focus on strategic objectives and realize operational efficiencies with technology that promotes great user experience.</w:t>
-      </w:r>
-    </w:p>
-    <w:p>
-      <w:pPr>
-        <w:contextualSpacing w:val="0"/>
-        <w:rPr>
-          <w:rFonts w:ascii="Tahoma" w:eastAsia="Tahoma" w:hAnsi="Tahoma" w:cs="Tahoma"/>
-          <w:sz w:val="24"/>
-          <w:szCs w:val="24"/>
-        </w:rPr>
-      </w:pPr>
-      <w:r>
-        <w:rPr>
-          <w:rFonts w:ascii="Tahoma" w:eastAsia="Tahoma" w:hAnsi="Tahoma" w:cs="Tahoma"/>
-          <w:sz w:val="24"/>
-          <w:szCs w:val="24"/>
+        </w:rPr>
+      </w:pPr>
+      <w:r>
+        <w:rPr>
+          <w:rFonts w:ascii="Tahoma" w:eastAsia="Tahoma" w:hAnsi="Tahoma" w:cs="Tahoma"/>
+          <w:sz w:val="24"/>
+          <w:szCs w:val="24"/>
+          <w:highlight w:val="white"/>
+        </w:rPr>
+        <w:t xml:space="preserve">To achieved business goal by reduce paperwork and time to maintenance business.  </w:t>
+      </w:r>
+    </w:p>
+    <w:p>
+      <w:pPr>
+        <w:contextualSpacing w:val="0"/>
+        <w:jc w:val="both"/>
+        <w:rPr>
+          <w:rFonts w:ascii="Tahoma" w:eastAsia="Tahoma" w:hAnsi="Tahoma" w:cs="Tahoma"/>
+          <w:sz w:val="24"/>
+          <w:szCs w:val="24"/>
+        </w:rPr>
+      </w:pPr>
+    </w:p>
+    <w:p>
+      <w:pPr>
+        <w:contextualSpacing w:val="0"/>
+        <w:rPr>
+          <w:rFonts w:ascii="Tahoma" w:eastAsia="Tahoma" w:hAnsi="Tahoma" w:cs="Tahoma"/>
+          <w:b/>
+          <w:sz w:val="28"/>
+          <w:szCs w:val="28"/>
+        </w:rPr>
+      </w:pPr>
+      <w:r>
+        <w:rPr>
+          <w:rFonts w:ascii="Tahoma" w:eastAsia="Tahoma" w:hAnsi="Tahoma" w:cs="Tahoma"/>
+          <w:b/>
+          <w:sz w:val="28"/>
+          <w:szCs w:val="28"/>
+        </w:rPr>
+        <w:t>Vision:</w:t>
+      </w:r>
+    </w:p>
+    <w:p>
+      <w:pPr>
+        <w:contextualSpacing w:val="0"/>
+        <w:rPr>
+          <w:rFonts w:ascii="Tahoma" w:eastAsia="Tahoma" w:hAnsi="Tahoma" w:cs="Tahoma"/>
+          <w:b/>
+          <w:sz w:val="28"/>
+          <w:szCs w:val="28"/>
+        </w:rPr>
+      </w:pPr>
+    </w:p>
+    <w:p>
+      <w:pPr>
+        <w:contextualSpacing w:val="0"/>
+        <w:rPr>
+          <w:rFonts w:ascii="Tahoma" w:eastAsia="Tahoma" w:hAnsi="Tahoma" w:cs="Tahoma"/>
+          <w:sz w:val="24"/>
+          <w:szCs w:val="24"/>
+          <w:highlight w:val="white"/>
+        </w:rPr>
+      </w:pPr>
+      <w:r>
+        <w:rPr>
+          <w:rFonts w:ascii="Tahoma" w:eastAsia="Tahoma" w:hAnsi="Tahoma" w:cs="Tahoma"/>
+          <w:sz w:val="24"/>
+          <w:szCs w:val="24"/>
+          <w:highlight w:val="white"/>
+        </w:rPr>
+        <w:t xml:space="preserve">Play business with modern technology and quickly monitor details status. </w:t>
+      </w:r>
+      <w:bookmarkStart w:id="0" w:name="_GoBack"/>
+      <w:bookmarkEnd w:id="0"/>
+      <w:r>
+        <w:rPr>
+          <w:rFonts w:ascii="Tahoma" w:eastAsia="Tahoma" w:hAnsi="Tahoma" w:cs="Tahoma"/>
+          <w:sz w:val="24"/>
+          <w:szCs w:val="24"/>
+          <w:highlight w:val="white"/>
+        </w:rPr>
+        <w:t xml:space="preserve">   </w:t>
+      </w:r>
+    </w:p>
+    <w:p>
+      <w:pPr>
+        <w:contextualSpacing w:val="0"/>
+        <w:rPr>
+          <w:rFonts w:ascii="Tahoma" w:eastAsia="Tahoma" w:hAnsi="Tahoma" w:cs="Tahoma"/>
+          <w:sz w:val="24"/>
+          <w:szCs w:val="24"/>
+          <w:highlight w:val="white"/>
+        </w:rPr>
+      </w:pPr>
+      <w:r>
+        <w:rPr>
+          <w:rFonts w:ascii="Tahoma" w:eastAsia="Tahoma" w:hAnsi="Tahoma" w:cs="Tahoma"/>
+          <w:sz w:val="24"/>
+          <w:szCs w:val="24"/>
+          <w:highlight w:val="white"/>
         </w:rPr>
         <w:t xml:space="preserve"> </w:t>
       </w:r>
@@ -1561,16 +1611,18 @@
           <w:b/>
           <w:sz w:val="28"/>
           <w:szCs w:val="28"/>
-        </w:rPr>
-      </w:pPr>
-      <w:r>
-        <w:rPr>
-          <w:rFonts w:ascii="Tahoma" w:eastAsia="Tahoma" w:hAnsi="Tahoma" w:cs="Tahoma"/>
-          <w:b/>
-          <w:sz w:val="28"/>
-          <w:szCs w:val="28"/>
-        </w:rPr>
-        <w:t>Vision:</w:t>
+          <w:u w:val="single"/>
+        </w:rPr>
+      </w:pPr>
+      <w:r>
+        <w:rPr>
+          <w:rFonts w:ascii="Tahoma" w:eastAsia="Tahoma" w:hAnsi="Tahoma" w:cs="Tahoma"/>
+          <w:b/>
+          <w:sz w:val="28"/>
+          <w:szCs w:val="28"/>
+          <w:u w:val="single"/>
+        </w:rPr>
+        <w:t>Scope of the System:</w:t>
       </w:r>
     </w:p>
     <w:p>
@@ -1596,39 +1648,29 @@
     <w:p>
       <w:pPr>
         <w:contextualSpacing w:val="0"/>
-        <w:rPr>
-          <w:rFonts w:ascii="Tahoma" w:eastAsia="Tahoma" w:hAnsi="Tahoma" w:cs="Tahoma"/>
-          <w:sz w:val="24"/>
-          <w:szCs w:val="24"/>
-          <w:highlight w:val="white"/>
-        </w:rPr>
-      </w:pPr>
-      <w:r>
-        <w:rPr>
-          <w:rFonts w:ascii="Tahoma" w:eastAsia="Tahoma" w:hAnsi="Tahoma" w:cs="Tahoma"/>
-          <w:sz w:val="24"/>
-          <w:szCs w:val="24"/>
-          <w:highlight w:val="white"/>
-        </w:rPr>
-        <w:t>To establish e-requisition as the go-to provider with innovative and affordable regional solutions.</w:t>
-      </w:r>
-    </w:p>
-    <w:p>
-      <w:pPr>
-        <w:contextualSpacing w:val="0"/>
-        <w:rPr>
-          <w:rFonts w:ascii="Tahoma" w:eastAsia="Tahoma" w:hAnsi="Tahoma" w:cs="Tahoma"/>
-          <w:sz w:val="24"/>
-          <w:szCs w:val="24"/>
-          <w:highlight w:val="white"/>
-        </w:rPr>
-      </w:pPr>
-      <w:r>
-        <w:rPr>
-          <w:rFonts w:ascii="Tahoma" w:eastAsia="Tahoma" w:hAnsi="Tahoma" w:cs="Tahoma"/>
-          <w:sz w:val="24"/>
-          <w:szCs w:val="24"/>
-          <w:highlight w:val="white"/>
+        <w:jc w:val="both"/>
+        <w:rPr>
+          <w:rFonts w:ascii="Tahoma" w:eastAsia="Tahoma" w:hAnsi="Tahoma" w:cs="Tahoma"/>
+        </w:rPr>
+      </w:pPr>
+      <w:r>
+        <w:rPr>
+          <w:rFonts w:ascii="Tahoma" w:eastAsia="Tahoma" w:hAnsi="Tahoma" w:cs="Tahoma"/>
+        </w:rPr>
+        <w:t>The project aims at providing an efficient interface to the BCC for managing their vehicle requisition based on current manual process in automate. The basic idea involved here is that vehicle and employee, driver are stored in a database. When system get a requisition request, the system analyzes the schedule, vehicle, availability of driver in database and send it to the vehicle manager (admin) for approval.</w:t>
+      </w:r>
+    </w:p>
+    <w:p>
+      <w:pPr>
+        <w:contextualSpacing w:val="0"/>
+        <w:jc w:val="both"/>
+        <w:rPr>
+          <w:rFonts w:ascii="Tahoma" w:eastAsia="Tahoma" w:hAnsi="Tahoma" w:cs="Tahoma"/>
+        </w:rPr>
+      </w:pPr>
+      <w:r>
+        <w:rPr>
+          <w:rFonts w:ascii="Tahoma" w:eastAsia="Tahoma" w:hAnsi="Tahoma" w:cs="Tahoma"/>
         </w:rPr>
         <w:t xml:space="preserve"> </w:t>
       </w:r>
@@ -1636,41 +1678,28 @@
     <w:p>
       <w:pPr>
         <w:contextualSpacing w:val="0"/>
-        <w:rPr>
-          <w:rFonts w:ascii="Tahoma" w:eastAsia="Tahoma" w:hAnsi="Tahoma" w:cs="Tahoma"/>
-          <w:b/>
-          <w:sz w:val="28"/>
-          <w:szCs w:val="28"/>
-          <w:u w:val="single"/>
-        </w:rPr>
-      </w:pPr>
-      <w:r>
-        <w:rPr>
-          <w:rFonts w:ascii="Tahoma" w:eastAsia="Tahoma" w:hAnsi="Tahoma" w:cs="Tahoma"/>
-          <w:b/>
-          <w:sz w:val="28"/>
-          <w:szCs w:val="28"/>
-          <w:u w:val="single"/>
-        </w:rPr>
-        <w:t>Scope of the System:</w:t>
-      </w:r>
-    </w:p>
-    <w:p>
-      <w:pPr>
-        <w:contextualSpacing w:val="0"/>
-        <w:rPr>
-          <w:rFonts w:ascii="Tahoma" w:eastAsia="Tahoma" w:hAnsi="Tahoma" w:cs="Tahoma"/>
-          <w:b/>
-          <w:sz w:val="28"/>
-          <w:szCs w:val="28"/>
-        </w:rPr>
-      </w:pPr>
-      <w:r>
-        <w:rPr>
-          <w:rFonts w:ascii="Tahoma" w:eastAsia="Tahoma" w:hAnsi="Tahoma" w:cs="Tahoma"/>
-          <w:b/>
-          <w:sz w:val="28"/>
-          <w:szCs w:val="28"/>
+        <w:jc w:val="both"/>
+        <w:rPr>
+          <w:rFonts w:ascii="Tahoma" w:eastAsia="Tahoma" w:hAnsi="Tahoma" w:cs="Tahoma"/>
+        </w:rPr>
+      </w:pPr>
+      <w:r>
+        <w:rPr>
+          <w:rFonts w:ascii="Tahoma" w:eastAsia="Tahoma" w:hAnsi="Tahoma" w:cs="Tahoma"/>
+        </w:rPr>
+        <w:t>We also propose to include a feature “Feedback”. This feature keeps track of any objection from vehicle user or any inquiry to the vehicle manager and also from vehicle manager to the vehicle user about any instruction.</w:t>
+      </w:r>
+    </w:p>
+    <w:p>
+      <w:pPr>
+        <w:contextualSpacing w:val="0"/>
+        <w:rPr>
+          <w:rFonts w:ascii="Tahoma" w:eastAsia="Tahoma" w:hAnsi="Tahoma" w:cs="Tahoma"/>
+        </w:rPr>
+      </w:pPr>
+      <w:r>
+        <w:rPr>
+          <w:rFonts w:ascii="Tahoma" w:eastAsia="Tahoma" w:hAnsi="Tahoma" w:cs="Tahoma"/>
         </w:rPr>
         <w:t xml:space="preserve"> </w:t>
       </w:r>
@@ -1678,6 +1707,48 @@
     <w:p>
       <w:pPr>
         <w:contextualSpacing w:val="0"/>
+        <w:rPr>
+          <w:rFonts w:ascii="Tahoma" w:eastAsia="Tahoma" w:hAnsi="Tahoma" w:cs="Tahoma"/>
+          <w:b/>
+          <w:sz w:val="28"/>
+          <w:szCs w:val="28"/>
+          <w:u w:val="single"/>
+        </w:rPr>
+      </w:pPr>
+      <w:r>
+        <w:rPr>
+          <w:rFonts w:ascii="Tahoma" w:eastAsia="Tahoma" w:hAnsi="Tahoma" w:cs="Tahoma"/>
+          <w:b/>
+          <w:sz w:val="28"/>
+          <w:szCs w:val="28"/>
+          <w:u w:val="single"/>
+        </w:rPr>
+        <w:t>The Domain:</w:t>
+      </w:r>
+    </w:p>
+    <w:p>
+      <w:pPr>
+        <w:contextualSpacing w:val="0"/>
+        <w:rPr>
+          <w:rFonts w:ascii="Tahoma" w:eastAsia="Tahoma" w:hAnsi="Tahoma" w:cs="Tahoma"/>
+          <w:b/>
+          <w:sz w:val="28"/>
+          <w:szCs w:val="28"/>
+        </w:rPr>
+      </w:pPr>
+      <w:r>
+        <w:rPr>
+          <w:rFonts w:ascii="Tahoma" w:eastAsia="Tahoma" w:hAnsi="Tahoma" w:cs="Tahoma"/>
+          <w:b/>
+          <w:sz w:val="28"/>
+          <w:szCs w:val="28"/>
+        </w:rPr>
+        <w:t xml:space="preserve"> </w:t>
+      </w:r>
+    </w:p>
+    <w:p>
+      <w:pPr>
+        <w:contextualSpacing w:val="0"/>
         <w:jc w:val="both"/>
         <w:rPr>
           <w:rFonts w:ascii="Tahoma" w:eastAsia="Tahoma" w:hAnsi="Tahoma" w:cs="Tahoma"/>
@@ -1687,7 +1758,63 @@
         <w:rPr>
           <w:rFonts w:ascii="Tahoma" w:eastAsia="Tahoma" w:hAnsi="Tahoma" w:cs="Tahoma"/>
         </w:rPr>
-        <w:t>The project aims at providing an efficient interface to the BCC for managing their vehicle requisition based on current manual process in automate. The basic idea involved here is that vehicle and employee, driver are stored in a database. When system get a requisition request, the system analyzes the schedule, vehicle, availability of driver in database and send it to the vehicle manager (admin) for approval.</w:t>
+        <w:t>This proposed project aims at vehicle requisition management of BCC. It can be used in large domain would result in an equally as large scope of development. To keep that in mind we kept our software case study client BCC as organization and where it can also add any branch organization.</w:t>
+      </w:r>
+    </w:p>
+    <w:p>
+      <w:pPr>
+        <w:contextualSpacing w:val="0"/>
+        <w:rPr>
+          <w:rFonts w:ascii="Tahoma" w:eastAsia="Tahoma" w:hAnsi="Tahoma" w:cs="Tahoma"/>
+        </w:rPr>
+      </w:pPr>
+      <w:r>
+        <w:rPr>
+          <w:rFonts w:ascii="Tahoma" w:eastAsia="Tahoma" w:hAnsi="Tahoma" w:cs="Tahoma"/>
+        </w:rPr>
+        <w:t xml:space="preserve"> </w:t>
+      </w:r>
+    </w:p>
+    <w:p>
+      <w:pPr>
+        <w:contextualSpacing w:val="0"/>
+        <w:rPr>
+          <w:rFonts w:ascii="Tahoma" w:eastAsia="Tahoma" w:hAnsi="Tahoma" w:cs="Tahoma"/>
+          <w:b/>
+          <w:sz w:val="28"/>
+          <w:szCs w:val="28"/>
+          <w:u w:val="single"/>
+        </w:rPr>
+      </w:pPr>
+      <w:r>
+        <w:rPr>
+          <w:rFonts w:ascii="Tahoma" w:eastAsia="Tahoma" w:hAnsi="Tahoma" w:cs="Tahoma"/>
+          <w:b/>
+          <w:sz w:val="28"/>
+          <w:szCs w:val="28"/>
+          <w:u w:val="single"/>
+        </w:rPr>
+        <w:t>The Client:</w:t>
+      </w:r>
+    </w:p>
+    <w:p>
+      <w:pPr>
+        <w:contextualSpacing w:val="0"/>
+        <w:rPr>
+          <w:rFonts w:ascii="Tahoma" w:eastAsia="Tahoma" w:hAnsi="Tahoma" w:cs="Tahoma"/>
+          <w:b/>
+          <w:sz w:val="28"/>
+          <w:szCs w:val="28"/>
+        </w:rPr>
+      </w:pPr>
+      <w:r>
+        <w:rPr>
+          <w:rFonts w:ascii="Tahoma" w:eastAsia="Tahoma" w:hAnsi="Tahoma" w:cs="Tahoma"/>
+          <w:b/>
+          <w:sz w:val="28"/>
+          <w:szCs w:val="28"/>
+        </w:rPr>
+        <w:t xml:space="preserve"> </w:t>
       </w:r>
     </w:p>
     <w:p>
@@ -1702,12 +1829,600 @@
         <w:rPr>
           <w:rFonts w:ascii="Tahoma" w:eastAsia="Tahoma" w:hAnsi="Tahoma" w:cs="Tahoma"/>
         </w:rPr>
+        <w:t>Our software will allow our client to customize create user dynamically. Our client can apply our software another branch of it to minimize task on a very large scale.</w:t>
+      </w:r>
+    </w:p>
+    <w:p>
+      <w:pPr>
+        <w:contextualSpacing w:val="0"/>
+        <w:rPr>
+          <w:rFonts w:ascii="Tahoma" w:eastAsia="Tahoma" w:hAnsi="Tahoma" w:cs="Tahoma"/>
+        </w:rPr>
+      </w:pPr>
+    </w:p>
+    <w:p>
+      <w:pPr>
+        <w:contextualSpacing w:val="0"/>
+        <w:rPr>
+          <w:rFonts w:ascii="Tahoma" w:eastAsia="Tahoma" w:hAnsi="Tahoma" w:cs="Tahoma"/>
+          <w:b/>
+          <w:sz w:val="28"/>
+          <w:szCs w:val="28"/>
+          <w:u w:val="single"/>
+        </w:rPr>
+      </w:pPr>
+    </w:p>
+    <w:p>
+      <w:pPr>
+        <w:contextualSpacing w:val="0"/>
+        <w:rPr>
+          <w:rFonts w:ascii="Tahoma" w:eastAsia="Tahoma" w:hAnsi="Tahoma" w:cs="Tahoma"/>
+          <w:b/>
+          <w:sz w:val="28"/>
+          <w:szCs w:val="28"/>
+          <w:u w:val="single"/>
+        </w:rPr>
+      </w:pPr>
+    </w:p>
+    <w:p>
+      <w:pPr>
+        <w:contextualSpacing w:val="0"/>
+        <w:rPr>
+          <w:rFonts w:ascii="Tahoma" w:eastAsia="Tahoma" w:hAnsi="Tahoma" w:cs="Tahoma"/>
+          <w:b/>
+          <w:sz w:val="28"/>
+          <w:szCs w:val="28"/>
+          <w:u w:val="single"/>
+        </w:rPr>
+      </w:pPr>
+      <w:r>
+        <w:rPr>
+          <w:rFonts w:ascii="Tahoma" w:eastAsia="Tahoma" w:hAnsi="Tahoma" w:cs="Tahoma"/>
+          <w:b/>
+          <w:sz w:val="28"/>
+          <w:szCs w:val="28"/>
+          <w:u w:val="single"/>
+        </w:rPr>
+        <w:t>The User:</w:t>
+      </w:r>
+    </w:p>
+    <w:p>
+      <w:pPr>
+        <w:contextualSpacing w:val="0"/>
+        <w:rPr>
+          <w:rFonts w:ascii="Tahoma" w:eastAsia="Tahoma" w:hAnsi="Tahoma" w:cs="Tahoma"/>
+          <w:b/>
+          <w:sz w:val="28"/>
+          <w:szCs w:val="28"/>
+          <w:u w:val="single"/>
+        </w:rPr>
+      </w:pPr>
+    </w:p>
+    <w:p>
+      <w:pPr>
+        <w:contextualSpacing w:val="0"/>
+        <w:jc w:val="both"/>
+        <w:rPr>
+          <w:rFonts w:ascii="Tahoma" w:eastAsia="Tahoma" w:hAnsi="Tahoma" w:cs="Tahoma"/>
+        </w:rPr>
+      </w:pPr>
+      <w:r>
+        <w:rPr>
+          <w:rFonts w:ascii="Tahoma" w:eastAsia="Tahoma" w:hAnsi="Tahoma" w:cs="Tahoma"/>
+        </w:rPr>
+        <w:lastRenderedPageBreak/>
+        <w:t>The main users of the product would be employee and requisition related personnel and also driver. The vehicle controller would approve the requisition that would be sent out, provide necessary information as feedback. User Such Employee can edit their profile photo or password only and other information of profile will be handled by vehicle manager only. As per requisition requester I able to request and cancel or have inquiry. Many of these tasks, such as the information regarding Employee, vehicle, and driver would need to be set only once. Of course, the option to add, remove, or update this data would be implemented as well. Once this initial step has been taken, our software will require nothing more than an approval for the requisition being sent out, minimizing the work that management has to complete handle the request by approve or cancel the request.</w:t>
+      </w:r>
+    </w:p>
+    <w:p>
+      <w:pPr>
+        <w:contextualSpacing w:val="0"/>
+        <w:rPr>
+          <w:rFonts w:ascii="Tahoma" w:eastAsia="Tahoma" w:hAnsi="Tahoma" w:cs="Tahoma"/>
+        </w:rPr>
+      </w:pPr>
+    </w:p>
+    <w:p>
+      <w:pPr>
+        <w:contextualSpacing w:val="0"/>
+        <w:rPr>
+          <w:rFonts w:ascii="Tahoma" w:eastAsia="Tahoma" w:hAnsi="Tahoma" w:cs="Tahoma"/>
+          <w:b/>
+          <w:sz w:val="28"/>
+          <w:szCs w:val="28"/>
+          <w:u w:val="single"/>
+        </w:rPr>
+      </w:pPr>
+      <w:r>
+        <w:rPr>
+          <w:rFonts w:ascii="Tahoma" w:eastAsia="Tahoma" w:hAnsi="Tahoma" w:cs="Tahoma"/>
+          <w:b/>
+          <w:sz w:val="28"/>
+          <w:szCs w:val="28"/>
+          <w:u w:val="single"/>
+        </w:rPr>
+        <w:t>User Type:</w:t>
+      </w:r>
+    </w:p>
+    <w:p>
+      <w:pPr>
+        <w:contextualSpacing w:val="0"/>
+        <w:rPr>
+          <w:rFonts w:ascii="Tahoma" w:eastAsia="Tahoma" w:hAnsi="Tahoma" w:cs="Tahoma"/>
+          <w:sz w:val="24"/>
+          <w:szCs w:val="24"/>
+        </w:rPr>
+      </w:pPr>
+      <w:r>
+        <w:rPr>
+          <w:rFonts w:ascii="Tahoma" w:eastAsia="Tahoma" w:hAnsi="Tahoma" w:cs="Tahoma"/>
+          <w:sz w:val="24"/>
+          <w:szCs w:val="24"/>
+        </w:rPr>
+        <w:t>1. Employee (will request requisition)</w:t>
+      </w:r>
+    </w:p>
+    <w:p>
+      <w:pPr>
+        <w:contextualSpacing w:val="0"/>
+        <w:rPr>
+          <w:rFonts w:ascii="Tahoma" w:eastAsia="Tahoma" w:hAnsi="Tahoma" w:cs="Tahoma"/>
+          <w:sz w:val="24"/>
+          <w:szCs w:val="24"/>
+        </w:rPr>
+      </w:pPr>
+      <w:r>
+        <w:rPr>
+          <w:rFonts w:ascii="Tahoma" w:eastAsia="Tahoma" w:hAnsi="Tahoma" w:cs="Tahoma"/>
+          <w:sz w:val="24"/>
+          <w:szCs w:val="24"/>
+        </w:rPr>
+        <w:t>2. Vehicle Manager (will request handle)</w:t>
+      </w:r>
+    </w:p>
+    <w:p>
+      <w:pPr>
+        <w:contextualSpacing w:val="0"/>
+        <w:rPr>
+          <w:rFonts w:ascii="Tahoma" w:eastAsia="Tahoma" w:hAnsi="Tahoma" w:cs="Tahoma"/>
+          <w:sz w:val="24"/>
+          <w:szCs w:val="24"/>
+        </w:rPr>
+      </w:pPr>
+      <w:r>
+        <w:rPr>
+          <w:rFonts w:ascii="Tahoma" w:eastAsia="Tahoma" w:hAnsi="Tahoma" w:cs="Tahoma"/>
+          <w:sz w:val="24"/>
+          <w:szCs w:val="24"/>
+        </w:rPr>
+        <w:t>3. System Admin (can control everything in system)</w:t>
+      </w:r>
+    </w:p>
+    <w:p>
+      <w:pPr>
+        <w:contextualSpacing w:val="0"/>
+        <w:rPr>
+          <w:rFonts w:ascii="Tahoma" w:eastAsia="Tahoma" w:hAnsi="Tahoma" w:cs="Tahoma"/>
+        </w:rPr>
+      </w:pPr>
+      <w:r>
+        <w:rPr>
+          <w:rFonts w:ascii="Tahoma" w:eastAsia="Tahoma" w:hAnsi="Tahoma" w:cs="Tahoma"/>
+        </w:rPr>
         <w:t xml:space="preserve"> </w:t>
       </w:r>
     </w:p>
     <w:p>
       <w:pPr>
         <w:contextualSpacing w:val="0"/>
+        <w:rPr>
+          <w:rFonts w:ascii="Tahoma" w:eastAsia="Tahoma" w:hAnsi="Tahoma" w:cs="Tahoma"/>
+          <w:b/>
+          <w:sz w:val="28"/>
+          <w:szCs w:val="28"/>
+          <w:u w:val="single"/>
+        </w:rPr>
+      </w:pPr>
+      <w:r>
+        <w:rPr>
+          <w:rFonts w:ascii="Tahoma" w:eastAsia="Tahoma" w:hAnsi="Tahoma" w:cs="Tahoma"/>
+          <w:b/>
+          <w:sz w:val="28"/>
+          <w:szCs w:val="28"/>
+          <w:u w:val="single"/>
+        </w:rPr>
+        <w:t>Stakeholder:</w:t>
+      </w:r>
+    </w:p>
+    <w:p>
+      <w:pPr>
+        <w:contextualSpacing w:val="0"/>
+        <w:rPr>
+          <w:rFonts w:ascii="Tahoma" w:eastAsia="Tahoma" w:hAnsi="Tahoma" w:cs="Tahoma"/>
+          <w:b/>
+          <w:sz w:val="28"/>
+          <w:szCs w:val="28"/>
+        </w:rPr>
+      </w:pPr>
+      <w:r>
+        <w:rPr>
+          <w:rFonts w:ascii="Tahoma" w:eastAsia="Tahoma" w:hAnsi="Tahoma" w:cs="Tahoma"/>
+          <w:b/>
+          <w:sz w:val="28"/>
+          <w:szCs w:val="28"/>
+        </w:rPr>
+        <w:t xml:space="preserve"> </w:t>
+      </w:r>
+    </w:p>
+    <w:p>
+      <w:pPr>
+        <w:contextualSpacing w:val="0"/>
+        <w:rPr>
+          <w:rFonts w:ascii="Tahoma" w:eastAsia="Tahoma" w:hAnsi="Tahoma" w:cs="Tahoma"/>
+          <w:sz w:val="24"/>
+          <w:szCs w:val="24"/>
+        </w:rPr>
+      </w:pPr>
+      <w:r>
+        <w:rPr>
+          <w:rFonts w:ascii="Tahoma" w:eastAsia="Tahoma" w:hAnsi="Tahoma" w:cs="Tahoma"/>
+          <w:sz w:val="24"/>
+          <w:szCs w:val="24"/>
+        </w:rPr>
+        <w:t>1. Employee</w:t>
+      </w:r>
+    </w:p>
+    <w:p>
+      <w:pPr>
+        <w:contextualSpacing w:val="0"/>
+        <w:rPr>
+          <w:rFonts w:ascii="Tahoma" w:eastAsia="Tahoma" w:hAnsi="Tahoma" w:cs="Tahoma"/>
+          <w:sz w:val="24"/>
+          <w:szCs w:val="24"/>
+        </w:rPr>
+      </w:pPr>
+      <w:r>
+        <w:rPr>
+          <w:rFonts w:ascii="Tahoma" w:eastAsia="Tahoma" w:hAnsi="Tahoma" w:cs="Tahoma"/>
+          <w:sz w:val="24"/>
+          <w:szCs w:val="24"/>
+        </w:rPr>
+        <w:t>2. Driver (get notified followed by requisition)</w:t>
+      </w:r>
+    </w:p>
+    <w:p>
+      <w:pPr>
+        <w:contextualSpacing w:val="0"/>
+        <w:rPr>
+          <w:rFonts w:ascii="Tahoma" w:eastAsia="Tahoma" w:hAnsi="Tahoma" w:cs="Tahoma"/>
+          <w:sz w:val="24"/>
+          <w:szCs w:val="24"/>
+        </w:rPr>
+      </w:pPr>
+      <w:r>
+        <w:rPr>
+          <w:rFonts w:ascii="Tahoma" w:eastAsia="Tahoma" w:hAnsi="Tahoma" w:cs="Tahoma"/>
+          <w:sz w:val="24"/>
+          <w:szCs w:val="24"/>
+        </w:rPr>
+        <w:t>3. Vehicle Requisition handle related personnel.</w:t>
+      </w:r>
+    </w:p>
+    <w:p>
+      <w:pPr>
+        <w:contextualSpacing w:val="0"/>
+        <w:rPr>
+          <w:rFonts w:ascii="Tahoma" w:eastAsia="Tahoma" w:hAnsi="Tahoma" w:cs="Tahoma"/>
+          <w:b/>
+          <w:sz w:val="28"/>
+          <w:szCs w:val="28"/>
+          <w:u w:val="single"/>
+        </w:rPr>
+      </w:pPr>
+      <w:r>
+        <w:rPr>
+          <w:rFonts w:ascii="Tahoma" w:eastAsia="Tahoma" w:hAnsi="Tahoma" w:cs="Tahoma"/>
+          <w:b/>
+          <w:sz w:val="28"/>
+          <w:szCs w:val="28"/>
+          <w:u w:val="single"/>
+        </w:rPr>
+        <w:t>Feature:</w:t>
+      </w:r>
+    </w:p>
+    <w:p>
+      <w:pPr>
+        <w:contextualSpacing w:val="0"/>
+        <w:rPr>
+          <w:rFonts w:ascii="Tahoma" w:eastAsia="Tahoma" w:hAnsi="Tahoma" w:cs="Tahoma"/>
+          <w:sz w:val="24"/>
+          <w:szCs w:val="24"/>
+        </w:rPr>
+      </w:pPr>
+      <w:r>
+        <w:rPr>
+          <w:rFonts w:ascii="Tahoma" w:eastAsia="Tahoma" w:hAnsi="Tahoma" w:cs="Tahoma"/>
+          <w:sz w:val="24"/>
+          <w:szCs w:val="24"/>
+        </w:rPr>
+        <w:t>1.     Requisition for vehicle as per request seat</w:t>
+      </w:r>
+      <w:r>
+        <w:rPr>
+          <w:rFonts w:ascii="Tahoma" w:eastAsia="Tahoma" w:hAnsi="Tahoma" w:cs="Tahoma"/>
+          <w:sz w:val="24"/>
+          <w:szCs w:val="24"/>
+        </w:rPr>
+        <w:t>. (Scenario: 1</w:t>
+      </w:r>
+      <w:r>
+        <w:rPr>
+          <w:rFonts w:ascii="Tahoma" w:eastAsia="Tahoma" w:hAnsi="Tahoma" w:cs="Tahoma"/>
+          <w:sz w:val="24"/>
+          <w:szCs w:val="24"/>
+        </w:rPr>
+        <w:t>)</w:t>
+      </w:r>
+    </w:p>
+    <w:p>
+      <w:pPr>
+        <w:contextualSpacing w:val="0"/>
+        <w:rPr>
+          <w:rFonts w:ascii="Tahoma" w:eastAsia="Tahoma" w:hAnsi="Tahoma" w:cs="Tahoma"/>
+          <w:sz w:val="24"/>
+          <w:szCs w:val="24"/>
+        </w:rPr>
+      </w:pPr>
+      <w:r>
+        <w:rPr>
+          <w:rFonts w:ascii="Tahoma" w:eastAsia="Tahoma" w:hAnsi="Tahoma" w:cs="Tahoma"/>
+          <w:sz w:val="24"/>
+          <w:szCs w:val="24"/>
+        </w:rPr>
+        <w:t>2.    Requisition available time=&gt;as per scheduled time.</w:t>
+      </w:r>
+    </w:p>
+    <w:p>
+      <w:pPr>
+        <w:contextualSpacing w:val="0"/>
+        <w:rPr>
+          <w:rFonts w:ascii="Tahoma" w:eastAsia="Tahoma" w:hAnsi="Tahoma" w:cs="Tahoma"/>
+          <w:sz w:val="24"/>
+          <w:szCs w:val="24"/>
+        </w:rPr>
+      </w:pPr>
+      <w:r>
+        <w:rPr>
+          <w:rFonts w:ascii="Tahoma" w:eastAsia="Tahoma" w:hAnsi="Tahoma" w:cs="Tahoma"/>
+          <w:sz w:val="24"/>
+          <w:szCs w:val="24"/>
+        </w:rPr>
+        <w:t>3.    Request make for other user</w:t>
+      </w:r>
+      <w:r>
+        <w:rPr>
+          <w:rFonts w:ascii="Tahoma" w:eastAsia="Tahoma" w:hAnsi="Tahoma" w:cs="Tahoma"/>
+          <w:sz w:val="24"/>
+          <w:szCs w:val="24"/>
+        </w:rPr>
+        <w:t>. (Scenario: 2</w:t>
+      </w:r>
+      <w:r>
+        <w:rPr>
+          <w:rFonts w:ascii="Tahoma" w:eastAsia="Tahoma" w:hAnsi="Tahoma" w:cs="Tahoma"/>
+          <w:sz w:val="24"/>
+          <w:szCs w:val="24"/>
+        </w:rPr>
+        <w:t>)</w:t>
+      </w:r>
+    </w:p>
+    <w:p>
+      <w:pPr>
+        <w:contextualSpacing w:val="0"/>
+        <w:rPr>
+          <w:rFonts w:ascii="Tahoma" w:eastAsia="Tahoma" w:hAnsi="Tahoma" w:cs="Tahoma"/>
+          <w:sz w:val="24"/>
+          <w:szCs w:val="24"/>
+        </w:rPr>
+      </w:pPr>
+      <w:r>
+        <w:rPr>
+          <w:rFonts w:ascii="Tahoma" w:eastAsia="Tahoma" w:hAnsi="Tahoma" w:cs="Tahoma"/>
+          <w:sz w:val="24"/>
+          <w:szCs w:val="24"/>
+        </w:rPr>
+        <w:t>4.    Multiple car assign as per single request</w:t>
+      </w:r>
+      <w:r>
+        <w:rPr>
+          <w:rFonts w:ascii="Tahoma" w:eastAsia="Tahoma" w:hAnsi="Tahoma" w:cs="Tahoma"/>
+          <w:sz w:val="24"/>
+          <w:szCs w:val="24"/>
+        </w:rPr>
+        <w:t>. (Scenario: 1</w:t>
+      </w:r>
+      <w:r>
+        <w:rPr>
+          <w:rFonts w:ascii="Tahoma" w:eastAsia="Tahoma" w:hAnsi="Tahoma" w:cs="Tahoma"/>
+          <w:sz w:val="24"/>
+          <w:szCs w:val="24"/>
+        </w:rPr>
+        <w:t>)</w:t>
+      </w:r>
+    </w:p>
+    <w:p>
+      <w:pPr>
+        <w:contextualSpacing w:val="0"/>
+        <w:rPr>
+          <w:rFonts w:ascii="Tahoma" w:eastAsia="Tahoma" w:hAnsi="Tahoma" w:cs="Tahoma"/>
+          <w:sz w:val="24"/>
+          <w:szCs w:val="24"/>
+        </w:rPr>
+      </w:pPr>
+      <w:r>
+        <w:rPr>
+          <w:rFonts w:ascii="Tahoma" w:eastAsia="Tahoma" w:hAnsi="Tahoma" w:cs="Tahoma"/>
+          <w:sz w:val="24"/>
+          <w:szCs w:val="24"/>
+        </w:rPr>
+        <w:t xml:space="preserve">5.    Re-assign </w:t>
+      </w:r>
+      <w:r>
+        <w:rPr>
+          <w:rFonts w:ascii="Tahoma" w:eastAsia="Tahoma" w:hAnsi="Tahoma" w:cs="Tahoma"/>
+          <w:sz w:val="24"/>
+          <w:szCs w:val="24"/>
+        </w:rPr>
+        <w:t>request (</w:t>
+      </w:r>
+      <w:r>
+        <w:rPr>
+          <w:rFonts w:ascii="Tahoma" w:eastAsia="Tahoma" w:hAnsi="Tahoma" w:cs="Tahoma"/>
+          <w:sz w:val="24"/>
+          <w:szCs w:val="24"/>
+        </w:rPr>
+        <w:t xml:space="preserve">by manager): if available </w:t>
+      </w:r>
+      <w:r>
+        <w:rPr>
+          <w:rFonts w:ascii="Tahoma" w:eastAsia="Tahoma" w:hAnsi="Tahoma" w:cs="Tahoma"/>
+          <w:sz w:val="24"/>
+          <w:szCs w:val="24"/>
+        </w:rPr>
+        <w:t>later (</w:t>
+      </w:r>
+      <w:r>
+        <w:rPr>
+          <w:rFonts w:ascii="Tahoma" w:eastAsia="Tahoma" w:hAnsi="Tahoma" w:cs="Tahoma"/>
+          <w:sz w:val="24"/>
+          <w:szCs w:val="24"/>
+        </w:rPr>
+        <w:t>scenario</w:t>
+      </w:r>
+      <w:r>
+        <w:rPr>
+          <w:rFonts w:ascii="Tahoma" w:eastAsia="Tahoma" w:hAnsi="Tahoma" w:cs="Tahoma"/>
+          <w:sz w:val="24"/>
+          <w:szCs w:val="24"/>
+        </w:rPr>
+        <w:t>: 3</w:t>
+      </w:r>
+      <w:r>
+        <w:rPr>
+          <w:rFonts w:ascii="Tahoma" w:eastAsia="Tahoma" w:hAnsi="Tahoma" w:cs="Tahoma"/>
+          <w:sz w:val="24"/>
+          <w:szCs w:val="24"/>
+        </w:rPr>
+        <w:t>)</w:t>
+      </w:r>
+    </w:p>
+    <w:p>
+      <w:pPr>
+        <w:contextualSpacing w:val="0"/>
+        <w:rPr>
+          <w:rFonts w:ascii="Tahoma" w:eastAsia="Tahoma" w:hAnsi="Tahoma" w:cs="Tahoma"/>
+          <w:sz w:val="24"/>
+          <w:szCs w:val="24"/>
+        </w:rPr>
+      </w:pPr>
+      <w:r>
+        <w:rPr>
+          <w:rFonts w:ascii="Tahoma" w:eastAsia="Tahoma" w:hAnsi="Tahoma" w:cs="Tahoma"/>
+          <w:sz w:val="24"/>
+          <w:szCs w:val="24"/>
+        </w:rPr>
+        <w:t>6.    Role wise permission =&gt; create, view, delete.</w:t>
+      </w:r>
+    </w:p>
+    <w:p>
+      <w:pPr>
+        <w:contextualSpacing w:val="0"/>
+        <w:rPr>
+          <w:rFonts w:ascii="Tahoma" w:eastAsia="Tahoma" w:hAnsi="Tahoma" w:cs="Tahoma"/>
+          <w:b/>
+          <w:sz w:val="28"/>
+          <w:szCs w:val="28"/>
+          <w:u w:val="single"/>
+        </w:rPr>
+      </w:pPr>
+      <w:r>
+        <w:rPr>
+          <w:rFonts w:ascii="Tahoma" w:eastAsia="Tahoma" w:hAnsi="Tahoma" w:cs="Tahoma"/>
+          <w:b/>
+          <w:sz w:val="28"/>
+          <w:szCs w:val="28"/>
+          <w:u w:val="single"/>
+        </w:rPr>
+        <w:t xml:space="preserve"> </w:t>
+      </w:r>
+    </w:p>
+    <w:p>
+      <w:pPr>
+        <w:contextualSpacing w:val="0"/>
+        <w:rPr>
+          <w:rFonts w:ascii="Tahoma" w:eastAsia="Tahoma" w:hAnsi="Tahoma" w:cs="Tahoma"/>
+          <w:b/>
+          <w:sz w:val="28"/>
+          <w:szCs w:val="28"/>
+          <w:u w:val="single"/>
+        </w:rPr>
+      </w:pPr>
+      <w:r>
+        <w:rPr>
+          <w:rFonts w:ascii="Tahoma" w:eastAsia="Tahoma" w:hAnsi="Tahoma" w:cs="Tahoma"/>
+          <w:b/>
+          <w:sz w:val="28"/>
+          <w:szCs w:val="28"/>
+          <w:u w:val="single"/>
+        </w:rPr>
+        <w:t>Scenario:</w:t>
+      </w:r>
+    </w:p>
+    <w:p>
+      <w:pPr>
+        <w:contextualSpacing w:val="0"/>
+        <w:rPr>
+          <w:rFonts w:ascii="Tahoma" w:eastAsia="Tahoma" w:hAnsi="Tahoma" w:cs="Tahoma"/>
+          <w:b/>
+          <w:sz w:val="24"/>
+          <w:szCs w:val="24"/>
+          <w:u w:val="single"/>
+        </w:rPr>
+      </w:pPr>
+      <w:r>
+        <w:rPr>
+          <w:rFonts w:ascii="Tahoma" w:eastAsia="Tahoma" w:hAnsi="Tahoma" w:cs="Tahoma"/>
+          <w:b/>
+          <w:sz w:val="24"/>
+          <w:szCs w:val="24"/>
+          <w:u w:val="single"/>
+        </w:rPr>
+        <w:t>Scenario 1:</w:t>
+      </w:r>
+    </w:p>
+    <w:p>
+      <w:pPr>
+        <w:contextualSpacing w:val="0"/>
+        <w:rPr>
+          <w:rFonts w:ascii="Tahoma" w:eastAsia="Tahoma" w:hAnsi="Tahoma" w:cs="Tahoma"/>
+          <w:b/>
+          <w:sz w:val="28"/>
+          <w:szCs w:val="28"/>
+        </w:rPr>
+      </w:pPr>
+      <w:r>
+        <w:rPr>
+          <w:rFonts w:ascii="Tahoma" w:eastAsia="Tahoma" w:hAnsi="Tahoma" w:cs="Tahoma"/>
+          <w:b/>
+          <w:sz w:val="28"/>
+          <w:szCs w:val="28"/>
+        </w:rPr>
+        <w:t xml:space="preserve"> </w:t>
+      </w:r>
+    </w:p>
+    <w:p>
+      <w:pPr>
+        <w:contextualSpacing w:val="0"/>
         <w:jc w:val="both"/>
         <w:rPr>
           <w:rFonts w:ascii="Tahoma" w:eastAsia="Tahoma" w:hAnsi="Tahoma" w:cs="Tahoma"/>
@@ -1717,19 +2432,59 @@
         <w:rPr>
           <w:rFonts w:ascii="Tahoma" w:eastAsia="Tahoma" w:hAnsi="Tahoma" w:cs="Tahoma"/>
         </w:rPr>
-        <w:t>We also propose to include a feature “Feedback”. This feature keeps track of any objection from vehicle user or any inquiry to the vehicle manager and also from vehicle manager to the vehicle user about any instruction.</w:t>
-      </w:r>
-    </w:p>
-    <w:p>
-      <w:pPr>
-        <w:contextualSpacing w:val="0"/>
-        <w:rPr>
-          <w:rFonts w:ascii="Tahoma" w:eastAsia="Tahoma" w:hAnsi="Tahoma" w:cs="Tahoma"/>
-        </w:rPr>
-      </w:pPr>
-      <w:r>
-        <w:rPr>
-          <w:rFonts w:ascii="Tahoma" w:eastAsia="Tahoma" w:hAnsi="Tahoma" w:cs="Tahoma"/>
+        <w:t>User Mr. A can request n No. of seat for in a requisition: based on that appropriate vehicle approve. Or if it’s exceeded the number of seat in available car the multiple vehicle assign per that request.</w:t>
+      </w:r>
+    </w:p>
+    <w:p>
+      <w:pPr>
+        <w:contextualSpacing w:val="0"/>
+        <w:rPr>
+          <w:rFonts w:ascii="Tahoma" w:eastAsia="Tahoma" w:hAnsi="Tahoma" w:cs="Tahoma"/>
+          <w:b/>
+          <w:sz w:val="24"/>
+          <w:szCs w:val="24"/>
+          <w:u w:val="single"/>
+        </w:rPr>
+      </w:pPr>
+    </w:p>
+    <w:p>
+      <w:pPr>
+        <w:contextualSpacing w:val="0"/>
+        <w:rPr>
+          <w:rFonts w:ascii="Tahoma" w:eastAsia="Tahoma" w:hAnsi="Tahoma" w:cs="Tahoma"/>
+          <w:b/>
+          <w:sz w:val="24"/>
+          <w:szCs w:val="24"/>
+          <w:u w:val="single"/>
+        </w:rPr>
+      </w:pPr>
+      <w:r>
+        <w:rPr>
+          <w:rFonts w:ascii="Tahoma" w:eastAsia="Tahoma" w:hAnsi="Tahoma" w:cs="Tahoma"/>
+          <w:b/>
+          <w:sz w:val="24"/>
+          <w:szCs w:val="24"/>
+          <w:u w:val="single"/>
+        </w:rPr>
+        <w:t>Scenario 2:</w:t>
+      </w:r>
+    </w:p>
+    <w:p>
+      <w:pPr>
+        <w:contextualSpacing w:val="0"/>
+        <w:rPr>
+          <w:rFonts w:ascii="Tahoma" w:eastAsia="Tahoma" w:hAnsi="Tahoma" w:cs="Tahoma"/>
+          <w:b/>
+          <w:sz w:val="28"/>
+          <w:szCs w:val="28"/>
+        </w:rPr>
+      </w:pPr>
+      <w:r>
+        <w:rPr>
+          <w:rFonts w:ascii="Tahoma" w:eastAsia="Tahoma" w:hAnsi="Tahoma" w:cs="Tahoma"/>
+          <w:b/>
+          <w:sz w:val="28"/>
+          <w:szCs w:val="28"/>
         </w:rPr>
         <w:t xml:space="preserve"> </w:t>
       </w:r>
@@ -1739,798 +2494,13 @@
         <w:contextualSpacing w:val="0"/>
         <w:rPr>
           <w:rFonts w:ascii="Tahoma" w:eastAsia="Tahoma" w:hAnsi="Tahoma" w:cs="Tahoma"/>
-          <w:b/>
-          <w:sz w:val="28"/>
-          <w:szCs w:val="28"/>
-          <w:u w:val="single"/>
-        </w:rPr>
-      </w:pPr>
-      <w:r>
-        <w:rPr>
-          <w:rFonts w:ascii="Tahoma" w:eastAsia="Tahoma" w:hAnsi="Tahoma" w:cs="Tahoma"/>
-          <w:b/>
-          <w:sz w:val="28"/>
-          <w:szCs w:val="28"/>
-          <w:u w:val="single"/>
-        </w:rPr>
-        <w:t>The Domain:</w:t>
-      </w:r>
-    </w:p>
-    <w:p>
-      <w:pPr>
-        <w:contextualSpacing w:val="0"/>
-        <w:rPr>
-          <w:rFonts w:ascii="Tahoma" w:eastAsia="Tahoma" w:hAnsi="Tahoma" w:cs="Tahoma"/>
-          <w:b/>
-          <w:sz w:val="28"/>
-          <w:szCs w:val="28"/>
-        </w:rPr>
-      </w:pPr>
-      <w:r>
-        <w:rPr>
-          <w:rFonts w:ascii="Tahoma" w:eastAsia="Tahoma" w:hAnsi="Tahoma" w:cs="Tahoma"/>
-          <w:b/>
-          <w:sz w:val="28"/>
-          <w:szCs w:val="28"/>
-        </w:rPr>
-        <w:t xml:space="preserve"> </w:t>
-      </w:r>
-    </w:p>
-    <w:p>
-      <w:pPr>
-        <w:contextualSpacing w:val="0"/>
-        <w:jc w:val="both"/>
-        <w:rPr>
-          <w:rFonts w:ascii="Tahoma" w:eastAsia="Tahoma" w:hAnsi="Tahoma" w:cs="Tahoma"/>
-        </w:rPr>
-      </w:pPr>
-      <w:r>
-        <w:rPr>
-          <w:rFonts w:ascii="Tahoma" w:eastAsia="Tahoma" w:hAnsi="Tahoma" w:cs="Tahoma"/>
-        </w:rPr>
-        <w:t>This proposed project aims at vehicle requisition management of BCC. It can be used in large domain would result in an equally as large scope of development. To keep that in mind we kept our software case study client BCC as organization and where it can also add any branch organization.</w:t>
-      </w:r>
-    </w:p>
-    <w:p>
-      <w:pPr>
-        <w:contextualSpacing w:val="0"/>
-        <w:rPr>
-          <w:rFonts w:ascii="Tahoma" w:eastAsia="Tahoma" w:hAnsi="Tahoma" w:cs="Tahoma"/>
-        </w:rPr>
-      </w:pPr>
-      <w:r>
-        <w:rPr>
-          <w:rFonts w:ascii="Tahoma" w:eastAsia="Tahoma" w:hAnsi="Tahoma" w:cs="Tahoma"/>
-        </w:rPr>
-        <w:t xml:space="preserve"> </w:t>
-      </w:r>
-    </w:p>
-    <w:p>
-      <w:pPr>
-        <w:contextualSpacing w:val="0"/>
-        <w:rPr>
-          <w:rFonts w:ascii="Tahoma" w:eastAsia="Tahoma" w:hAnsi="Tahoma" w:cs="Tahoma"/>
-          <w:b/>
-          <w:sz w:val="28"/>
-          <w:szCs w:val="28"/>
-          <w:u w:val="single"/>
-        </w:rPr>
-      </w:pPr>
-      <w:r>
-        <w:rPr>
-          <w:rFonts w:ascii="Tahoma" w:eastAsia="Tahoma" w:hAnsi="Tahoma" w:cs="Tahoma"/>
-          <w:b/>
-          <w:sz w:val="28"/>
-          <w:szCs w:val="28"/>
-          <w:u w:val="single"/>
-        </w:rPr>
-        <w:t>The Client:</w:t>
-      </w:r>
-    </w:p>
-    <w:p>
-      <w:pPr>
-        <w:contextualSpacing w:val="0"/>
-        <w:rPr>
-          <w:rFonts w:ascii="Tahoma" w:eastAsia="Tahoma" w:hAnsi="Tahoma" w:cs="Tahoma"/>
-          <w:b/>
-          <w:sz w:val="28"/>
-          <w:szCs w:val="28"/>
-        </w:rPr>
-      </w:pPr>
-      <w:r>
-        <w:rPr>
-          <w:rFonts w:ascii="Tahoma" w:eastAsia="Tahoma" w:hAnsi="Tahoma" w:cs="Tahoma"/>
-          <w:b/>
-          <w:sz w:val="28"/>
-          <w:szCs w:val="28"/>
-        </w:rPr>
-        <w:t xml:space="preserve"> </w:t>
-      </w:r>
-    </w:p>
-    <w:p>
-      <w:pPr>
-        <w:contextualSpacing w:val="0"/>
-        <w:jc w:val="both"/>
-        <w:rPr>
-          <w:rFonts w:ascii="Tahoma" w:eastAsia="Tahoma" w:hAnsi="Tahoma" w:cs="Tahoma"/>
-        </w:rPr>
-      </w:pPr>
-      <w:r>
-        <w:rPr>
-          <w:rFonts w:ascii="Tahoma" w:eastAsia="Tahoma" w:hAnsi="Tahoma" w:cs="Tahoma"/>
-        </w:rPr>
-        <w:t>Our software will allow our client to customize create user dynamically. Our client can apply our software another branch of it to minimize task on a very large scale.</w:t>
-      </w:r>
-    </w:p>
-    <w:p>
-      <w:pPr>
-        <w:contextualSpacing w:val="0"/>
-        <w:rPr>
-          <w:rFonts w:ascii="Tahoma" w:eastAsia="Tahoma" w:hAnsi="Tahoma" w:cs="Tahoma"/>
-        </w:rPr>
-      </w:pPr>
-    </w:p>
-    <w:p>
-      <w:pPr>
-        <w:contextualSpacing w:val="0"/>
-        <w:rPr>
-          <w:rFonts w:ascii="Tahoma" w:eastAsia="Tahoma" w:hAnsi="Tahoma" w:cs="Tahoma"/>
-          <w:b/>
-          <w:sz w:val="28"/>
-          <w:szCs w:val="28"/>
-          <w:u w:val="single"/>
-        </w:rPr>
-      </w:pPr>
-    </w:p>
-    <w:p>
-      <w:pPr>
-        <w:contextualSpacing w:val="0"/>
-        <w:rPr>
-          <w:rFonts w:ascii="Tahoma" w:eastAsia="Tahoma" w:hAnsi="Tahoma" w:cs="Tahoma"/>
-          <w:b/>
-          <w:sz w:val="28"/>
-          <w:szCs w:val="28"/>
-          <w:u w:val="single"/>
-        </w:rPr>
-      </w:pPr>
-    </w:p>
-    <w:p>
-      <w:pPr>
-        <w:contextualSpacing w:val="0"/>
-        <w:rPr>
-          <w:rFonts w:ascii="Tahoma" w:eastAsia="Tahoma" w:hAnsi="Tahoma" w:cs="Tahoma"/>
-          <w:b/>
-          <w:sz w:val="28"/>
-          <w:szCs w:val="28"/>
-          <w:u w:val="single"/>
-        </w:rPr>
-      </w:pPr>
-      <w:r>
-        <w:rPr>
-          <w:rFonts w:ascii="Tahoma" w:eastAsia="Tahoma" w:hAnsi="Tahoma" w:cs="Tahoma"/>
-          <w:b/>
-          <w:sz w:val="28"/>
-          <w:szCs w:val="28"/>
-          <w:u w:val="single"/>
+        </w:rPr>
+      </w:pPr>
+      <w:r>
+        <w:rPr>
+          <w:rFonts w:ascii="Tahoma" w:eastAsia="Tahoma" w:hAnsi="Tahoma" w:cs="Tahoma"/>
         </w:rPr>
         <w:lastRenderedPageBreak/>
-        <w:t>The User:</w:t>
-      </w:r>
-    </w:p>
-    <w:p>
-      <w:pPr>
-        <w:contextualSpacing w:val="0"/>
-        <w:rPr>
-          <w:rFonts w:ascii="Tahoma" w:eastAsia="Tahoma" w:hAnsi="Tahoma" w:cs="Tahoma"/>
-          <w:b/>
-          <w:sz w:val="28"/>
-          <w:szCs w:val="28"/>
-          <w:u w:val="single"/>
-        </w:rPr>
-      </w:pPr>
-    </w:p>
-    <w:p>
-      <w:pPr>
-        <w:contextualSpacing w:val="0"/>
-        <w:jc w:val="both"/>
-        <w:rPr>
-          <w:rFonts w:ascii="Tahoma" w:eastAsia="Tahoma" w:hAnsi="Tahoma" w:cs="Tahoma"/>
-        </w:rPr>
-      </w:pPr>
-      <w:r>
-        <w:rPr>
-          <w:rFonts w:ascii="Tahoma" w:eastAsia="Tahoma" w:hAnsi="Tahoma" w:cs="Tahoma"/>
-        </w:rPr>
-        <w:t>The main users of the product would be employee and requisition related personnel and also driver. The vehicle controller would approve the requisition that would be sent out, provide necessary information as feedback. User Such Employee can edit their profile photo or password only and other information of profile will be handled by vehicle manager only. As per requisition requester I able to request and cancel or have inquiry. Many of these tasks, such as the information regarding Employee, vehicle, and driver would need to be set only once. Of course, the option to add, remove, or update this data would be implemented as well. Once this initial step has been taken, our software will require nothing more than an approval for the requisition being sent out, minimizing the work that management has to complete handle the request by approve or cancel the request.</w:t>
-      </w:r>
-    </w:p>
-    <w:p>
-      <w:pPr>
-        <w:contextualSpacing w:val="0"/>
-        <w:rPr>
-          <w:rFonts w:ascii="Tahoma" w:eastAsia="Tahoma" w:hAnsi="Tahoma" w:cs="Tahoma"/>
-        </w:rPr>
-      </w:pPr>
-    </w:p>
-    <w:p>
-      <w:pPr>
-        <w:contextualSpacing w:val="0"/>
-        <w:rPr>
-          <w:rFonts w:ascii="Tahoma" w:eastAsia="Tahoma" w:hAnsi="Tahoma" w:cs="Tahoma"/>
-          <w:b/>
-          <w:sz w:val="28"/>
-          <w:szCs w:val="28"/>
-          <w:u w:val="single"/>
-        </w:rPr>
-      </w:pPr>
-      <w:r>
-        <w:rPr>
-          <w:rFonts w:ascii="Tahoma" w:eastAsia="Tahoma" w:hAnsi="Tahoma" w:cs="Tahoma"/>
-          <w:b/>
-          <w:sz w:val="28"/>
-          <w:szCs w:val="28"/>
-          <w:u w:val="single"/>
-        </w:rPr>
-        <w:t>User Type:</w:t>
-      </w:r>
-    </w:p>
-    <w:p>
-      <w:pPr>
-        <w:contextualSpacing w:val="0"/>
-        <w:rPr>
-          <w:rFonts w:ascii="Tahoma" w:eastAsia="Tahoma" w:hAnsi="Tahoma" w:cs="Tahoma"/>
-          <w:sz w:val="24"/>
-          <w:szCs w:val="24"/>
-        </w:rPr>
-      </w:pPr>
-      <w:r>
-        <w:rPr>
-          <w:rFonts w:ascii="Tahoma" w:eastAsia="Tahoma" w:hAnsi="Tahoma" w:cs="Tahoma"/>
-          <w:sz w:val="24"/>
-          <w:szCs w:val="24"/>
-        </w:rPr>
-        <w:t>1. Employee (will request requisition)</w:t>
-      </w:r>
-    </w:p>
-    <w:p>
-      <w:pPr>
-        <w:contextualSpacing w:val="0"/>
-        <w:rPr>
-          <w:rFonts w:ascii="Tahoma" w:eastAsia="Tahoma" w:hAnsi="Tahoma" w:cs="Tahoma"/>
-          <w:sz w:val="24"/>
-          <w:szCs w:val="24"/>
-        </w:rPr>
-      </w:pPr>
-      <w:r>
-        <w:rPr>
-          <w:rFonts w:ascii="Tahoma" w:eastAsia="Tahoma" w:hAnsi="Tahoma" w:cs="Tahoma"/>
-          <w:sz w:val="24"/>
-          <w:szCs w:val="24"/>
-        </w:rPr>
-        <w:t>2. Vehicle Manager (will request handle)</w:t>
-      </w:r>
-    </w:p>
-    <w:p>
-      <w:pPr>
-        <w:contextualSpacing w:val="0"/>
-        <w:rPr>
-          <w:rFonts w:ascii="Tahoma" w:eastAsia="Tahoma" w:hAnsi="Tahoma" w:cs="Tahoma"/>
-          <w:sz w:val="24"/>
-          <w:szCs w:val="24"/>
-        </w:rPr>
-      </w:pPr>
-      <w:r>
-        <w:rPr>
-          <w:rFonts w:ascii="Tahoma" w:eastAsia="Tahoma" w:hAnsi="Tahoma" w:cs="Tahoma"/>
-          <w:sz w:val="24"/>
-          <w:szCs w:val="24"/>
-        </w:rPr>
-        <w:t>3. System Admin (can control everything in system)</w:t>
-      </w:r>
-    </w:p>
-    <w:p>
-      <w:pPr>
-        <w:contextualSpacing w:val="0"/>
-        <w:rPr>
-          <w:rFonts w:ascii="Tahoma" w:eastAsia="Tahoma" w:hAnsi="Tahoma" w:cs="Tahoma"/>
-        </w:rPr>
-      </w:pPr>
-      <w:r>
-        <w:rPr>
-          <w:rFonts w:ascii="Tahoma" w:eastAsia="Tahoma" w:hAnsi="Tahoma" w:cs="Tahoma"/>
-        </w:rPr>
-        <w:t xml:space="preserve"> </w:t>
-      </w:r>
-    </w:p>
-    <w:p>
-      <w:pPr>
-        <w:contextualSpacing w:val="0"/>
-        <w:rPr>
-          <w:rFonts w:ascii="Tahoma" w:eastAsia="Tahoma" w:hAnsi="Tahoma" w:cs="Tahoma"/>
-          <w:b/>
-          <w:sz w:val="28"/>
-          <w:szCs w:val="28"/>
-          <w:u w:val="single"/>
-        </w:rPr>
-      </w:pPr>
-      <w:r>
-        <w:rPr>
-          <w:rFonts w:ascii="Tahoma" w:eastAsia="Tahoma" w:hAnsi="Tahoma" w:cs="Tahoma"/>
-          <w:b/>
-          <w:sz w:val="28"/>
-          <w:szCs w:val="28"/>
-          <w:u w:val="single"/>
-        </w:rPr>
-        <w:t>Stakeholder:</w:t>
-      </w:r>
-    </w:p>
-    <w:p>
-      <w:pPr>
-        <w:contextualSpacing w:val="0"/>
-        <w:rPr>
-          <w:rFonts w:ascii="Tahoma" w:eastAsia="Tahoma" w:hAnsi="Tahoma" w:cs="Tahoma"/>
-          <w:b/>
-          <w:sz w:val="28"/>
-          <w:szCs w:val="28"/>
-        </w:rPr>
-      </w:pPr>
-      <w:r>
-        <w:rPr>
-          <w:rFonts w:ascii="Tahoma" w:eastAsia="Tahoma" w:hAnsi="Tahoma" w:cs="Tahoma"/>
-          <w:b/>
-          <w:sz w:val="28"/>
-          <w:szCs w:val="28"/>
-        </w:rPr>
-        <w:t xml:space="preserve"> </w:t>
-      </w:r>
-    </w:p>
-    <w:p>
-      <w:pPr>
-        <w:contextualSpacing w:val="0"/>
-        <w:rPr>
-          <w:rFonts w:ascii="Tahoma" w:eastAsia="Tahoma" w:hAnsi="Tahoma" w:cs="Tahoma"/>
-          <w:sz w:val="24"/>
-          <w:szCs w:val="24"/>
-        </w:rPr>
-      </w:pPr>
-      <w:r>
-        <w:rPr>
-          <w:rFonts w:ascii="Tahoma" w:eastAsia="Tahoma" w:hAnsi="Tahoma" w:cs="Tahoma"/>
-          <w:sz w:val="24"/>
-          <w:szCs w:val="24"/>
-        </w:rPr>
-        <w:t>1. Employee</w:t>
-      </w:r>
-    </w:p>
-    <w:p>
-      <w:pPr>
-        <w:contextualSpacing w:val="0"/>
-        <w:rPr>
-          <w:rFonts w:ascii="Tahoma" w:eastAsia="Tahoma" w:hAnsi="Tahoma" w:cs="Tahoma"/>
-          <w:sz w:val="24"/>
-          <w:szCs w:val="24"/>
-        </w:rPr>
-      </w:pPr>
-      <w:r>
-        <w:rPr>
-          <w:rFonts w:ascii="Tahoma" w:eastAsia="Tahoma" w:hAnsi="Tahoma" w:cs="Tahoma"/>
-          <w:sz w:val="24"/>
-          <w:szCs w:val="24"/>
-        </w:rPr>
-        <w:t>2. Driver (get notified followed by requisition)</w:t>
-      </w:r>
-    </w:p>
-    <w:p>
-      <w:pPr>
-        <w:contextualSpacing w:val="0"/>
-        <w:rPr>
-          <w:rFonts w:ascii="Tahoma" w:eastAsia="Tahoma" w:hAnsi="Tahoma" w:cs="Tahoma"/>
-          <w:sz w:val="24"/>
-          <w:szCs w:val="24"/>
-        </w:rPr>
-      </w:pPr>
-      <w:r>
-        <w:rPr>
-          <w:rFonts w:ascii="Tahoma" w:eastAsia="Tahoma" w:hAnsi="Tahoma" w:cs="Tahoma"/>
-          <w:sz w:val="24"/>
-          <w:szCs w:val="24"/>
-        </w:rPr>
-        <w:t>3. Vehicle Requisition handle related personnel.</w:t>
-      </w:r>
-    </w:p>
-    <w:p>
-      <w:pPr>
-        <w:contextualSpacing w:val="0"/>
-        <w:rPr>
-          <w:rFonts w:ascii="Tahoma" w:eastAsia="Tahoma" w:hAnsi="Tahoma" w:cs="Tahoma"/>
-          <w:b/>
-          <w:sz w:val="28"/>
-          <w:szCs w:val="28"/>
-          <w:u w:val="single"/>
-        </w:rPr>
-      </w:pPr>
-      <w:r>
-        <w:rPr>
-          <w:rFonts w:ascii="Tahoma" w:eastAsia="Tahoma" w:hAnsi="Tahoma" w:cs="Tahoma"/>
-          <w:b/>
-          <w:sz w:val="28"/>
-          <w:szCs w:val="28"/>
-          <w:u w:val="single"/>
-        </w:rPr>
-        <w:t>Feature:</w:t>
-      </w:r>
-    </w:p>
-    <w:p>
-      <w:pPr>
-        <w:contextualSpacing w:val="0"/>
-        <w:rPr>
-          <w:rFonts w:ascii="Tahoma" w:eastAsia="Tahoma" w:hAnsi="Tahoma" w:cs="Tahoma"/>
-          <w:sz w:val="24"/>
-          <w:szCs w:val="24"/>
-        </w:rPr>
-      </w:pPr>
-      <w:r>
-        <w:rPr>
-          <w:rFonts w:ascii="Tahoma" w:eastAsia="Tahoma" w:hAnsi="Tahoma" w:cs="Tahoma"/>
-          <w:sz w:val="24"/>
-          <w:szCs w:val="24"/>
-        </w:rPr>
-        <w:t>1.     Requisition for vehicle as per request seat</w:t>
-      </w:r>
-      <w:r>
-        <w:rPr>
-          <w:rFonts w:ascii="Tahoma" w:eastAsia="Tahoma" w:hAnsi="Tahoma" w:cs="Tahoma"/>
-          <w:sz w:val="24"/>
-          <w:szCs w:val="24"/>
-        </w:rPr>
-        <w:t>. (Scenario: 1</w:t>
-      </w:r>
-      <w:r>
-        <w:rPr>
-          <w:rFonts w:ascii="Tahoma" w:eastAsia="Tahoma" w:hAnsi="Tahoma" w:cs="Tahoma"/>
-          <w:sz w:val="24"/>
-          <w:szCs w:val="24"/>
-        </w:rPr>
-        <w:t>)</w:t>
-      </w:r>
-    </w:p>
-    <w:p>
-      <w:pPr>
-        <w:contextualSpacing w:val="0"/>
-        <w:rPr>
-          <w:rFonts w:ascii="Tahoma" w:eastAsia="Tahoma" w:hAnsi="Tahoma" w:cs="Tahoma"/>
-          <w:sz w:val="24"/>
-          <w:szCs w:val="24"/>
-        </w:rPr>
-      </w:pPr>
-      <w:r>
-        <w:rPr>
-          <w:rFonts w:ascii="Tahoma" w:eastAsia="Tahoma" w:hAnsi="Tahoma" w:cs="Tahoma"/>
-          <w:sz w:val="24"/>
-          <w:szCs w:val="24"/>
-        </w:rPr>
-        <w:t>2.    Requisition available time=&gt;as per scheduled time.</w:t>
-      </w:r>
-    </w:p>
-    <w:p>
-      <w:pPr>
-        <w:contextualSpacing w:val="0"/>
-        <w:rPr>
-          <w:rFonts w:ascii="Tahoma" w:eastAsia="Tahoma" w:hAnsi="Tahoma" w:cs="Tahoma"/>
-          <w:sz w:val="24"/>
-          <w:szCs w:val="24"/>
-        </w:rPr>
-      </w:pPr>
-      <w:r>
-        <w:rPr>
-          <w:rFonts w:ascii="Tahoma" w:eastAsia="Tahoma" w:hAnsi="Tahoma" w:cs="Tahoma"/>
-          <w:sz w:val="24"/>
-          <w:szCs w:val="24"/>
-        </w:rPr>
-        <w:t>3.    Request make for other user</w:t>
-      </w:r>
-      <w:r>
-        <w:rPr>
-          <w:rFonts w:ascii="Tahoma" w:eastAsia="Tahoma" w:hAnsi="Tahoma" w:cs="Tahoma"/>
-          <w:sz w:val="24"/>
-          <w:szCs w:val="24"/>
-        </w:rPr>
-        <w:t>. (Scenario: 2</w:t>
-      </w:r>
-      <w:r>
-        <w:rPr>
-          <w:rFonts w:ascii="Tahoma" w:eastAsia="Tahoma" w:hAnsi="Tahoma" w:cs="Tahoma"/>
-          <w:sz w:val="24"/>
-          <w:szCs w:val="24"/>
-        </w:rPr>
-        <w:t>)</w:t>
-      </w:r>
-    </w:p>
-    <w:p>
-      <w:pPr>
-        <w:contextualSpacing w:val="0"/>
-        <w:rPr>
-          <w:rFonts w:ascii="Tahoma" w:eastAsia="Tahoma" w:hAnsi="Tahoma" w:cs="Tahoma"/>
-          <w:sz w:val="24"/>
-          <w:szCs w:val="24"/>
-        </w:rPr>
-      </w:pPr>
-      <w:r>
-        <w:rPr>
-          <w:rFonts w:ascii="Tahoma" w:eastAsia="Tahoma" w:hAnsi="Tahoma" w:cs="Tahoma"/>
-          <w:sz w:val="24"/>
-          <w:szCs w:val="24"/>
-        </w:rPr>
-        <w:t>4.    Multiple car assign as per single request</w:t>
-      </w:r>
-      <w:r>
-        <w:rPr>
-          <w:rFonts w:ascii="Tahoma" w:eastAsia="Tahoma" w:hAnsi="Tahoma" w:cs="Tahoma"/>
-          <w:sz w:val="24"/>
-          <w:szCs w:val="24"/>
-        </w:rPr>
-        <w:t>. (Scenario: 1</w:t>
-      </w:r>
-      <w:r>
-        <w:rPr>
-          <w:rFonts w:ascii="Tahoma" w:eastAsia="Tahoma" w:hAnsi="Tahoma" w:cs="Tahoma"/>
-          <w:sz w:val="24"/>
-          <w:szCs w:val="24"/>
-        </w:rPr>
-        <w:t>)</w:t>
-      </w:r>
-    </w:p>
-    <w:p>
-      <w:pPr>
-        <w:contextualSpacing w:val="0"/>
-        <w:rPr>
-          <w:rFonts w:ascii="Tahoma" w:eastAsia="Tahoma" w:hAnsi="Tahoma" w:cs="Tahoma"/>
-          <w:sz w:val="24"/>
-          <w:szCs w:val="24"/>
-        </w:rPr>
-      </w:pPr>
-      <w:r>
-        <w:rPr>
-          <w:rFonts w:ascii="Tahoma" w:eastAsia="Tahoma" w:hAnsi="Tahoma" w:cs="Tahoma"/>
-          <w:sz w:val="24"/>
-          <w:szCs w:val="24"/>
-        </w:rPr>
-        <w:t xml:space="preserve">5.    Re-assign </w:t>
-      </w:r>
-      <w:r>
-        <w:rPr>
-          <w:rFonts w:ascii="Tahoma" w:eastAsia="Tahoma" w:hAnsi="Tahoma" w:cs="Tahoma"/>
-          <w:sz w:val="24"/>
-          <w:szCs w:val="24"/>
-        </w:rPr>
-        <w:t>request (</w:t>
-      </w:r>
-      <w:r>
-        <w:rPr>
-          <w:rFonts w:ascii="Tahoma" w:eastAsia="Tahoma" w:hAnsi="Tahoma" w:cs="Tahoma"/>
-          <w:sz w:val="24"/>
-          <w:szCs w:val="24"/>
-        </w:rPr>
-        <w:t xml:space="preserve">by manager): if available </w:t>
-      </w:r>
-      <w:r>
-        <w:rPr>
-          <w:rFonts w:ascii="Tahoma" w:eastAsia="Tahoma" w:hAnsi="Tahoma" w:cs="Tahoma"/>
-          <w:sz w:val="24"/>
-          <w:szCs w:val="24"/>
-        </w:rPr>
-        <w:t>later (</w:t>
-      </w:r>
-      <w:r>
-        <w:rPr>
-          <w:rFonts w:ascii="Tahoma" w:eastAsia="Tahoma" w:hAnsi="Tahoma" w:cs="Tahoma"/>
-          <w:sz w:val="24"/>
-          <w:szCs w:val="24"/>
-        </w:rPr>
-        <w:t>scenario</w:t>
-      </w:r>
-      <w:r>
-        <w:rPr>
-          <w:rFonts w:ascii="Tahoma" w:eastAsia="Tahoma" w:hAnsi="Tahoma" w:cs="Tahoma"/>
-          <w:sz w:val="24"/>
-          <w:szCs w:val="24"/>
-        </w:rPr>
-        <w:t>: 3</w:t>
-      </w:r>
-      <w:r>
-        <w:rPr>
-          <w:rFonts w:ascii="Tahoma" w:eastAsia="Tahoma" w:hAnsi="Tahoma" w:cs="Tahoma"/>
-          <w:sz w:val="24"/>
-          <w:szCs w:val="24"/>
-        </w:rPr>
-        <w:t>)</w:t>
-      </w:r>
-    </w:p>
-    <w:p>
-      <w:pPr>
-        <w:contextualSpacing w:val="0"/>
-        <w:rPr>
-          <w:rFonts w:ascii="Tahoma" w:eastAsia="Tahoma" w:hAnsi="Tahoma" w:cs="Tahoma"/>
-          <w:sz w:val="24"/>
-          <w:szCs w:val="24"/>
-        </w:rPr>
-      </w:pPr>
-      <w:r>
-        <w:rPr>
-          <w:rFonts w:ascii="Tahoma" w:eastAsia="Tahoma" w:hAnsi="Tahoma" w:cs="Tahoma"/>
-          <w:sz w:val="24"/>
-          <w:szCs w:val="24"/>
-        </w:rPr>
-        <w:t>6.    Role wise permission =&gt; create, view, delete.</w:t>
-      </w:r>
-    </w:p>
-    <w:p>
-      <w:pPr>
-        <w:contextualSpacing w:val="0"/>
-        <w:rPr>
-          <w:rFonts w:ascii="Tahoma" w:eastAsia="Tahoma" w:hAnsi="Tahoma" w:cs="Tahoma"/>
-          <w:b/>
-          <w:sz w:val="28"/>
-          <w:szCs w:val="28"/>
-          <w:u w:val="single"/>
-        </w:rPr>
-      </w:pPr>
-      <w:r>
-        <w:rPr>
-          <w:rFonts w:ascii="Tahoma" w:eastAsia="Tahoma" w:hAnsi="Tahoma" w:cs="Tahoma"/>
-          <w:b/>
-          <w:sz w:val="28"/>
-          <w:szCs w:val="28"/>
-          <w:u w:val="single"/>
-        </w:rPr>
-        <w:t xml:space="preserve"> </w:t>
-      </w:r>
-    </w:p>
-    <w:p>
-      <w:pPr>
-        <w:contextualSpacing w:val="0"/>
-        <w:rPr>
-          <w:rFonts w:ascii="Tahoma" w:eastAsia="Tahoma" w:hAnsi="Tahoma" w:cs="Tahoma"/>
-          <w:b/>
-          <w:sz w:val="28"/>
-          <w:szCs w:val="28"/>
-          <w:u w:val="single"/>
-        </w:rPr>
-      </w:pPr>
-      <w:r>
-        <w:rPr>
-          <w:rFonts w:ascii="Tahoma" w:eastAsia="Tahoma" w:hAnsi="Tahoma" w:cs="Tahoma"/>
-          <w:b/>
-          <w:sz w:val="28"/>
-          <w:szCs w:val="28"/>
-          <w:u w:val="single"/>
-        </w:rPr>
-        <w:t>Scenario:</w:t>
-      </w:r>
-    </w:p>
-    <w:p>
-      <w:pPr>
-        <w:contextualSpacing w:val="0"/>
-        <w:rPr>
-          <w:rFonts w:ascii="Tahoma" w:eastAsia="Tahoma" w:hAnsi="Tahoma" w:cs="Tahoma"/>
-          <w:b/>
-          <w:sz w:val="24"/>
-          <w:szCs w:val="24"/>
-          <w:u w:val="single"/>
-        </w:rPr>
-      </w:pPr>
-      <w:r>
-        <w:rPr>
-          <w:rFonts w:ascii="Tahoma" w:eastAsia="Tahoma" w:hAnsi="Tahoma" w:cs="Tahoma"/>
-          <w:b/>
-          <w:sz w:val="24"/>
-          <w:szCs w:val="24"/>
-          <w:u w:val="single"/>
-        </w:rPr>
-        <w:t>Scenario 1:</w:t>
-      </w:r>
-    </w:p>
-    <w:p>
-      <w:pPr>
-        <w:contextualSpacing w:val="0"/>
-        <w:rPr>
-          <w:rFonts w:ascii="Tahoma" w:eastAsia="Tahoma" w:hAnsi="Tahoma" w:cs="Tahoma"/>
-          <w:b/>
-          <w:sz w:val="28"/>
-          <w:szCs w:val="28"/>
-        </w:rPr>
-      </w:pPr>
-      <w:r>
-        <w:rPr>
-          <w:rFonts w:ascii="Tahoma" w:eastAsia="Tahoma" w:hAnsi="Tahoma" w:cs="Tahoma"/>
-          <w:b/>
-          <w:sz w:val="28"/>
-          <w:szCs w:val="28"/>
-        </w:rPr>
-        <w:t xml:space="preserve"> </w:t>
-      </w:r>
-    </w:p>
-    <w:p>
-      <w:pPr>
-        <w:contextualSpacing w:val="0"/>
-        <w:jc w:val="both"/>
-        <w:rPr>
-          <w:rFonts w:ascii="Tahoma" w:eastAsia="Tahoma" w:hAnsi="Tahoma" w:cs="Tahoma"/>
-        </w:rPr>
-      </w:pPr>
-      <w:r>
-        <w:rPr>
-          <w:rFonts w:ascii="Tahoma" w:eastAsia="Tahoma" w:hAnsi="Tahoma" w:cs="Tahoma"/>
-        </w:rPr>
-        <w:t>User Mr. A can request n No. of seat for in a requisition: based on that appropriate vehicle approve. Or if it’s exceeded the number of seat in available car the multiple vehicle assign per that request.</w:t>
-      </w:r>
-    </w:p>
-    <w:p>
-      <w:pPr>
-        <w:contextualSpacing w:val="0"/>
-        <w:rPr>
-          <w:rFonts w:ascii="Tahoma" w:eastAsia="Tahoma" w:hAnsi="Tahoma" w:cs="Tahoma"/>
-          <w:b/>
-          <w:sz w:val="24"/>
-          <w:szCs w:val="24"/>
-          <w:u w:val="single"/>
-        </w:rPr>
-      </w:pPr>
-    </w:p>
-    <w:p>
-      <w:pPr>
-        <w:contextualSpacing w:val="0"/>
-        <w:rPr>
-          <w:rFonts w:ascii="Tahoma" w:eastAsia="Tahoma" w:hAnsi="Tahoma" w:cs="Tahoma"/>
-          <w:b/>
-          <w:sz w:val="24"/>
-          <w:szCs w:val="24"/>
-          <w:u w:val="single"/>
-        </w:rPr>
-      </w:pPr>
-      <w:r>
-        <w:rPr>
-          <w:rFonts w:ascii="Tahoma" w:eastAsia="Tahoma" w:hAnsi="Tahoma" w:cs="Tahoma"/>
-          <w:b/>
-          <w:sz w:val="24"/>
-          <w:szCs w:val="24"/>
-          <w:u w:val="single"/>
-        </w:rPr>
-        <w:lastRenderedPageBreak/>
-        <w:t>Scenario 2:</w:t>
-      </w:r>
-    </w:p>
-    <w:p>
-      <w:pPr>
-        <w:contextualSpacing w:val="0"/>
-        <w:rPr>
-          <w:rFonts w:ascii="Tahoma" w:eastAsia="Tahoma" w:hAnsi="Tahoma" w:cs="Tahoma"/>
-          <w:b/>
-          <w:sz w:val="28"/>
-          <w:szCs w:val="28"/>
-        </w:rPr>
-      </w:pPr>
-      <w:r>
-        <w:rPr>
-          <w:rFonts w:ascii="Tahoma" w:eastAsia="Tahoma" w:hAnsi="Tahoma" w:cs="Tahoma"/>
-          <w:b/>
-          <w:sz w:val="28"/>
-          <w:szCs w:val="28"/>
-        </w:rPr>
-        <w:t xml:space="preserve"> </w:t>
-      </w:r>
-    </w:p>
-    <w:p>
-      <w:pPr>
-        <w:contextualSpacing w:val="0"/>
-        <w:rPr>
-          <w:rFonts w:ascii="Tahoma" w:eastAsia="Tahoma" w:hAnsi="Tahoma" w:cs="Tahoma"/>
-        </w:rPr>
-      </w:pPr>
-      <w:r>
-        <w:rPr>
-          <w:rFonts w:ascii="Tahoma" w:eastAsia="Tahoma" w:hAnsi="Tahoma" w:cs="Tahoma"/>
-        </w:rPr>
         <w:t>User Mr. A can request for Mr. B in a requisition: based on that it will be as Requested by Mr. A for Mr. B a vehicle requisition has requested.</w:t>
       </w:r>
     </w:p>
@@ -2863,93 +2833,93 @@
           <w:szCs w:val="24"/>
           <w:highlight w:val="white"/>
         </w:rPr>
+        <w:t>1.</w:t>
+      </w:r>
+      <w:r>
+        <w:rPr>
+          <w:rFonts w:ascii="Tahoma" w:eastAsia="Tahoma" w:hAnsi="Tahoma" w:cs="Tahoma"/>
+          <w:color w:val="212529"/>
+          <w:sz w:val="24"/>
+          <w:szCs w:val="24"/>
+        </w:rPr>
+        <w:t xml:space="preserve">   </w:t>
+      </w:r>
+      <w:r>
+        <w:rPr>
+          <w:rFonts w:ascii="Tahoma" w:eastAsia="Tahoma" w:hAnsi="Tahoma" w:cs="Tahoma"/>
+          <w:color w:val="212529"/>
+          <w:sz w:val="24"/>
+          <w:szCs w:val="24"/>
+          <w:highlight w:val="white"/>
+        </w:rPr>
+        <w:t>User administration (setup and maintaining System)</w:t>
+      </w:r>
+    </w:p>
+    <w:p>
+      <w:pPr>
+        <w:ind w:left="420"/>
+        <w:contextualSpacing w:val="0"/>
+        <w:jc w:val="both"/>
+        <w:rPr>
+          <w:rFonts w:ascii="Tahoma" w:eastAsia="Tahoma" w:hAnsi="Tahoma" w:cs="Tahoma"/>
+          <w:color w:val="212529"/>
+          <w:sz w:val="24"/>
+          <w:szCs w:val="24"/>
+          <w:highlight w:val="white"/>
+        </w:rPr>
+      </w:pPr>
+      <w:r>
+        <w:rPr>
+          <w:rFonts w:ascii="Tahoma" w:eastAsia="Tahoma" w:hAnsi="Tahoma" w:cs="Tahoma"/>
+          <w:color w:val="212529"/>
+          <w:sz w:val="24"/>
+          <w:szCs w:val="24"/>
+          <w:highlight w:val="white"/>
+        </w:rPr>
+        <w:t>2.</w:t>
+      </w:r>
+      <w:r>
+        <w:rPr>
+          <w:rFonts w:ascii="Tahoma" w:eastAsia="Tahoma" w:hAnsi="Tahoma" w:cs="Tahoma"/>
+          <w:color w:val="212529"/>
+          <w:sz w:val="24"/>
+          <w:szCs w:val="24"/>
+        </w:rPr>
+        <w:t xml:space="preserve">  </w:t>
+      </w:r>
+      <w:r>
+        <w:rPr>
+          <w:rFonts w:ascii="Tahoma" w:eastAsia="Tahoma" w:hAnsi="Tahoma" w:cs="Tahoma"/>
+          <w:color w:val="212529"/>
+          <w:sz w:val="24"/>
+          <w:szCs w:val="24"/>
+          <w:highlight w:val="white"/>
+        </w:rPr>
+        <w:t>Create Vehicle Manager.</w:t>
+      </w:r>
+    </w:p>
+    <w:p>
+      <w:pPr>
+        <w:ind w:left="420"/>
+        <w:contextualSpacing w:val="0"/>
+        <w:jc w:val="both"/>
+        <w:rPr>
+          <w:rFonts w:ascii="Tahoma" w:eastAsia="Tahoma" w:hAnsi="Tahoma" w:cs="Tahoma"/>
+          <w:color w:val="212529"/>
+          <w:sz w:val="24"/>
+          <w:szCs w:val="24"/>
+          <w:highlight w:val="white"/>
+        </w:rPr>
+      </w:pPr>
+      <w:r>
+        <w:rPr>
+          <w:rFonts w:ascii="Tahoma" w:eastAsia="Tahoma" w:hAnsi="Tahoma" w:cs="Tahoma"/>
+          <w:color w:val="212529"/>
+          <w:sz w:val="24"/>
+          <w:szCs w:val="24"/>
+          <w:highlight w:val="white"/>
+        </w:rPr>
         <w:lastRenderedPageBreak/>
-        <w:t>1.</w:t>
-      </w:r>
-      <w:r>
-        <w:rPr>
-          <w:rFonts w:ascii="Tahoma" w:eastAsia="Tahoma" w:hAnsi="Tahoma" w:cs="Tahoma"/>
-          <w:color w:val="212529"/>
-          <w:sz w:val="24"/>
-          <w:szCs w:val="24"/>
-        </w:rPr>
-        <w:t xml:space="preserve">   </w:t>
-      </w:r>
-      <w:r>
-        <w:rPr>
-          <w:rFonts w:ascii="Tahoma" w:eastAsia="Tahoma" w:hAnsi="Tahoma" w:cs="Tahoma"/>
-          <w:color w:val="212529"/>
-          <w:sz w:val="24"/>
-          <w:szCs w:val="24"/>
-          <w:highlight w:val="white"/>
-        </w:rPr>
-        <w:t>User administration (setup and maintaining System)</w:t>
-      </w:r>
-    </w:p>
-    <w:p>
-      <w:pPr>
-        <w:ind w:left="420"/>
-        <w:contextualSpacing w:val="0"/>
-        <w:jc w:val="both"/>
-        <w:rPr>
-          <w:rFonts w:ascii="Tahoma" w:eastAsia="Tahoma" w:hAnsi="Tahoma" w:cs="Tahoma"/>
-          <w:color w:val="212529"/>
-          <w:sz w:val="24"/>
-          <w:szCs w:val="24"/>
-          <w:highlight w:val="white"/>
-        </w:rPr>
-      </w:pPr>
-      <w:r>
-        <w:rPr>
-          <w:rFonts w:ascii="Tahoma" w:eastAsia="Tahoma" w:hAnsi="Tahoma" w:cs="Tahoma"/>
-          <w:color w:val="212529"/>
-          <w:sz w:val="24"/>
-          <w:szCs w:val="24"/>
-          <w:highlight w:val="white"/>
-        </w:rPr>
-        <w:t>2.</w:t>
-      </w:r>
-      <w:r>
-        <w:rPr>
-          <w:rFonts w:ascii="Tahoma" w:eastAsia="Tahoma" w:hAnsi="Tahoma" w:cs="Tahoma"/>
-          <w:color w:val="212529"/>
-          <w:sz w:val="24"/>
-          <w:szCs w:val="24"/>
-        </w:rPr>
-        <w:t xml:space="preserve">  </w:t>
-      </w:r>
-      <w:r>
-        <w:rPr>
-          <w:rFonts w:ascii="Tahoma" w:eastAsia="Tahoma" w:hAnsi="Tahoma" w:cs="Tahoma"/>
-          <w:color w:val="212529"/>
-          <w:sz w:val="24"/>
-          <w:szCs w:val="24"/>
-          <w:highlight w:val="white"/>
-        </w:rPr>
-        <w:t>Create Vehicle Manager.</w:t>
-      </w:r>
-    </w:p>
-    <w:p>
-      <w:pPr>
-        <w:ind w:left="420"/>
-        <w:contextualSpacing w:val="0"/>
-        <w:jc w:val="both"/>
-        <w:rPr>
-          <w:rFonts w:ascii="Tahoma" w:eastAsia="Tahoma" w:hAnsi="Tahoma" w:cs="Tahoma"/>
-          <w:color w:val="212529"/>
-          <w:sz w:val="24"/>
-          <w:szCs w:val="24"/>
-          <w:highlight w:val="white"/>
-        </w:rPr>
-      </w:pPr>
-      <w:r>
-        <w:rPr>
-          <w:rFonts w:ascii="Tahoma" w:eastAsia="Tahoma" w:hAnsi="Tahoma" w:cs="Tahoma"/>
-          <w:color w:val="212529"/>
-          <w:sz w:val="24"/>
-          <w:szCs w:val="24"/>
-          <w:highlight w:val="white"/>
-        </w:rPr>
         <w:t>3.</w:t>
       </w:r>
       <w:r>
@@ -3577,27 +3547,27 @@
           <w:szCs w:val="24"/>
           <w:highlight w:val="white"/>
         </w:rPr>
+        <w:t>As a System Administrator I want to deactivate vehicle, Employee and driver. So that I can check all activities.</w:t>
+      </w:r>
+    </w:p>
+    <w:p>
+      <w:pPr>
+        <w:contextualSpacing w:val="0"/>
+        <w:rPr>
+          <w:rFonts w:ascii="Tahoma" w:eastAsia="Tahoma" w:hAnsi="Tahoma" w:cs="Tahoma"/>
+          <w:sz w:val="24"/>
+          <w:szCs w:val="24"/>
+          <w:highlight w:val="white"/>
+        </w:rPr>
+      </w:pPr>
+      <w:r>
+        <w:rPr>
+          <w:rFonts w:ascii="Tahoma" w:eastAsia="Tahoma" w:hAnsi="Tahoma" w:cs="Tahoma"/>
+          <w:sz w:val="24"/>
+          <w:szCs w:val="24"/>
+          <w:highlight w:val="white"/>
+        </w:rPr>
         <w:lastRenderedPageBreak/>
-        <w:t>As a System Administrator I want to deactivate vehicle, Employee and driver. So that I can check all activities.</w:t>
-      </w:r>
-    </w:p>
-    <w:p>
-      <w:pPr>
-        <w:contextualSpacing w:val="0"/>
-        <w:rPr>
-          <w:rFonts w:ascii="Tahoma" w:eastAsia="Tahoma" w:hAnsi="Tahoma" w:cs="Tahoma"/>
-          <w:sz w:val="24"/>
-          <w:szCs w:val="24"/>
-          <w:highlight w:val="white"/>
-        </w:rPr>
-      </w:pPr>
-      <w:r>
-        <w:rPr>
-          <w:rFonts w:ascii="Tahoma" w:eastAsia="Tahoma" w:hAnsi="Tahoma" w:cs="Tahoma"/>
-          <w:sz w:val="24"/>
-          <w:szCs w:val="24"/>
-          <w:highlight w:val="white"/>
-        </w:rPr>
         <w:t xml:space="preserve"> </w:t>
       </w:r>
     </w:p>
@@ -4108,6 +4078,7 @@
           <w:highlight w:val="white"/>
           <w:u w:val="single"/>
         </w:rPr>
+        <w:lastRenderedPageBreak/>
         <w:t>System Development Environment:</w:t>
       </w:r>
     </w:p>

</xml_diff>

<commit_message>
stackholder added in srs
</commit_message>
<xml_diff>
--- a/Project Documents/SRS/Prantiksme SRS.docx
+++ b/Project Documents/SRS/Prantiksme SRS.docx
@@ -1569,7 +1569,772 @@
           <w:szCs w:val="24"/>
           <w:highlight w:val="white"/>
         </w:rPr>
-        <w:t xml:space="preserve">Play business with modern technology and quickly monitor details status. </w:t>
+        <w:t xml:space="preserve">Play business with modern technology and quickly monitor details status.    </w:t>
+      </w:r>
+    </w:p>
+    <w:p>
+      <w:pPr>
+        <w:contextualSpacing w:val="0"/>
+        <w:rPr>
+          <w:rFonts w:ascii="Tahoma" w:eastAsia="Tahoma" w:hAnsi="Tahoma" w:cs="Tahoma"/>
+          <w:sz w:val="24"/>
+          <w:szCs w:val="24"/>
+          <w:highlight w:val="white"/>
+        </w:rPr>
+      </w:pPr>
+      <w:r>
+        <w:rPr>
+          <w:rFonts w:ascii="Tahoma" w:eastAsia="Tahoma" w:hAnsi="Tahoma" w:cs="Tahoma"/>
+          <w:sz w:val="24"/>
+          <w:szCs w:val="24"/>
+          <w:highlight w:val="white"/>
+        </w:rPr>
+        <w:t xml:space="preserve"> </w:t>
+      </w:r>
+    </w:p>
+    <w:p>
+      <w:pPr>
+        <w:contextualSpacing w:val="0"/>
+        <w:rPr>
+          <w:rFonts w:ascii="Tahoma" w:eastAsia="Tahoma" w:hAnsi="Tahoma" w:cs="Tahoma"/>
+          <w:b/>
+          <w:sz w:val="28"/>
+          <w:szCs w:val="28"/>
+          <w:u w:val="single"/>
+        </w:rPr>
+      </w:pPr>
+      <w:r>
+        <w:rPr>
+          <w:rFonts w:ascii="Tahoma" w:eastAsia="Tahoma" w:hAnsi="Tahoma" w:cs="Tahoma"/>
+          <w:b/>
+          <w:sz w:val="28"/>
+          <w:szCs w:val="28"/>
+          <w:u w:val="single"/>
+        </w:rPr>
+        <w:t>Scope of the System:</w:t>
+      </w:r>
+    </w:p>
+    <w:p>
+      <w:pPr>
+        <w:contextualSpacing w:val="0"/>
+        <w:rPr>
+          <w:rFonts w:ascii="Tahoma" w:eastAsia="Tahoma" w:hAnsi="Tahoma" w:cs="Tahoma"/>
+          <w:b/>
+          <w:sz w:val="28"/>
+          <w:szCs w:val="28"/>
+        </w:rPr>
+      </w:pPr>
+      <w:r>
+        <w:rPr>
+          <w:rFonts w:ascii="Tahoma" w:eastAsia="Tahoma" w:hAnsi="Tahoma" w:cs="Tahoma"/>
+          <w:b/>
+          <w:sz w:val="28"/>
+          <w:szCs w:val="28"/>
+        </w:rPr>
+        <w:t xml:space="preserve"> </w:t>
+      </w:r>
+    </w:p>
+    <w:p>
+      <w:pPr>
+        <w:contextualSpacing w:val="0"/>
+        <w:jc w:val="both"/>
+        <w:rPr>
+          <w:rFonts w:ascii="Tahoma" w:eastAsia="Tahoma" w:hAnsi="Tahoma" w:cs="Tahoma"/>
+        </w:rPr>
+      </w:pPr>
+      <w:r>
+        <w:rPr>
+          <w:rFonts w:ascii="Tahoma" w:eastAsia="Tahoma" w:hAnsi="Tahoma" w:cs="Tahoma"/>
+        </w:rPr>
+        <w:t>The project aims at providing a</w:t>
+      </w:r>
+      <w:r>
+        <w:rPr>
+          <w:rFonts w:ascii="Tahoma" w:eastAsia="Tahoma" w:hAnsi="Tahoma" w:cs="Tahoma"/>
+        </w:rPr>
+        <w:t>n efficient interface to the Grocery Shopper</w:t>
+      </w:r>
+      <w:r>
+        <w:rPr>
+          <w:rFonts w:ascii="Tahoma" w:eastAsia="Tahoma" w:hAnsi="Tahoma" w:cs="Tahoma"/>
+        </w:rPr>
+        <w:t xml:space="preserve"> for managing their </w:t>
+      </w:r>
+      <w:r>
+        <w:rPr>
+          <w:rFonts w:ascii="Tahoma" w:eastAsia="Tahoma" w:hAnsi="Tahoma" w:cs="Tahoma"/>
+        </w:rPr>
+        <w:t>business from manual process to</w:t>
+      </w:r>
+      <w:r>
+        <w:rPr>
+          <w:rFonts w:ascii="Tahoma" w:eastAsia="Tahoma" w:hAnsi="Tahoma" w:cs="Tahoma"/>
+        </w:rPr>
+        <w:t xml:space="preserve"> </w:t>
+      </w:r>
+      <w:r>
+        <w:rPr>
+          <w:rFonts w:ascii="Tahoma" w:eastAsia="Tahoma" w:hAnsi="Tahoma" w:cs="Tahoma"/>
+        </w:rPr>
+        <w:t>automation</w:t>
+      </w:r>
+      <w:r>
+        <w:rPr>
+          <w:rFonts w:ascii="Tahoma" w:eastAsia="Tahoma" w:hAnsi="Tahoma" w:cs="Tahoma"/>
+        </w:rPr>
+        <w:t xml:space="preserve">. </w:t>
+      </w:r>
+      <w:r>
+        <w:rPr>
+          <w:rFonts w:ascii="Tahoma" w:eastAsia="Tahoma" w:hAnsi="Tahoma" w:cs="Tahoma"/>
+        </w:rPr>
+        <w:t>This software work for decrees paper work, maintenance sales and stock. Also work for maintenance employee details information’s.</w:t>
+      </w:r>
+    </w:p>
+    <w:p>
+      <w:pPr>
+        <w:contextualSpacing w:val="0"/>
+        <w:jc w:val="both"/>
+        <w:rPr>
+          <w:rFonts w:ascii="Tahoma" w:eastAsia="Tahoma" w:hAnsi="Tahoma" w:cs="Tahoma"/>
+        </w:rPr>
+      </w:pPr>
+      <w:r>
+        <w:rPr>
+          <w:rFonts w:ascii="Tahoma" w:eastAsia="Tahoma" w:hAnsi="Tahoma" w:cs="Tahoma"/>
+        </w:rPr>
+        <w:t xml:space="preserve"> </w:t>
+      </w:r>
+    </w:p>
+    <w:p>
+      <w:pPr>
+        <w:contextualSpacing w:val="0"/>
+        <w:rPr>
+          <w:rFonts w:ascii="Tahoma" w:eastAsia="Tahoma" w:hAnsi="Tahoma" w:cs="Tahoma"/>
+          <w:b/>
+          <w:sz w:val="28"/>
+          <w:szCs w:val="28"/>
+          <w:u w:val="single"/>
+        </w:rPr>
+      </w:pPr>
+      <w:r>
+        <w:rPr>
+          <w:rFonts w:ascii="Tahoma" w:eastAsia="Tahoma" w:hAnsi="Tahoma" w:cs="Tahoma"/>
+          <w:b/>
+          <w:sz w:val="28"/>
+          <w:szCs w:val="28"/>
+          <w:u w:val="single"/>
+        </w:rPr>
+        <w:t>The Domain:</w:t>
+      </w:r>
+    </w:p>
+    <w:p>
+      <w:pPr>
+        <w:contextualSpacing w:val="0"/>
+        <w:rPr>
+          <w:rFonts w:ascii="Tahoma" w:eastAsia="Tahoma" w:hAnsi="Tahoma" w:cs="Tahoma"/>
+          <w:b/>
+          <w:sz w:val="28"/>
+          <w:szCs w:val="28"/>
+        </w:rPr>
+      </w:pPr>
+      <w:r>
+        <w:rPr>
+          <w:rFonts w:ascii="Tahoma" w:eastAsia="Tahoma" w:hAnsi="Tahoma" w:cs="Tahoma"/>
+          <w:b/>
+          <w:sz w:val="28"/>
+          <w:szCs w:val="28"/>
+        </w:rPr>
+        <w:t xml:space="preserve"> </w:t>
+      </w:r>
+    </w:p>
+    <w:p>
+      <w:pPr>
+        <w:contextualSpacing w:val="0"/>
+        <w:jc w:val="both"/>
+        <w:rPr>
+          <w:rFonts w:ascii="Tahoma" w:eastAsia="Tahoma" w:hAnsi="Tahoma" w:cs="Tahoma"/>
+        </w:rPr>
+      </w:pPr>
+      <w:r>
+        <w:rPr>
+          <w:rFonts w:ascii="Tahoma" w:eastAsia="Tahoma" w:hAnsi="Tahoma" w:cs="Tahoma"/>
+        </w:rPr>
+        <w:t>This project aims to management of a Grocery Shop. It can be used in large domain would result in an equally as large scope of development. To keep that in mind we kept our software case study client Grocery shop as priority to build a satisfying project.</w:t>
+      </w:r>
+      <w:r>
+        <w:rPr>
+          <w:rFonts w:ascii="Tahoma" w:eastAsia="Tahoma" w:hAnsi="Tahoma" w:cs="Tahoma"/>
+        </w:rPr>
+        <w:t xml:space="preserve"> </w:t>
+      </w:r>
+    </w:p>
+    <w:p>
+      <w:pPr>
+        <w:contextualSpacing w:val="0"/>
+        <w:jc w:val="both"/>
+        <w:rPr>
+          <w:rFonts w:ascii="Tahoma" w:eastAsia="Tahoma" w:hAnsi="Tahoma" w:cs="Tahoma"/>
+        </w:rPr>
+      </w:pPr>
+    </w:p>
+    <w:p>
+      <w:pPr>
+        <w:contextualSpacing w:val="0"/>
+        <w:rPr>
+          <w:rFonts w:ascii="Tahoma" w:eastAsia="Tahoma" w:hAnsi="Tahoma" w:cs="Tahoma"/>
+          <w:b/>
+          <w:sz w:val="28"/>
+          <w:szCs w:val="28"/>
+          <w:u w:val="single"/>
+        </w:rPr>
+      </w:pPr>
+      <w:r>
+        <w:rPr>
+          <w:rFonts w:ascii="Tahoma" w:eastAsia="Tahoma" w:hAnsi="Tahoma" w:cs="Tahoma"/>
+          <w:b/>
+          <w:sz w:val="28"/>
+          <w:szCs w:val="28"/>
+          <w:u w:val="single"/>
+        </w:rPr>
+        <w:t>The Client:</w:t>
+      </w:r>
+    </w:p>
+    <w:p>
+      <w:pPr>
+        <w:contextualSpacing w:val="0"/>
+        <w:rPr>
+          <w:rFonts w:ascii="Tahoma" w:eastAsia="Tahoma" w:hAnsi="Tahoma" w:cs="Tahoma"/>
+          <w:b/>
+          <w:sz w:val="28"/>
+          <w:szCs w:val="28"/>
+        </w:rPr>
+      </w:pPr>
+      <w:r>
+        <w:rPr>
+          <w:rFonts w:ascii="Tahoma" w:eastAsia="Tahoma" w:hAnsi="Tahoma" w:cs="Tahoma"/>
+          <w:b/>
+          <w:sz w:val="28"/>
+          <w:szCs w:val="28"/>
+        </w:rPr>
+        <w:t xml:space="preserve"> </w:t>
+      </w:r>
+    </w:p>
+    <w:p>
+      <w:pPr>
+        <w:contextualSpacing w:val="0"/>
+        <w:rPr>
+          <w:rFonts w:ascii="Tahoma" w:eastAsia="Tahoma" w:hAnsi="Tahoma" w:cs="Tahoma"/>
+          <w:b/>
+          <w:sz w:val="28"/>
+          <w:szCs w:val="28"/>
+          <w:u w:val="single"/>
+        </w:rPr>
+      </w:pPr>
+      <w:r>
+        <w:rPr>
+          <w:rFonts w:ascii="Tahoma" w:eastAsia="Tahoma" w:hAnsi="Tahoma" w:cs="Tahoma"/>
+        </w:rPr>
+        <w:t xml:space="preserve">Our software work for maintenance a Grocery Shop with </w:t>
+      </w:r>
+      <w:r>
+        <w:rPr>
+          <w:rFonts w:ascii="Tahoma" w:eastAsia="Tahoma" w:hAnsi="Tahoma" w:cs="Tahoma"/>
+        </w:rPr>
+        <w:t>manage stock, sales product, manage salesman activity and generate report which need to play a business.</w:t>
+      </w:r>
+      <w:r>
+        <w:rPr>
+          <w:rFonts w:ascii="Tahoma" w:eastAsia="Tahoma" w:hAnsi="Tahoma" w:cs="Tahoma"/>
+        </w:rPr>
+        <w:t xml:space="preserve"> So this product work for a Grocery business.</w:t>
+      </w:r>
+      <w:r>
+        <w:rPr>
+          <w:rFonts w:ascii="Tahoma" w:eastAsia="Tahoma" w:hAnsi="Tahoma" w:cs="Tahoma"/>
+        </w:rPr>
+        <w:t xml:space="preserve"> </w:t>
+      </w:r>
+    </w:p>
+    <w:p>
+      <w:pPr>
+        <w:contextualSpacing w:val="0"/>
+        <w:rPr>
+          <w:rFonts w:ascii="Tahoma" w:eastAsia="Tahoma" w:hAnsi="Tahoma" w:cs="Tahoma"/>
+          <w:b/>
+          <w:sz w:val="28"/>
+          <w:szCs w:val="28"/>
+          <w:u w:val="single"/>
+        </w:rPr>
+      </w:pPr>
+    </w:p>
+    <w:p>
+      <w:pPr>
+        <w:contextualSpacing w:val="0"/>
+        <w:rPr>
+          <w:rFonts w:ascii="Tahoma" w:eastAsia="Tahoma" w:hAnsi="Tahoma" w:cs="Tahoma"/>
+          <w:b/>
+          <w:sz w:val="28"/>
+          <w:szCs w:val="28"/>
+          <w:u w:val="single"/>
+        </w:rPr>
+      </w:pPr>
+      <w:r>
+        <w:rPr>
+          <w:rFonts w:ascii="Tahoma" w:eastAsia="Tahoma" w:hAnsi="Tahoma" w:cs="Tahoma"/>
+          <w:b/>
+          <w:sz w:val="28"/>
+          <w:szCs w:val="28"/>
+          <w:u w:val="single"/>
+        </w:rPr>
+        <w:t>The User:</w:t>
+      </w:r>
+    </w:p>
+    <w:p>
+      <w:pPr>
+        <w:contextualSpacing w:val="0"/>
+        <w:rPr>
+          <w:rFonts w:ascii="Tahoma" w:eastAsia="Tahoma" w:hAnsi="Tahoma" w:cs="Tahoma"/>
+          <w:b/>
+          <w:sz w:val="28"/>
+          <w:szCs w:val="28"/>
+          <w:u w:val="single"/>
+        </w:rPr>
+      </w:pPr>
+    </w:p>
+    <w:p>
+      <w:pPr>
+        <w:contextualSpacing w:val="0"/>
+        <w:jc w:val="both"/>
+        <w:rPr>
+          <w:rFonts w:ascii="Tahoma" w:eastAsia="Tahoma" w:hAnsi="Tahoma" w:cs="Tahoma"/>
+        </w:rPr>
+      </w:pPr>
+      <w:r>
+        <w:rPr>
+          <w:rFonts w:ascii="Tahoma" w:eastAsia="Tahoma" w:hAnsi="Tahoma" w:cs="Tahoma"/>
+        </w:rPr>
+        <w:t xml:space="preserve">The main users of the product would be employee </w:t>
+      </w:r>
+      <w:r>
+        <w:rPr>
+          <w:rFonts w:ascii="Tahoma" w:eastAsia="Tahoma" w:hAnsi="Tahoma" w:cs="Tahoma"/>
+        </w:rPr>
+        <w:t xml:space="preserve">who sales product. A salesman sale store product to a buyer and put all details information about sales in this database. Admin can take an action about salesman, stock and sales activities. </w:t>
+      </w:r>
+      <w:r>
+        <w:rPr>
+          <w:rFonts w:ascii="Tahoma" w:eastAsia="Tahoma" w:hAnsi="Tahoma" w:cs="Tahoma"/>
+        </w:rPr>
+        <w:t xml:space="preserve">Like as </w:t>
+      </w:r>
+      <w:proofErr w:type="gramStart"/>
+      <w:r>
+        <w:rPr>
+          <w:rFonts w:ascii="Tahoma" w:eastAsia="Tahoma" w:hAnsi="Tahoma" w:cs="Tahoma"/>
+        </w:rPr>
+        <w:t>Create</w:t>
+      </w:r>
+      <w:proofErr w:type="gramEnd"/>
+      <w:r>
+        <w:rPr>
+          <w:rFonts w:ascii="Tahoma" w:eastAsia="Tahoma" w:hAnsi="Tahoma" w:cs="Tahoma"/>
+        </w:rPr>
+        <w:t xml:space="preserve"> salesman, stock and sales.</w:t>
+      </w:r>
+    </w:p>
+    <w:p>
+      <w:pPr>
+        <w:contextualSpacing w:val="0"/>
+        <w:jc w:val="both"/>
+        <w:rPr>
+          <w:rFonts w:ascii="Tahoma" w:eastAsia="Tahoma" w:hAnsi="Tahoma" w:cs="Tahoma"/>
+        </w:rPr>
+      </w:pPr>
+    </w:p>
+    <w:p>
+      <w:pPr>
+        <w:contextualSpacing w:val="0"/>
+        <w:jc w:val="both"/>
+        <w:rPr>
+          <w:rFonts w:ascii="Tahoma" w:eastAsia="Tahoma" w:hAnsi="Tahoma" w:cs="Tahoma"/>
+        </w:rPr>
+      </w:pPr>
+      <w:r>
+        <w:rPr>
+          <w:rFonts w:ascii="Tahoma" w:eastAsia="Tahoma" w:hAnsi="Tahoma" w:cs="Tahoma"/>
+        </w:rPr>
+        <w:t>The main user of this software is proprietor as Master Admin. Master Admin can control his own business all kinds’ activities.</w:t>
+      </w:r>
+      <w:r>
+        <w:rPr>
+          <w:rFonts w:ascii="Tahoma" w:eastAsia="Tahoma" w:hAnsi="Tahoma" w:cs="Tahoma"/>
+        </w:rPr>
+        <w:t xml:space="preserve"> Master Admin after registration Grocery shop can create admin and create salesman, stock, sales, generate report, deactivate employee, etc.</w:t>
+      </w:r>
+    </w:p>
+    <w:p>
+      <w:pPr>
+        <w:contextualSpacing w:val="0"/>
+        <w:jc w:val="both"/>
+        <w:rPr>
+          <w:rFonts w:ascii="Tahoma" w:eastAsia="Tahoma" w:hAnsi="Tahoma" w:cs="Tahoma"/>
+        </w:rPr>
+      </w:pPr>
+      <w:r>
+        <w:rPr>
+          <w:rFonts w:ascii="Tahoma" w:eastAsia="Tahoma" w:hAnsi="Tahoma" w:cs="Tahoma"/>
+        </w:rPr>
+        <w:t xml:space="preserve"> </w:t>
+      </w:r>
+    </w:p>
+    <w:p>
+      <w:pPr>
+        <w:contextualSpacing w:val="0"/>
+        <w:rPr>
+          <w:rFonts w:ascii="Tahoma" w:eastAsia="Tahoma" w:hAnsi="Tahoma" w:cs="Tahoma"/>
+        </w:rPr>
+      </w:pPr>
+    </w:p>
+    <w:p>
+      <w:pPr>
+        <w:contextualSpacing w:val="0"/>
+        <w:rPr>
+          <w:rFonts w:ascii="Tahoma" w:eastAsia="Tahoma" w:hAnsi="Tahoma" w:cs="Tahoma"/>
+          <w:b/>
+          <w:sz w:val="28"/>
+          <w:szCs w:val="28"/>
+          <w:u w:val="single"/>
+        </w:rPr>
+      </w:pPr>
+      <w:r>
+        <w:rPr>
+          <w:rFonts w:ascii="Tahoma" w:eastAsia="Tahoma" w:hAnsi="Tahoma" w:cs="Tahoma"/>
+          <w:b/>
+          <w:sz w:val="28"/>
+          <w:szCs w:val="28"/>
+          <w:u w:val="single"/>
+        </w:rPr>
+        <w:lastRenderedPageBreak/>
+        <w:t>User Type:</w:t>
+      </w:r>
+    </w:p>
+    <w:p>
+      <w:pPr>
+        <w:contextualSpacing w:val="0"/>
+        <w:rPr>
+          <w:rFonts w:ascii="Tahoma" w:eastAsia="Tahoma" w:hAnsi="Tahoma" w:cs="Tahoma"/>
+          <w:sz w:val="24"/>
+          <w:szCs w:val="24"/>
+        </w:rPr>
+      </w:pPr>
+      <w:r>
+        <w:rPr>
+          <w:rFonts w:ascii="Tahoma" w:eastAsia="Tahoma" w:hAnsi="Tahoma" w:cs="Tahoma"/>
+          <w:sz w:val="24"/>
+          <w:szCs w:val="24"/>
+        </w:rPr>
+        <w:t xml:space="preserve">1. </w:t>
+      </w:r>
+      <w:r>
+        <w:rPr>
+          <w:rFonts w:ascii="Tahoma" w:eastAsia="Tahoma" w:hAnsi="Tahoma" w:cs="Tahoma"/>
+          <w:sz w:val="24"/>
+          <w:szCs w:val="24"/>
+        </w:rPr>
+        <w:t>Proprietor</w:t>
+      </w:r>
+      <w:r>
+        <w:rPr>
+          <w:rFonts w:ascii="Tahoma" w:eastAsia="Tahoma" w:hAnsi="Tahoma" w:cs="Tahoma"/>
+          <w:sz w:val="24"/>
+          <w:szCs w:val="24"/>
+        </w:rPr>
+        <w:t xml:space="preserve"> (</w:t>
+      </w:r>
+      <w:r>
+        <w:rPr>
+          <w:rFonts w:ascii="Tahoma" w:eastAsia="Tahoma" w:hAnsi="Tahoma" w:cs="Tahoma"/>
+          <w:sz w:val="24"/>
+          <w:szCs w:val="24"/>
+        </w:rPr>
+        <w:t>C</w:t>
+      </w:r>
+      <w:r>
+        <w:rPr>
+          <w:rFonts w:ascii="Tahoma" w:eastAsia="Tahoma" w:hAnsi="Tahoma" w:cs="Tahoma"/>
+          <w:sz w:val="24"/>
+          <w:szCs w:val="24"/>
+        </w:rPr>
+        <w:t>an control everything in system</w:t>
+      </w:r>
+      <w:r>
+        <w:rPr>
+          <w:rFonts w:ascii="Tahoma" w:eastAsia="Tahoma" w:hAnsi="Tahoma" w:cs="Tahoma"/>
+          <w:sz w:val="24"/>
+          <w:szCs w:val="24"/>
+        </w:rPr>
+        <w:t>)</w:t>
+      </w:r>
+    </w:p>
+    <w:p>
+      <w:pPr>
+        <w:contextualSpacing w:val="0"/>
+        <w:rPr>
+          <w:rFonts w:ascii="Tahoma" w:eastAsia="Tahoma" w:hAnsi="Tahoma" w:cs="Tahoma"/>
+          <w:sz w:val="24"/>
+          <w:szCs w:val="24"/>
+        </w:rPr>
+      </w:pPr>
+      <w:r>
+        <w:rPr>
+          <w:rFonts w:ascii="Tahoma" w:eastAsia="Tahoma" w:hAnsi="Tahoma" w:cs="Tahoma"/>
+          <w:sz w:val="24"/>
+          <w:szCs w:val="24"/>
+        </w:rPr>
+        <w:t xml:space="preserve">2. </w:t>
+      </w:r>
+      <w:r>
+        <w:rPr>
+          <w:rFonts w:ascii="Tahoma" w:eastAsia="Tahoma" w:hAnsi="Tahoma" w:cs="Tahoma"/>
+          <w:sz w:val="24"/>
+          <w:szCs w:val="24"/>
+        </w:rPr>
+        <w:t>Sales Admin</w:t>
+      </w:r>
+      <w:r>
+        <w:rPr>
+          <w:rFonts w:ascii="Tahoma" w:eastAsia="Tahoma" w:hAnsi="Tahoma" w:cs="Tahoma"/>
+          <w:sz w:val="24"/>
+          <w:szCs w:val="24"/>
+        </w:rPr>
+        <w:t xml:space="preserve"> (</w:t>
+      </w:r>
+      <w:r>
+        <w:rPr>
+          <w:rFonts w:ascii="Tahoma" w:eastAsia="Tahoma" w:hAnsi="Tahoma" w:cs="Tahoma"/>
+          <w:sz w:val="24"/>
+          <w:szCs w:val="24"/>
+        </w:rPr>
+        <w:t>Can control sales store details</w:t>
+      </w:r>
+      <w:r>
+        <w:rPr>
+          <w:rFonts w:ascii="Tahoma" w:eastAsia="Tahoma" w:hAnsi="Tahoma" w:cs="Tahoma"/>
+          <w:sz w:val="24"/>
+          <w:szCs w:val="24"/>
+        </w:rPr>
+        <w:t>)</w:t>
+      </w:r>
+    </w:p>
+    <w:p>
+      <w:pPr>
+        <w:contextualSpacing w:val="0"/>
+        <w:rPr>
+          <w:rFonts w:ascii="Tahoma" w:eastAsia="Tahoma" w:hAnsi="Tahoma" w:cs="Tahoma"/>
+          <w:sz w:val="24"/>
+          <w:szCs w:val="24"/>
+        </w:rPr>
+      </w:pPr>
+      <w:r>
+        <w:rPr>
+          <w:rFonts w:ascii="Tahoma" w:eastAsia="Tahoma" w:hAnsi="Tahoma" w:cs="Tahoma"/>
+          <w:sz w:val="24"/>
+          <w:szCs w:val="24"/>
+        </w:rPr>
+        <w:t>3. Sales Man</w:t>
+      </w:r>
+      <w:r>
+        <w:rPr>
+          <w:rFonts w:ascii="Tahoma" w:eastAsia="Tahoma" w:hAnsi="Tahoma" w:cs="Tahoma"/>
+          <w:sz w:val="24"/>
+          <w:szCs w:val="24"/>
+        </w:rPr>
+        <w:t xml:space="preserve"> (</w:t>
+      </w:r>
+      <w:r>
+        <w:rPr>
+          <w:rFonts w:ascii="Tahoma" w:eastAsia="Tahoma" w:hAnsi="Tahoma" w:cs="Tahoma"/>
+          <w:sz w:val="24"/>
+          <w:szCs w:val="24"/>
+        </w:rPr>
+        <w:t>Can sales</w:t>
+      </w:r>
+      <w:r>
+        <w:rPr>
+          <w:rFonts w:ascii="Tahoma" w:eastAsia="Tahoma" w:hAnsi="Tahoma" w:cs="Tahoma"/>
+          <w:sz w:val="24"/>
+          <w:szCs w:val="24"/>
+        </w:rPr>
+        <w:t>)</w:t>
+      </w:r>
+    </w:p>
+    <w:p>
+      <w:pPr>
+        <w:contextualSpacing w:val="0"/>
+        <w:rPr>
+          <w:rFonts w:ascii="Tahoma" w:eastAsia="Tahoma" w:hAnsi="Tahoma" w:cs="Tahoma"/>
+        </w:rPr>
+      </w:pPr>
+      <w:r>
+        <w:rPr>
+          <w:rFonts w:ascii="Tahoma" w:eastAsia="Tahoma" w:hAnsi="Tahoma" w:cs="Tahoma"/>
+        </w:rPr>
+        <w:t xml:space="preserve"> </w:t>
+      </w:r>
+    </w:p>
+    <w:p>
+      <w:pPr>
+        <w:contextualSpacing w:val="0"/>
+        <w:rPr>
+          <w:rFonts w:ascii="Tahoma" w:eastAsia="Tahoma" w:hAnsi="Tahoma" w:cs="Tahoma"/>
+          <w:b/>
+          <w:sz w:val="28"/>
+          <w:szCs w:val="28"/>
+          <w:u w:val="single"/>
+        </w:rPr>
+      </w:pPr>
+      <w:r>
+        <w:rPr>
+          <w:rFonts w:ascii="Tahoma" w:eastAsia="Tahoma" w:hAnsi="Tahoma" w:cs="Tahoma"/>
+          <w:b/>
+          <w:sz w:val="28"/>
+          <w:szCs w:val="28"/>
+          <w:u w:val="single"/>
+        </w:rPr>
+        <w:t>Stakeholder:</w:t>
+      </w:r>
+    </w:p>
+    <w:p>
+      <w:pPr>
+        <w:contextualSpacing w:val="0"/>
+        <w:rPr>
+          <w:rFonts w:ascii="Tahoma" w:eastAsia="Tahoma" w:hAnsi="Tahoma" w:cs="Tahoma"/>
+          <w:sz w:val="24"/>
+          <w:szCs w:val="24"/>
+        </w:rPr>
+      </w:pPr>
+      <w:r>
+        <w:rPr>
+          <w:rFonts w:ascii="Tahoma" w:eastAsia="Tahoma" w:hAnsi="Tahoma" w:cs="Tahoma"/>
+          <w:sz w:val="24"/>
+          <w:szCs w:val="24"/>
+        </w:rPr>
+        <w:t xml:space="preserve">1. Proprietor </w:t>
+      </w:r>
+    </w:p>
+    <w:p>
+      <w:pPr>
+        <w:contextualSpacing w:val="0"/>
+        <w:rPr>
+          <w:rFonts w:ascii="Tahoma" w:eastAsia="Tahoma" w:hAnsi="Tahoma" w:cs="Tahoma"/>
+          <w:sz w:val="24"/>
+          <w:szCs w:val="24"/>
+        </w:rPr>
+      </w:pPr>
+      <w:r>
+        <w:rPr>
+          <w:rFonts w:ascii="Tahoma" w:eastAsia="Tahoma" w:hAnsi="Tahoma" w:cs="Tahoma"/>
+          <w:sz w:val="24"/>
+          <w:szCs w:val="24"/>
+        </w:rPr>
+        <w:t xml:space="preserve">2. Sales Admin </w:t>
+      </w:r>
+    </w:p>
+    <w:p>
+      <w:pPr>
+        <w:contextualSpacing w:val="0"/>
+        <w:rPr>
+          <w:rFonts w:ascii="Tahoma" w:eastAsia="Tahoma" w:hAnsi="Tahoma" w:cs="Tahoma"/>
+          <w:sz w:val="24"/>
+          <w:szCs w:val="24"/>
+        </w:rPr>
+      </w:pPr>
+      <w:r>
+        <w:rPr>
+          <w:rFonts w:ascii="Tahoma" w:eastAsia="Tahoma" w:hAnsi="Tahoma" w:cs="Tahoma"/>
+          <w:sz w:val="24"/>
+          <w:szCs w:val="24"/>
+        </w:rPr>
+        <w:t xml:space="preserve">3. Sales Man </w:t>
+      </w:r>
+    </w:p>
+    <w:p>
+      <w:pPr>
+        <w:contextualSpacing w:val="0"/>
+        <w:rPr>
+          <w:rFonts w:ascii="Tahoma" w:eastAsia="Tahoma" w:hAnsi="Tahoma" w:cs="Tahoma"/>
+          <w:sz w:val="24"/>
+          <w:szCs w:val="24"/>
+        </w:rPr>
+      </w:pPr>
+      <w:r>
+        <w:rPr>
+          <w:rFonts w:ascii="Tahoma" w:eastAsia="Tahoma" w:hAnsi="Tahoma" w:cs="Tahoma"/>
+          <w:sz w:val="24"/>
+          <w:szCs w:val="24"/>
+        </w:rPr>
+        <w:t>4. Buyer (Get notification on mobile for sales details)</w:t>
+      </w:r>
+    </w:p>
+    <w:p>
+      <w:pPr>
+        <w:contextualSpacing w:val="0"/>
+        <w:rPr>
+          <w:rFonts w:ascii="Tahoma" w:eastAsia="Tahoma" w:hAnsi="Tahoma" w:cs="Tahoma"/>
+          <w:sz w:val="24"/>
+          <w:szCs w:val="24"/>
+        </w:rPr>
+      </w:pPr>
+    </w:p>
+    <w:p>
+      <w:pPr>
+        <w:contextualSpacing w:val="0"/>
+        <w:rPr>
+          <w:rFonts w:ascii="Tahoma" w:eastAsia="Tahoma" w:hAnsi="Tahoma" w:cs="Tahoma"/>
+          <w:sz w:val="24"/>
+          <w:szCs w:val="24"/>
+        </w:rPr>
+      </w:pPr>
+    </w:p>
+    <w:p>
+      <w:pPr>
+        <w:contextualSpacing w:val="0"/>
+        <w:rPr>
+          <w:rFonts w:ascii="Tahoma" w:eastAsia="Tahoma" w:hAnsi="Tahoma" w:cs="Tahoma"/>
+          <w:b/>
+          <w:sz w:val="28"/>
+          <w:szCs w:val="28"/>
+          <w:u w:val="single"/>
+        </w:rPr>
+      </w:pPr>
+      <w:r>
+        <w:rPr>
+          <w:rFonts w:ascii="Tahoma" w:eastAsia="Tahoma" w:hAnsi="Tahoma" w:cs="Tahoma"/>
+          <w:b/>
+          <w:sz w:val="28"/>
+          <w:szCs w:val="28"/>
+          <w:u w:val="single"/>
+        </w:rPr>
+        <w:t>Feature:</w:t>
+      </w:r>
+    </w:p>
+    <w:p>
+      <w:pPr>
+        <w:contextualSpacing w:val="0"/>
+        <w:rPr>
+          <w:rFonts w:ascii="Tahoma" w:eastAsia="Tahoma" w:hAnsi="Tahoma" w:cs="Tahoma"/>
+          <w:sz w:val="24"/>
+          <w:szCs w:val="24"/>
+        </w:rPr>
+      </w:pPr>
+      <w:r>
+        <w:rPr>
+          <w:rFonts w:ascii="Tahoma" w:eastAsia="Tahoma" w:hAnsi="Tahoma" w:cs="Tahoma"/>
+          <w:sz w:val="24"/>
+          <w:szCs w:val="24"/>
+        </w:rPr>
+        <w:t xml:space="preserve">1.    </w:t>
       </w:r>
       <w:bookmarkStart w:id="0" w:name="_GoBack"/>
       <w:bookmarkEnd w:id="0"/>
@@ -1578,27 +2343,214 @@
           <w:rFonts w:ascii="Tahoma" w:eastAsia="Tahoma" w:hAnsi="Tahoma" w:cs="Tahoma"/>
           <w:sz w:val="24"/>
           <w:szCs w:val="24"/>
-          <w:highlight w:val="white"/>
-        </w:rPr>
-        <w:t xml:space="preserve">   </w:t>
-      </w:r>
-    </w:p>
-    <w:p>
-      <w:pPr>
-        <w:contextualSpacing w:val="0"/>
-        <w:rPr>
-          <w:rFonts w:ascii="Tahoma" w:eastAsia="Tahoma" w:hAnsi="Tahoma" w:cs="Tahoma"/>
-          <w:sz w:val="24"/>
-          <w:szCs w:val="24"/>
-          <w:highlight w:val="white"/>
-        </w:rPr>
-      </w:pPr>
-      <w:r>
-        <w:rPr>
-          <w:rFonts w:ascii="Tahoma" w:eastAsia="Tahoma" w:hAnsi="Tahoma" w:cs="Tahoma"/>
-          <w:sz w:val="24"/>
-          <w:szCs w:val="24"/>
-          <w:highlight w:val="white"/>
+        </w:rPr>
+        <w:t>Requisition for vehicle as per request seat</w:t>
+      </w:r>
+      <w:r>
+        <w:rPr>
+          <w:rFonts w:ascii="Tahoma" w:eastAsia="Tahoma" w:hAnsi="Tahoma" w:cs="Tahoma"/>
+          <w:sz w:val="24"/>
+          <w:szCs w:val="24"/>
+        </w:rPr>
+        <w:t>. (Scenario: 1</w:t>
+      </w:r>
+      <w:r>
+        <w:rPr>
+          <w:rFonts w:ascii="Tahoma" w:eastAsia="Tahoma" w:hAnsi="Tahoma" w:cs="Tahoma"/>
+          <w:sz w:val="24"/>
+          <w:szCs w:val="24"/>
+        </w:rPr>
+        <w:t>)</w:t>
+      </w:r>
+    </w:p>
+    <w:p>
+      <w:pPr>
+        <w:contextualSpacing w:val="0"/>
+        <w:rPr>
+          <w:rFonts w:ascii="Tahoma" w:eastAsia="Tahoma" w:hAnsi="Tahoma" w:cs="Tahoma"/>
+          <w:sz w:val="24"/>
+          <w:szCs w:val="24"/>
+        </w:rPr>
+      </w:pPr>
+      <w:r>
+        <w:rPr>
+          <w:rFonts w:ascii="Tahoma" w:eastAsia="Tahoma" w:hAnsi="Tahoma" w:cs="Tahoma"/>
+          <w:sz w:val="24"/>
+          <w:szCs w:val="24"/>
+        </w:rPr>
+        <w:t>2.    Requisition available time=&gt;as per scheduled time.</w:t>
+      </w:r>
+    </w:p>
+    <w:p>
+      <w:pPr>
+        <w:contextualSpacing w:val="0"/>
+        <w:rPr>
+          <w:rFonts w:ascii="Tahoma" w:eastAsia="Tahoma" w:hAnsi="Tahoma" w:cs="Tahoma"/>
+          <w:sz w:val="24"/>
+          <w:szCs w:val="24"/>
+        </w:rPr>
+      </w:pPr>
+      <w:r>
+        <w:rPr>
+          <w:rFonts w:ascii="Tahoma" w:eastAsia="Tahoma" w:hAnsi="Tahoma" w:cs="Tahoma"/>
+          <w:sz w:val="24"/>
+          <w:szCs w:val="24"/>
+        </w:rPr>
+        <w:t>3.    Request make for other user</w:t>
+      </w:r>
+      <w:r>
+        <w:rPr>
+          <w:rFonts w:ascii="Tahoma" w:eastAsia="Tahoma" w:hAnsi="Tahoma" w:cs="Tahoma"/>
+          <w:sz w:val="24"/>
+          <w:szCs w:val="24"/>
+        </w:rPr>
+        <w:t>. (Scenario: 2</w:t>
+      </w:r>
+      <w:r>
+        <w:rPr>
+          <w:rFonts w:ascii="Tahoma" w:eastAsia="Tahoma" w:hAnsi="Tahoma" w:cs="Tahoma"/>
+          <w:sz w:val="24"/>
+          <w:szCs w:val="24"/>
+        </w:rPr>
+        <w:t>)</w:t>
+      </w:r>
+    </w:p>
+    <w:p>
+      <w:pPr>
+        <w:contextualSpacing w:val="0"/>
+        <w:rPr>
+          <w:rFonts w:ascii="Tahoma" w:eastAsia="Tahoma" w:hAnsi="Tahoma" w:cs="Tahoma"/>
+          <w:sz w:val="24"/>
+          <w:szCs w:val="24"/>
+        </w:rPr>
+      </w:pPr>
+      <w:r>
+        <w:rPr>
+          <w:rFonts w:ascii="Tahoma" w:eastAsia="Tahoma" w:hAnsi="Tahoma" w:cs="Tahoma"/>
+          <w:sz w:val="24"/>
+          <w:szCs w:val="24"/>
+        </w:rPr>
+        <w:t>4.    Multiple car assign as per single request</w:t>
+      </w:r>
+      <w:r>
+        <w:rPr>
+          <w:rFonts w:ascii="Tahoma" w:eastAsia="Tahoma" w:hAnsi="Tahoma" w:cs="Tahoma"/>
+          <w:sz w:val="24"/>
+          <w:szCs w:val="24"/>
+        </w:rPr>
+        <w:t>. (Scenario: 1</w:t>
+      </w:r>
+      <w:r>
+        <w:rPr>
+          <w:rFonts w:ascii="Tahoma" w:eastAsia="Tahoma" w:hAnsi="Tahoma" w:cs="Tahoma"/>
+          <w:sz w:val="24"/>
+          <w:szCs w:val="24"/>
+        </w:rPr>
+        <w:t>)</w:t>
+      </w:r>
+    </w:p>
+    <w:p>
+      <w:pPr>
+        <w:contextualSpacing w:val="0"/>
+        <w:rPr>
+          <w:rFonts w:ascii="Tahoma" w:eastAsia="Tahoma" w:hAnsi="Tahoma" w:cs="Tahoma"/>
+          <w:sz w:val="24"/>
+          <w:szCs w:val="24"/>
+        </w:rPr>
+      </w:pPr>
+      <w:r>
+        <w:rPr>
+          <w:rFonts w:ascii="Tahoma" w:eastAsia="Tahoma" w:hAnsi="Tahoma" w:cs="Tahoma"/>
+          <w:sz w:val="24"/>
+          <w:szCs w:val="24"/>
+        </w:rPr>
+        <w:t xml:space="preserve">5.    Re-assign </w:t>
+      </w:r>
+      <w:r>
+        <w:rPr>
+          <w:rFonts w:ascii="Tahoma" w:eastAsia="Tahoma" w:hAnsi="Tahoma" w:cs="Tahoma"/>
+          <w:sz w:val="24"/>
+          <w:szCs w:val="24"/>
+        </w:rPr>
+        <w:t>request (</w:t>
+      </w:r>
+      <w:r>
+        <w:rPr>
+          <w:rFonts w:ascii="Tahoma" w:eastAsia="Tahoma" w:hAnsi="Tahoma" w:cs="Tahoma"/>
+          <w:sz w:val="24"/>
+          <w:szCs w:val="24"/>
+        </w:rPr>
+        <w:t xml:space="preserve">by manager): if available </w:t>
+      </w:r>
+      <w:r>
+        <w:rPr>
+          <w:rFonts w:ascii="Tahoma" w:eastAsia="Tahoma" w:hAnsi="Tahoma" w:cs="Tahoma"/>
+          <w:sz w:val="24"/>
+          <w:szCs w:val="24"/>
+        </w:rPr>
+        <w:t>later (</w:t>
+      </w:r>
+      <w:r>
+        <w:rPr>
+          <w:rFonts w:ascii="Tahoma" w:eastAsia="Tahoma" w:hAnsi="Tahoma" w:cs="Tahoma"/>
+          <w:sz w:val="24"/>
+          <w:szCs w:val="24"/>
+        </w:rPr>
+        <w:t>scenario</w:t>
+      </w:r>
+      <w:r>
+        <w:rPr>
+          <w:rFonts w:ascii="Tahoma" w:eastAsia="Tahoma" w:hAnsi="Tahoma" w:cs="Tahoma"/>
+          <w:sz w:val="24"/>
+          <w:szCs w:val="24"/>
+        </w:rPr>
+        <w:t>: 3</w:t>
+      </w:r>
+      <w:r>
+        <w:rPr>
+          <w:rFonts w:ascii="Tahoma" w:eastAsia="Tahoma" w:hAnsi="Tahoma" w:cs="Tahoma"/>
+          <w:sz w:val="24"/>
+          <w:szCs w:val="24"/>
+        </w:rPr>
+        <w:t>)</w:t>
+      </w:r>
+    </w:p>
+    <w:p>
+      <w:pPr>
+        <w:contextualSpacing w:val="0"/>
+        <w:rPr>
+          <w:rFonts w:ascii="Tahoma" w:eastAsia="Tahoma" w:hAnsi="Tahoma" w:cs="Tahoma"/>
+          <w:sz w:val="24"/>
+          <w:szCs w:val="24"/>
+        </w:rPr>
+      </w:pPr>
+      <w:r>
+        <w:rPr>
+          <w:rFonts w:ascii="Tahoma" w:eastAsia="Tahoma" w:hAnsi="Tahoma" w:cs="Tahoma"/>
+          <w:sz w:val="24"/>
+          <w:szCs w:val="24"/>
+        </w:rPr>
+        <w:t>6.    Role wise permission =&gt; create, view, delete.</w:t>
+      </w:r>
+    </w:p>
+    <w:p>
+      <w:pPr>
+        <w:contextualSpacing w:val="0"/>
+        <w:rPr>
+          <w:rFonts w:ascii="Tahoma" w:eastAsia="Tahoma" w:hAnsi="Tahoma" w:cs="Tahoma"/>
+          <w:b/>
+          <w:sz w:val="28"/>
+          <w:szCs w:val="28"/>
+          <w:u w:val="single"/>
+        </w:rPr>
+      </w:pPr>
+      <w:r>
+        <w:rPr>
+          <w:rFonts w:ascii="Tahoma" w:eastAsia="Tahoma" w:hAnsi="Tahoma" w:cs="Tahoma"/>
+          <w:b/>
+          <w:sz w:val="28"/>
+          <w:szCs w:val="28"/>
+          <w:u w:val="single"/>
         </w:rPr>
         <w:t xml:space="preserve"> </w:t>
       </w:r>
@@ -1622,7 +2574,29 @@
           <w:szCs w:val="28"/>
           <w:u w:val="single"/>
         </w:rPr>
-        <w:t>Scope of the System:</w:t>
+        <w:t>Scenario:</w:t>
+      </w:r>
+    </w:p>
+    <w:p>
+      <w:pPr>
+        <w:contextualSpacing w:val="0"/>
+        <w:rPr>
+          <w:rFonts w:ascii="Tahoma" w:eastAsia="Tahoma" w:hAnsi="Tahoma" w:cs="Tahoma"/>
+          <w:b/>
+          <w:sz w:val="24"/>
+          <w:szCs w:val="24"/>
+          <w:u w:val="single"/>
+        </w:rPr>
+      </w:pPr>
+      <w:r>
+        <w:rPr>
+          <w:rFonts w:ascii="Tahoma" w:eastAsia="Tahoma" w:hAnsi="Tahoma" w:cs="Tahoma"/>
+          <w:b/>
+          <w:sz w:val="24"/>
+          <w:szCs w:val="24"/>
+          <w:u w:val="single"/>
+        </w:rPr>
+        <w:t>Scenario 1:</w:t>
       </w:r>
     </w:p>
     <w:p>
@@ -1657,7 +2631,146 @@
         <w:rPr>
           <w:rFonts w:ascii="Tahoma" w:eastAsia="Tahoma" w:hAnsi="Tahoma" w:cs="Tahoma"/>
         </w:rPr>
-        <w:t>The project aims at providing an efficient interface to the BCC for managing their vehicle requisition based on current manual process in automate. The basic idea involved here is that vehicle and employee, driver are stored in a database. When system get a requisition request, the system analyzes the schedule, vehicle, availability of driver in database and send it to the vehicle manager (admin) for approval.</w:t>
+        <w:t>User Mr. A can request n No. of seat for in a requisition: based on that appropriate vehicle approve. Or if it’s exceeded the number of seat in available car the multiple vehicle assign per that request.</w:t>
+      </w:r>
+    </w:p>
+    <w:p>
+      <w:pPr>
+        <w:contextualSpacing w:val="0"/>
+        <w:rPr>
+          <w:rFonts w:ascii="Tahoma" w:eastAsia="Tahoma" w:hAnsi="Tahoma" w:cs="Tahoma"/>
+          <w:b/>
+          <w:sz w:val="24"/>
+          <w:szCs w:val="24"/>
+          <w:u w:val="single"/>
+        </w:rPr>
+      </w:pPr>
+    </w:p>
+    <w:p>
+      <w:pPr>
+        <w:contextualSpacing w:val="0"/>
+        <w:rPr>
+          <w:rFonts w:ascii="Tahoma" w:eastAsia="Tahoma" w:hAnsi="Tahoma" w:cs="Tahoma"/>
+          <w:b/>
+          <w:sz w:val="24"/>
+          <w:szCs w:val="24"/>
+          <w:u w:val="single"/>
+        </w:rPr>
+      </w:pPr>
+      <w:r>
+        <w:rPr>
+          <w:rFonts w:ascii="Tahoma" w:eastAsia="Tahoma" w:hAnsi="Tahoma" w:cs="Tahoma"/>
+          <w:b/>
+          <w:sz w:val="24"/>
+          <w:szCs w:val="24"/>
+          <w:u w:val="single"/>
+        </w:rPr>
+        <w:t>Scenario 2:</w:t>
+      </w:r>
+    </w:p>
+    <w:p>
+      <w:pPr>
+        <w:contextualSpacing w:val="0"/>
+        <w:rPr>
+          <w:rFonts w:ascii="Tahoma" w:eastAsia="Tahoma" w:hAnsi="Tahoma" w:cs="Tahoma"/>
+          <w:b/>
+          <w:sz w:val="28"/>
+          <w:szCs w:val="28"/>
+        </w:rPr>
+      </w:pPr>
+      <w:r>
+        <w:rPr>
+          <w:rFonts w:ascii="Tahoma" w:eastAsia="Tahoma" w:hAnsi="Tahoma" w:cs="Tahoma"/>
+          <w:b/>
+          <w:sz w:val="28"/>
+          <w:szCs w:val="28"/>
+        </w:rPr>
+        <w:t xml:space="preserve"> </w:t>
+      </w:r>
+    </w:p>
+    <w:p>
+      <w:pPr>
+        <w:contextualSpacing w:val="0"/>
+        <w:rPr>
+          <w:rFonts w:ascii="Tahoma" w:eastAsia="Tahoma" w:hAnsi="Tahoma" w:cs="Tahoma"/>
+        </w:rPr>
+      </w:pPr>
+      <w:r>
+        <w:rPr>
+          <w:rFonts w:ascii="Tahoma" w:eastAsia="Tahoma" w:hAnsi="Tahoma" w:cs="Tahoma"/>
+        </w:rPr>
+        <w:t>User Mr. A can request for Mr. B in a requisition: based on that it will be as Requested by Mr. A for Mr. B a vehicle requisition has requested.</w:t>
+      </w:r>
+    </w:p>
+    <w:p>
+      <w:pPr>
+        <w:contextualSpacing w:val="0"/>
+        <w:rPr>
+          <w:rFonts w:ascii="Tahoma" w:eastAsia="Tahoma" w:hAnsi="Tahoma" w:cs="Tahoma"/>
+          <w:b/>
+          <w:sz w:val="24"/>
+          <w:szCs w:val="24"/>
+        </w:rPr>
+      </w:pPr>
+      <w:r>
+        <w:rPr>
+          <w:rFonts w:ascii="Tahoma" w:eastAsia="Tahoma" w:hAnsi="Tahoma" w:cs="Tahoma"/>
+          <w:b/>
+          <w:sz w:val="28"/>
+          <w:szCs w:val="28"/>
+        </w:rPr>
+        <w:t xml:space="preserve"> </w:t>
+      </w:r>
+      <w:r>
+        <w:rPr>
+          <w:rFonts w:ascii="Tahoma" w:eastAsia="Tahoma" w:hAnsi="Tahoma" w:cs="Tahoma"/>
+          <w:b/>
+          <w:sz w:val="24"/>
+          <w:szCs w:val="24"/>
+        </w:rPr>
+        <w:t xml:space="preserve">  </w:t>
+      </w:r>
+    </w:p>
+    <w:p>
+      <w:pPr>
+        <w:contextualSpacing w:val="0"/>
+        <w:rPr>
+          <w:rFonts w:ascii="Tahoma" w:eastAsia="Tahoma" w:hAnsi="Tahoma" w:cs="Tahoma"/>
+          <w:b/>
+          <w:sz w:val="24"/>
+          <w:szCs w:val="24"/>
+          <w:u w:val="single"/>
+        </w:rPr>
+      </w:pPr>
+      <w:r>
+        <w:rPr>
+          <w:rFonts w:ascii="Tahoma" w:eastAsia="Tahoma" w:hAnsi="Tahoma" w:cs="Tahoma"/>
+          <w:b/>
+          <w:sz w:val="24"/>
+          <w:szCs w:val="24"/>
+          <w:u w:val="single"/>
+        </w:rPr>
+        <w:t>Senerio3:</w:t>
+      </w:r>
+    </w:p>
+    <w:p>
+      <w:pPr>
+        <w:contextualSpacing w:val="0"/>
+        <w:rPr>
+          <w:rFonts w:ascii="Tahoma" w:eastAsia="Tahoma" w:hAnsi="Tahoma" w:cs="Tahoma"/>
+          <w:b/>
+          <w:sz w:val="28"/>
+          <w:szCs w:val="28"/>
+        </w:rPr>
+      </w:pPr>
+      <w:r>
+        <w:rPr>
+          <w:rFonts w:ascii="Tahoma" w:eastAsia="Tahoma" w:hAnsi="Tahoma" w:cs="Tahoma"/>
+          <w:b/>
+          <w:sz w:val="28"/>
+          <w:szCs w:val="28"/>
+        </w:rPr>
+        <w:t xml:space="preserve"> </w:t>
       </w:r>
     </w:p>
     <w:p>
@@ -1672,236 +2785,42 @@
         <w:rPr>
           <w:rFonts w:ascii="Tahoma" w:eastAsia="Tahoma" w:hAnsi="Tahoma" w:cs="Tahoma"/>
         </w:rPr>
-        <w:t xml:space="preserve"> </w:t>
-      </w:r>
-    </w:p>
-    <w:p>
-      <w:pPr>
-        <w:contextualSpacing w:val="0"/>
-        <w:jc w:val="both"/>
-        <w:rPr>
-          <w:rFonts w:ascii="Tahoma" w:eastAsia="Tahoma" w:hAnsi="Tahoma" w:cs="Tahoma"/>
-        </w:rPr>
-      </w:pPr>
-      <w:r>
-        <w:rPr>
-          <w:rFonts w:ascii="Tahoma" w:eastAsia="Tahoma" w:hAnsi="Tahoma" w:cs="Tahoma"/>
-        </w:rPr>
-        <w:t>We also propose to include a feature “Feedback”. This feature keeps track of any objection from vehicle user or any inquiry to the vehicle manager and also from vehicle manager to the vehicle user about any instruction.</w:t>
-      </w:r>
-    </w:p>
-    <w:p>
-      <w:pPr>
-        <w:contextualSpacing w:val="0"/>
-        <w:rPr>
-          <w:rFonts w:ascii="Tahoma" w:eastAsia="Tahoma" w:hAnsi="Tahoma" w:cs="Tahoma"/>
-        </w:rPr>
-      </w:pPr>
-      <w:r>
-        <w:rPr>
-          <w:rFonts w:ascii="Tahoma" w:eastAsia="Tahoma" w:hAnsi="Tahoma" w:cs="Tahoma"/>
-        </w:rPr>
-        <w:t xml:space="preserve"> </w:t>
-      </w:r>
-    </w:p>
-    <w:p>
-      <w:pPr>
-        <w:contextualSpacing w:val="0"/>
-        <w:rPr>
-          <w:rFonts w:ascii="Tahoma" w:eastAsia="Tahoma" w:hAnsi="Tahoma" w:cs="Tahoma"/>
-          <w:b/>
-          <w:sz w:val="28"/>
-          <w:szCs w:val="28"/>
-          <w:u w:val="single"/>
-        </w:rPr>
-      </w:pPr>
-      <w:r>
-        <w:rPr>
-          <w:rFonts w:ascii="Tahoma" w:eastAsia="Tahoma" w:hAnsi="Tahoma" w:cs="Tahoma"/>
-          <w:b/>
-          <w:sz w:val="28"/>
-          <w:szCs w:val="28"/>
-          <w:u w:val="single"/>
-        </w:rPr>
-        <w:t>The Domain:</w:t>
-      </w:r>
-    </w:p>
-    <w:p>
-      <w:pPr>
-        <w:contextualSpacing w:val="0"/>
-        <w:rPr>
-          <w:rFonts w:ascii="Tahoma" w:eastAsia="Tahoma" w:hAnsi="Tahoma" w:cs="Tahoma"/>
-          <w:b/>
-          <w:sz w:val="28"/>
-          <w:szCs w:val="28"/>
-        </w:rPr>
-      </w:pPr>
-      <w:r>
-        <w:rPr>
-          <w:rFonts w:ascii="Tahoma" w:eastAsia="Tahoma" w:hAnsi="Tahoma" w:cs="Tahoma"/>
-          <w:b/>
-          <w:sz w:val="28"/>
-          <w:szCs w:val="28"/>
-        </w:rPr>
-        <w:t xml:space="preserve"> </w:t>
-      </w:r>
-    </w:p>
-    <w:p>
-      <w:pPr>
-        <w:contextualSpacing w:val="0"/>
-        <w:jc w:val="both"/>
-        <w:rPr>
-          <w:rFonts w:ascii="Tahoma" w:eastAsia="Tahoma" w:hAnsi="Tahoma" w:cs="Tahoma"/>
-        </w:rPr>
-      </w:pPr>
-      <w:r>
-        <w:rPr>
-          <w:rFonts w:ascii="Tahoma" w:eastAsia="Tahoma" w:hAnsi="Tahoma" w:cs="Tahoma"/>
-        </w:rPr>
-        <w:t>This proposed project aims at vehicle requisition management of BCC. It can be used in large domain would result in an equally as large scope of development. To keep that in mind we kept our software case study client BCC as organization and where it can also add any branch organization.</w:t>
-      </w:r>
-    </w:p>
-    <w:p>
-      <w:pPr>
-        <w:contextualSpacing w:val="0"/>
-        <w:rPr>
-          <w:rFonts w:ascii="Tahoma" w:eastAsia="Tahoma" w:hAnsi="Tahoma" w:cs="Tahoma"/>
-        </w:rPr>
-      </w:pPr>
-      <w:r>
-        <w:rPr>
-          <w:rFonts w:ascii="Tahoma" w:eastAsia="Tahoma" w:hAnsi="Tahoma" w:cs="Tahoma"/>
-        </w:rPr>
-        <w:t xml:space="preserve"> </w:t>
-      </w:r>
-    </w:p>
-    <w:p>
-      <w:pPr>
-        <w:contextualSpacing w:val="0"/>
-        <w:rPr>
-          <w:rFonts w:ascii="Tahoma" w:eastAsia="Tahoma" w:hAnsi="Tahoma" w:cs="Tahoma"/>
-          <w:b/>
-          <w:sz w:val="28"/>
-          <w:szCs w:val="28"/>
-          <w:u w:val="single"/>
-        </w:rPr>
-      </w:pPr>
-      <w:r>
-        <w:rPr>
-          <w:rFonts w:ascii="Tahoma" w:eastAsia="Tahoma" w:hAnsi="Tahoma" w:cs="Tahoma"/>
-          <w:b/>
-          <w:sz w:val="28"/>
-          <w:szCs w:val="28"/>
-          <w:u w:val="single"/>
-        </w:rPr>
-        <w:t>The Client:</w:t>
-      </w:r>
-    </w:p>
-    <w:p>
-      <w:pPr>
-        <w:contextualSpacing w:val="0"/>
-        <w:rPr>
-          <w:rFonts w:ascii="Tahoma" w:eastAsia="Tahoma" w:hAnsi="Tahoma" w:cs="Tahoma"/>
-          <w:b/>
-          <w:sz w:val="28"/>
-          <w:szCs w:val="28"/>
-        </w:rPr>
-      </w:pPr>
-      <w:r>
-        <w:rPr>
-          <w:rFonts w:ascii="Tahoma" w:eastAsia="Tahoma" w:hAnsi="Tahoma" w:cs="Tahoma"/>
-          <w:b/>
-          <w:sz w:val="28"/>
-          <w:szCs w:val="28"/>
-        </w:rPr>
-        <w:t xml:space="preserve"> </w:t>
-      </w:r>
-    </w:p>
-    <w:p>
-      <w:pPr>
-        <w:contextualSpacing w:val="0"/>
-        <w:jc w:val="both"/>
-        <w:rPr>
-          <w:rFonts w:ascii="Tahoma" w:eastAsia="Tahoma" w:hAnsi="Tahoma" w:cs="Tahoma"/>
-        </w:rPr>
-      </w:pPr>
-      <w:r>
-        <w:rPr>
-          <w:rFonts w:ascii="Tahoma" w:eastAsia="Tahoma" w:hAnsi="Tahoma" w:cs="Tahoma"/>
-        </w:rPr>
-        <w:t>Our software will allow our client to customize create user dynamically. Our client can apply our software another branch of it to minimize task on a very large scale.</w:t>
-      </w:r>
-    </w:p>
-    <w:p>
-      <w:pPr>
-        <w:contextualSpacing w:val="0"/>
-        <w:rPr>
-          <w:rFonts w:ascii="Tahoma" w:eastAsia="Tahoma" w:hAnsi="Tahoma" w:cs="Tahoma"/>
-        </w:rPr>
-      </w:pPr>
-    </w:p>
-    <w:p>
-      <w:pPr>
-        <w:contextualSpacing w:val="0"/>
-        <w:rPr>
-          <w:rFonts w:ascii="Tahoma" w:eastAsia="Tahoma" w:hAnsi="Tahoma" w:cs="Tahoma"/>
-          <w:b/>
-          <w:sz w:val="28"/>
-          <w:szCs w:val="28"/>
-          <w:u w:val="single"/>
-        </w:rPr>
-      </w:pPr>
-    </w:p>
-    <w:p>
-      <w:pPr>
-        <w:contextualSpacing w:val="0"/>
-        <w:rPr>
-          <w:rFonts w:ascii="Tahoma" w:eastAsia="Tahoma" w:hAnsi="Tahoma" w:cs="Tahoma"/>
-          <w:b/>
-          <w:sz w:val="28"/>
-          <w:szCs w:val="28"/>
-          <w:u w:val="single"/>
-        </w:rPr>
-      </w:pPr>
-    </w:p>
-    <w:p>
-      <w:pPr>
-        <w:contextualSpacing w:val="0"/>
-        <w:rPr>
-          <w:rFonts w:ascii="Tahoma" w:eastAsia="Tahoma" w:hAnsi="Tahoma" w:cs="Tahoma"/>
-          <w:b/>
-          <w:sz w:val="28"/>
-          <w:szCs w:val="28"/>
-          <w:u w:val="single"/>
-        </w:rPr>
-      </w:pPr>
-      <w:r>
-        <w:rPr>
-          <w:rFonts w:ascii="Tahoma" w:eastAsia="Tahoma" w:hAnsi="Tahoma" w:cs="Tahoma"/>
-          <w:b/>
-          <w:sz w:val="28"/>
-          <w:szCs w:val="28"/>
-          <w:u w:val="single"/>
-        </w:rPr>
-        <w:t>The User:</w:t>
-      </w:r>
-    </w:p>
-    <w:p>
-      <w:pPr>
-        <w:contextualSpacing w:val="0"/>
-        <w:rPr>
-          <w:rFonts w:ascii="Tahoma" w:eastAsia="Tahoma" w:hAnsi="Tahoma" w:cs="Tahoma"/>
-          <w:b/>
-          <w:sz w:val="28"/>
-          <w:szCs w:val="28"/>
-          <w:u w:val="single"/>
-        </w:rPr>
-      </w:pPr>
-    </w:p>
-    <w:p>
-      <w:pPr>
-        <w:contextualSpacing w:val="0"/>
-        <w:jc w:val="both"/>
+        <w:t>User Mr. A can requested a vehicle but it not available in present thus its cancel be vehicle manager, but after sometimes later vehicle available and it’s within requester requested time.</w:t>
+      </w:r>
+    </w:p>
+    <w:p>
+      <w:pPr>
+        <w:contextualSpacing w:val="0"/>
+        <w:rPr>
+          <w:rFonts w:ascii="Tahoma" w:eastAsia="Tahoma" w:hAnsi="Tahoma" w:cs="Tahoma"/>
+        </w:rPr>
+      </w:pPr>
+    </w:p>
+    <w:p>
+      <w:pPr>
+        <w:contextualSpacing w:val="0"/>
+        <w:rPr>
+          <w:rFonts w:ascii="Tahoma" w:eastAsia="Tahoma" w:hAnsi="Tahoma" w:cs="Tahoma"/>
+          <w:b/>
+          <w:sz w:val="28"/>
+          <w:szCs w:val="28"/>
+          <w:u w:val="single"/>
+        </w:rPr>
+      </w:pPr>
+      <w:r>
+        <w:rPr>
+          <w:rFonts w:ascii="Tahoma" w:eastAsia="Tahoma" w:hAnsi="Tahoma" w:cs="Tahoma"/>
+          <w:b/>
+          <w:sz w:val="28"/>
+          <w:szCs w:val="28"/>
+          <w:u w:val="single"/>
+        </w:rPr>
+        <w:t>Context Diagram:</w:t>
+      </w:r>
+    </w:p>
+    <w:p>
+      <w:pPr>
+        <w:contextualSpacing w:val="0"/>
         <w:rPr>
           <w:rFonts w:ascii="Tahoma" w:eastAsia="Tahoma" w:hAnsi="Tahoma" w:cs="Tahoma"/>
         </w:rPr>
@@ -1911,726 +2830,6 @@
           <w:rFonts w:ascii="Tahoma" w:eastAsia="Tahoma" w:hAnsi="Tahoma" w:cs="Tahoma"/>
         </w:rPr>
         <w:lastRenderedPageBreak/>
-        <w:t>The main users of the product would be employee and requisition related personnel and also driver. The vehicle controller would approve the requisition that would be sent out, provide necessary information as feedback. User Such Employee can edit their profile photo or password only and other information of profile will be handled by vehicle manager only. As per requisition requester I able to request and cancel or have inquiry. Many of these tasks, such as the information regarding Employee, vehicle, and driver would need to be set only once. Of course, the option to add, remove, or update this data would be implemented as well. Once this initial step has been taken, our software will require nothing more than an approval for the requisition being sent out, minimizing the work that management has to complete handle the request by approve or cancel the request.</w:t>
-      </w:r>
-    </w:p>
-    <w:p>
-      <w:pPr>
-        <w:contextualSpacing w:val="0"/>
-        <w:rPr>
-          <w:rFonts w:ascii="Tahoma" w:eastAsia="Tahoma" w:hAnsi="Tahoma" w:cs="Tahoma"/>
-        </w:rPr>
-      </w:pPr>
-    </w:p>
-    <w:p>
-      <w:pPr>
-        <w:contextualSpacing w:val="0"/>
-        <w:rPr>
-          <w:rFonts w:ascii="Tahoma" w:eastAsia="Tahoma" w:hAnsi="Tahoma" w:cs="Tahoma"/>
-          <w:b/>
-          <w:sz w:val="28"/>
-          <w:szCs w:val="28"/>
-          <w:u w:val="single"/>
-        </w:rPr>
-      </w:pPr>
-      <w:r>
-        <w:rPr>
-          <w:rFonts w:ascii="Tahoma" w:eastAsia="Tahoma" w:hAnsi="Tahoma" w:cs="Tahoma"/>
-          <w:b/>
-          <w:sz w:val="28"/>
-          <w:szCs w:val="28"/>
-          <w:u w:val="single"/>
-        </w:rPr>
-        <w:t>User Type:</w:t>
-      </w:r>
-    </w:p>
-    <w:p>
-      <w:pPr>
-        <w:contextualSpacing w:val="0"/>
-        <w:rPr>
-          <w:rFonts w:ascii="Tahoma" w:eastAsia="Tahoma" w:hAnsi="Tahoma" w:cs="Tahoma"/>
-          <w:sz w:val="24"/>
-          <w:szCs w:val="24"/>
-        </w:rPr>
-      </w:pPr>
-      <w:r>
-        <w:rPr>
-          <w:rFonts w:ascii="Tahoma" w:eastAsia="Tahoma" w:hAnsi="Tahoma" w:cs="Tahoma"/>
-          <w:sz w:val="24"/>
-          <w:szCs w:val="24"/>
-        </w:rPr>
-        <w:t>1. Employee (will request requisition)</w:t>
-      </w:r>
-    </w:p>
-    <w:p>
-      <w:pPr>
-        <w:contextualSpacing w:val="0"/>
-        <w:rPr>
-          <w:rFonts w:ascii="Tahoma" w:eastAsia="Tahoma" w:hAnsi="Tahoma" w:cs="Tahoma"/>
-          <w:sz w:val="24"/>
-          <w:szCs w:val="24"/>
-        </w:rPr>
-      </w:pPr>
-      <w:r>
-        <w:rPr>
-          <w:rFonts w:ascii="Tahoma" w:eastAsia="Tahoma" w:hAnsi="Tahoma" w:cs="Tahoma"/>
-          <w:sz w:val="24"/>
-          <w:szCs w:val="24"/>
-        </w:rPr>
-        <w:t>2. Vehicle Manager (will request handle)</w:t>
-      </w:r>
-    </w:p>
-    <w:p>
-      <w:pPr>
-        <w:contextualSpacing w:val="0"/>
-        <w:rPr>
-          <w:rFonts w:ascii="Tahoma" w:eastAsia="Tahoma" w:hAnsi="Tahoma" w:cs="Tahoma"/>
-          <w:sz w:val="24"/>
-          <w:szCs w:val="24"/>
-        </w:rPr>
-      </w:pPr>
-      <w:r>
-        <w:rPr>
-          <w:rFonts w:ascii="Tahoma" w:eastAsia="Tahoma" w:hAnsi="Tahoma" w:cs="Tahoma"/>
-          <w:sz w:val="24"/>
-          <w:szCs w:val="24"/>
-        </w:rPr>
-        <w:t>3. System Admin (can control everything in system)</w:t>
-      </w:r>
-    </w:p>
-    <w:p>
-      <w:pPr>
-        <w:contextualSpacing w:val="0"/>
-        <w:rPr>
-          <w:rFonts w:ascii="Tahoma" w:eastAsia="Tahoma" w:hAnsi="Tahoma" w:cs="Tahoma"/>
-        </w:rPr>
-      </w:pPr>
-      <w:r>
-        <w:rPr>
-          <w:rFonts w:ascii="Tahoma" w:eastAsia="Tahoma" w:hAnsi="Tahoma" w:cs="Tahoma"/>
-        </w:rPr>
-        <w:t xml:space="preserve"> </w:t>
-      </w:r>
-    </w:p>
-    <w:p>
-      <w:pPr>
-        <w:contextualSpacing w:val="0"/>
-        <w:rPr>
-          <w:rFonts w:ascii="Tahoma" w:eastAsia="Tahoma" w:hAnsi="Tahoma" w:cs="Tahoma"/>
-          <w:b/>
-          <w:sz w:val="28"/>
-          <w:szCs w:val="28"/>
-          <w:u w:val="single"/>
-        </w:rPr>
-      </w:pPr>
-      <w:r>
-        <w:rPr>
-          <w:rFonts w:ascii="Tahoma" w:eastAsia="Tahoma" w:hAnsi="Tahoma" w:cs="Tahoma"/>
-          <w:b/>
-          <w:sz w:val="28"/>
-          <w:szCs w:val="28"/>
-          <w:u w:val="single"/>
-        </w:rPr>
-        <w:t>Stakeholder:</w:t>
-      </w:r>
-    </w:p>
-    <w:p>
-      <w:pPr>
-        <w:contextualSpacing w:val="0"/>
-        <w:rPr>
-          <w:rFonts w:ascii="Tahoma" w:eastAsia="Tahoma" w:hAnsi="Tahoma" w:cs="Tahoma"/>
-          <w:b/>
-          <w:sz w:val="28"/>
-          <w:szCs w:val="28"/>
-        </w:rPr>
-      </w:pPr>
-      <w:r>
-        <w:rPr>
-          <w:rFonts w:ascii="Tahoma" w:eastAsia="Tahoma" w:hAnsi="Tahoma" w:cs="Tahoma"/>
-          <w:b/>
-          <w:sz w:val="28"/>
-          <w:szCs w:val="28"/>
-        </w:rPr>
-        <w:t xml:space="preserve"> </w:t>
-      </w:r>
-    </w:p>
-    <w:p>
-      <w:pPr>
-        <w:contextualSpacing w:val="0"/>
-        <w:rPr>
-          <w:rFonts w:ascii="Tahoma" w:eastAsia="Tahoma" w:hAnsi="Tahoma" w:cs="Tahoma"/>
-          <w:sz w:val="24"/>
-          <w:szCs w:val="24"/>
-        </w:rPr>
-      </w:pPr>
-      <w:r>
-        <w:rPr>
-          <w:rFonts w:ascii="Tahoma" w:eastAsia="Tahoma" w:hAnsi="Tahoma" w:cs="Tahoma"/>
-          <w:sz w:val="24"/>
-          <w:szCs w:val="24"/>
-        </w:rPr>
-        <w:t>1. Employee</w:t>
-      </w:r>
-    </w:p>
-    <w:p>
-      <w:pPr>
-        <w:contextualSpacing w:val="0"/>
-        <w:rPr>
-          <w:rFonts w:ascii="Tahoma" w:eastAsia="Tahoma" w:hAnsi="Tahoma" w:cs="Tahoma"/>
-          <w:sz w:val="24"/>
-          <w:szCs w:val="24"/>
-        </w:rPr>
-      </w:pPr>
-      <w:r>
-        <w:rPr>
-          <w:rFonts w:ascii="Tahoma" w:eastAsia="Tahoma" w:hAnsi="Tahoma" w:cs="Tahoma"/>
-          <w:sz w:val="24"/>
-          <w:szCs w:val="24"/>
-        </w:rPr>
-        <w:t>2. Driver (get notified followed by requisition)</w:t>
-      </w:r>
-    </w:p>
-    <w:p>
-      <w:pPr>
-        <w:contextualSpacing w:val="0"/>
-        <w:rPr>
-          <w:rFonts w:ascii="Tahoma" w:eastAsia="Tahoma" w:hAnsi="Tahoma" w:cs="Tahoma"/>
-          <w:sz w:val="24"/>
-          <w:szCs w:val="24"/>
-        </w:rPr>
-      </w:pPr>
-      <w:r>
-        <w:rPr>
-          <w:rFonts w:ascii="Tahoma" w:eastAsia="Tahoma" w:hAnsi="Tahoma" w:cs="Tahoma"/>
-          <w:sz w:val="24"/>
-          <w:szCs w:val="24"/>
-        </w:rPr>
-        <w:t>3. Vehicle Requisition handle related personnel.</w:t>
-      </w:r>
-    </w:p>
-    <w:p>
-      <w:pPr>
-        <w:contextualSpacing w:val="0"/>
-        <w:rPr>
-          <w:rFonts w:ascii="Tahoma" w:eastAsia="Tahoma" w:hAnsi="Tahoma" w:cs="Tahoma"/>
-          <w:b/>
-          <w:sz w:val="28"/>
-          <w:szCs w:val="28"/>
-          <w:u w:val="single"/>
-        </w:rPr>
-      </w:pPr>
-      <w:r>
-        <w:rPr>
-          <w:rFonts w:ascii="Tahoma" w:eastAsia="Tahoma" w:hAnsi="Tahoma" w:cs="Tahoma"/>
-          <w:b/>
-          <w:sz w:val="28"/>
-          <w:szCs w:val="28"/>
-          <w:u w:val="single"/>
-        </w:rPr>
-        <w:t>Feature:</w:t>
-      </w:r>
-    </w:p>
-    <w:p>
-      <w:pPr>
-        <w:contextualSpacing w:val="0"/>
-        <w:rPr>
-          <w:rFonts w:ascii="Tahoma" w:eastAsia="Tahoma" w:hAnsi="Tahoma" w:cs="Tahoma"/>
-          <w:sz w:val="24"/>
-          <w:szCs w:val="24"/>
-        </w:rPr>
-      </w:pPr>
-      <w:r>
-        <w:rPr>
-          <w:rFonts w:ascii="Tahoma" w:eastAsia="Tahoma" w:hAnsi="Tahoma" w:cs="Tahoma"/>
-          <w:sz w:val="24"/>
-          <w:szCs w:val="24"/>
-        </w:rPr>
-        <w:t>1.     Requisition for vehicle as per request seat</w:t>
-      </w:r>
-      <w:r>
-        <w:rPr>
-          <w:rFonts w:ascii="Tahoma" w:eastAsia="Tahoma" w:hAnsi="Tahoma" w:cs="Tahoma"/>
-          <w:sz w:val="24"/>
-          <w:szCs w:val="24"/>
-        </w:rPr>
-        <w:t>. (Scenario: 1</w:t>
-      </w:r>
-      <w:r>
-        <w:rPr>
-          <w:rFonts w:ascii="Tahoma" w:eastAsia="Tahoma" w:hAnsi="Tahoma" w:cs="Tahoma"/>
-          <w:sz w:val="24"/>
-          <w:szCs w:val="24"/>
-        </w:rPr>
-        <w:t>)</w:t>
-      </w:r>
-    </w:p>
-    <w:p>
-      <w:pPr>
-        <w:contextualSpacing w:val="0"/>
-        <w:rPr>
-          <w:rFonts w:ascii="Tahoma" w:eastAsia="Tahoma" w:hAnsi="Tahoma" w:cs="Tahoma"/>
-          <w:sz w:val="24"/>
-          <w:szCs w:val="24"/>
-        </w:rPr>
-      </w:pPr>
-      <w:r>
-        <w:rPr>
-          <w:rFonts w:ascii="Tahoma" w:eastAsia="Tahoma" w:hAnsi="Tahoma" w:cs="Tahoma"/>
-          <w:sz w:val="24"/>
-          <w:szCs w:val="24"/>
-        </w:rPr>
-        <w:t>2.    Requisition available time=&gt;as per scheduled time.</w:t>
-      </w:r>
-    </w:p>
-    <w:p>
-      <w:pPr>
-        <w:contextualSpacing w:val="0"/>
-        <w:rPr>
-          <w:rFonts w:ascii="Tahoma" w:eastAsia="Tahoma" w:hAnsi="Tahoma" w:cs="Tahoma"/>
-          <w:sz w:val="24"/>
-          <w:szCs w:val="24"/>
-        </w:rPr>
-      </w:pPr>
-      <w:r>
-        <w:rPr>
-          <w:rFonts w:ascii="Tahoma" w:eastAsia="Tahoma" w:hAnsi="Tahoma" w:cs="Tahoma"/>
-          <w:sz w:val="24"/>
-          <w:szCs w:val="24"/>
-        </w:rPr>
-        <w:t>3.    Request make for other user</w:t>
-      </w:r>
-      <w:r>
-        <w:rPr>
-          <w:rFonts w:ascii="Tahoma" w:eastAsia="Tahoma" w:hAnsi="Tahoma" w:cs="Tahoma"/>
-          <w:sz w:val="24"/>
-          <w:szCs w:val="24"/>
-        </w:rPr>
-        <w:t>. (Scenario: 2</w:t>
-      </w:r>
-      <w:r>
-        <w:rPr>
-          <w:rFonts w:ascii="Tahoma" w:eastAsia="Tahoma" w:hAnsi="Tahoma" w:cs="Tahoma"/>
-          <w:sz w:val="24"/>
-          <w:szCs w:val="24"/>
-        </w:rPr>
-        <w:t>)</w:t>
-      </w:r>
-    </w:p>
-    <w:p>
-      <w:pPr>
-        <w:contextualSpacing w:val="0"/>
-        <w:rPr>
-          <w:rFonts w:ascii="Tahoma" w:eastAsia="Tahoma" w:hAnsi="Tahoma" w:cs="Tahoma"/>
-          <w:sz w:val="24"/>
-          <w:szCs w:val="24"/>
-        </w:rPr>
-      </w:pPr>
-      <w:r>
-        <w:rPr>
-          <w:rFonts w:ascii="Tahoma" w:eastAsia="Tahoma" w:hAnsi="Tahoma" w:cs="Tahoma"/>
-          <w:sz w:val="24"/>
-          <w:szCs w:val="24"/>
-        </w:rPr>
-        <w:t>4.    Multiple car assign as per single request</w:t>
-      </w:r>
-      <w:r>
-        <w:rPr>
-          <w:rFonts w:ascii="Tahoma" w:eastAsia="Tahoma" w:hAnsi="Tahoma" w:cs="Tahoma"/>
-          <w:sz w:val="24"/>
-          <w:szCs w:val="24"/>
-        </w:rPr>
-        <w:t>. (Scenario: 1</w:t>
-      </w:r>
-      <w:r>
-        <w:rPr>
-          <w:rFonts w:ascii="Tahoma" w:eastAsia="Tahoma" w:hAnsi="Tahoma" w:cs="Tahoma"/>
-          <w:sz w:val="24"/>
-          <w:szCs w:val="24"/>
-        </w:rPr>
-        <w:t>)</w:t>
-      </w:r>
-    </w:p>
-    <w:p>
-      <w:pPr>
-        <w:contextualSpacing w:val="0"/>
-        <w:rPr>
-          <w:rFonts w:ascii="Tahoma" w:eastAsia="Tahoma" w:hAnsi="Tahoma" w:cs="Tahoma"/>
-          <w:sz w:val="24"/>
-          <w:szCs w:val="24"/>
-        </w:rPr>
-      </w:pPr>
-      <w:r>
-        <w:rPr>
-          <w:rFonts w:ascii="Tahoma" w:eastAsia="Tahoma" w:hAnsi="Tahoma" w:cs="Tahoma"/>
-          <w:sz w:val="24"/>
-          <w:szCs w:val="24"/>
-        </w:rPr>
-        <w:t xml:space="preserve">5.    Re-assign </w:t>
-      </w:r>
-      <w:r>
-        <w:rPr>
-          <w:rFonts w:ascii="Tahoma" w:eastAsia="Tahoma" w:hAnsi="Tahoma" w:cs="Tahoma"/>
-          <w:sz w:val="24"/>
-          <w:szCs w:val="24"/>
-        </w:rPr>
-        <w:t>request (</w:t>
-      </w:r>
-      <w:r>
-        <w:rPr>
-          <w:rFonts w:ascii="Tahoma" w:eastAsia="Tahoma" w:hAnsi="Tahoma" w:cs="Tahoma"/>
-          <w:sz w:val="24"/>
-          <w:szCs w:val="24"/>
-        </w:rPr>
-        <w:t xml:space="preserve">by manager): if available </w:t>
-      </w:r>
-      <w:r>
-        <w:rPr>
-          <w:rFonts w:ascii="Tahoma" w:eastAsia="Tahoma" w:hAnsi="Tahoma" w:cs="Tahoma"/>
-          <w:sz w:val="24"/>
-          <w:szCs w:val="24"/>
-        </w:rPr>
-        <w:t>later (</w:t>
-      </w:r>
-      <w:r>
-        <w:rPr>
-          <w:rFonts w:ascii="Tahoma" w:eastAsia="Tahoma" w:hAnsi="Tahoma" w:cs="Tahoma"/>
-          <w:sz w:val="24"/>
-          <w:szCs w:val="24"/>
-        </w:rPr>
-        <w:t>scenario</w:t>
-      </w:r>
-      <w:r>
-        <w:rPr>
-          <w:rFonts w:ascii="Tahoma" w:eastAsia="Tahoma" w:hAnsi="Tahoma" w:cs="Tahoma"/>
-          <w:sz w:val="24"/>
-          <w:szCs w:val="24"/>
-        </w:rPr>
-        <w:t>: 3</w:t>
-      </w:r>
-      <w:r>
-        <w:rPr>
-          <w:rFonts w:ascii="Tahoma" w:eastAsia="Tahoma" w:hAnsi="Tahoma" w:cs="Tahoma"/>
-          <w:sz w:val="24"/>
-          <w:szCs w:val="24"/>
-        </w:rPr>
-        <w:t>)</w:t>
-      </w:r>
-    </w:p>
-    <w:p>
-      <w:pPr>
-        <w:contextualSpacing w:val="0"/>
-        <w:rPr>
-          <w:rFonts w:ascii="Tahoma" w:eastAsia="Tahoma" w:hAnsi="Tahoma" w:cs="Tahoma"/>
-          <w:sz w:val="24"/>
-          <w:szCs w:val="24"/>
-        </w:rPr>
-      </w:pPr>
-      <w:r>
-        <w:rPr>
-          <w:rFonts w:ascii="Tahoma" w:eastAsia="Tahoma" w:hAnsi="Tahoma" w:cs="Tahoma"/>
-          <w:sz w:val="24"/>
-          <w:szCs w:val="24"/>
-        </w:rPr>
-        <w:t>6.    Role wise permission =&gt; create, view, delete.</w:t>
-      </w:r>
-    </w:p>
-    <w:p>
-      <w:pPr>
-        <w:contextualSpacing w:val="0"/>
-        <w:rPr>
-          <w:rFonts w:ascii="Tahoma" w:eastAsia="Tahoma" w:hAnsi="Tahoma" w:cs="Tahoma"/>
-          <w:b/>
-          <w:sz w:val="28"/>
-          <w:szCs w:val="28"/>
-          <w:u w:val="single"/>
-        </w:rPr>
-      </w:pPr>
-      <w:r>
-        <w:rPr>
-          <w:rFonts w:ascii="Tahoma" w:eastAsia="Tahoma" w:hAnsi="Tahoma" w:cs="Tahoma"/>
-          <w:b/>
-          <w:sz w:val="28"/>
-          <w:szCs w:val="28"/>
-          <w:u w:val="single"/>
-        </w:rPr>
-        <w:t xml:space="preserve"> </w:t>
-      </w:r>
-    </w:p>
-    <w:p>
-      <w:pPr>
-        <w:contextualSpacing w:val="0"/>
-        <w:rPr>
-          <w:rFonts w:ascii="Tahoma" w:eastAsia="Tahoma" w:hAnsi="Tahoma" w:cs="Tahoma"/>
-          <w:b/>
-          <w:sz w:val="28"/>
-          <w:szCs w:val="28"/>
-          <w:u w:val="single"/>
-        </w:rPr>
-      </w:pPr>
-      <w:r>
-        <w:rPr>
-          <w:rFonts w:ascii="Tahoma" w:eastAsia="Tahoma" w:hAnsi="Tahoma" w:cs="Tahoma"/>
-          <w:b/>
-          <w:sz w:val="28"/>
-          <w:szCs w:val="28"/>
-          <w:u w:val="single"/>
-        </w:rPr>
-        <w:t>Scenario:</w:t>
-      </w:r>
-    </w:p>
-    <w:p>
-      <w:pPr>
-        <w:contextualSpacing w:val="0"/>
-        <w:rPr>
-          <w:rFonts w:ascii="Tahoma" w:eastAsia="Tahoma" w:hAnsi="Tahoma" w:cs="Tahoma"/>
-          <w:b/>
-          <w:sz w:val="24"/>
-          <w:szCs w:val="24"/>
-          <w:u w:val="single"/>
-        </w:rPr>
-      </w:pPr>
-      <w:r>
-        <w:rPr>
-          <w:rFonts w:ascii="Tahoma" w:eastAsia="Tahoma" w:hAnsi="Tahoma" w:cs="Tahoma"/>
-          <w:b/>
-          <w:sz w:val="24"/>
-          <w:szCs w:val="24"/>
-          <w:u w:val="single"/>
-        </w:rPr>
-        <w:t>Scenario 1:</w:t>
-      </w:r>
-    </w:p>
-    <w:p>
-      <w:pPr>
-        <w:contextualSpacing w:val="0"/>
-        <w:rPr>
-          <w:rFonts w:ascii="Tahoma" w:eastAsia="Tahoma" w:hAnsi="Tahoma" w:cs="Tahoma"/>
-          <w:b/>
-          <w:sz w:val="28"/>
-          <w:szCs w:val="28"/>
-        </w:rPr>
-      </w:pPr>
-      <w:r>
-        <w:rPr>
-          <w:rFonts w:ascii="Tahoma" w:eastAsia="Tahoma" w:hAnsi="Tahoma" w:cs="Tahoma"/>
-          <w:b/>
-          <w:sz w:val="28"/>
-          <w:szCs w:val="28"/>
-        </w:rPr>
-        <w:t xml:space="preserve"> </w:t>
-      </w:r>
-    </w:p>
-    <w:p>
-      <w:pPr>
-        <w:contextualSpacing w:val="0"/>
-        <w:jc w:val="both"/>
-        <w:rPr>
-          <w:rFonts w:ascii="Tahoma" w:eastAsia="Tahoma" w:hAnsi="Tahoma" w:cs="Tahoma"/>
-        </w:rPr>
-      </w:pPr>
-      <w:r>
-        <w:rPr>
-          <w:rFonts w:ascii="Tahoma" w:eastAsia="Tahoma" w:hAnsi="Tahoma" w:cs="Tahoma"/>
-        </w:rPr>
-        <w:t>User Mr. A can request n No. of seat for in a requisition: based on that appropriate vehicle approve. Or if it’s exceeded the number of seat in available car the multiple vehicle assign per that request.</w:t>
-      </w:r>
-    </w:p>
-    <w:p>
-      <w:pPr>
-        <w:contextualSpacing w:val="0"/>
-        <w:rPr>
-          <w:rFonts w:ascii="Tahoma" w:eastAsia="Tahoma" w:hAnsi="Tahoma" w:cs="Tahoma"/>
-          <w:b/>
-          <w:sz w:val="24"/>
-          <w:szCs w:val="24"/>
-          <w:u w:val="single"/>
-        </w:rPr>
-      </w:pPr>
-    </w:p>
-    <w:p>
-      <w:pPr>
-        <w:contextualSpacing w:val="0"/>
-        <w:rPr>
-          <w:rFonts w:ascii="Tahoma" w:eastAsia="Tahoma" w:hAnsi="Tahoma" w:cs="Tahoma"/>
-          <w:b/>
-          <w:sz w:val="24"/>
-          <w:szCs w:val="24"/>
-          <w:u w:val="single"/>
-        </w:rPr>
-      </w:pPr>
-      <w:r>
-        <w:rPr>
-          <w:rFonts w:ascii="Tahoma" w:eastAsia="Tahoma" w:hAnsi="Tahoma" w:cs="Tahoma"/>
-          <w:b/>
-          <w:sz w:val="24"/>
-          <w:szCs w:val="24"/>
-          <w:u w:val="single"/>
-        </w:rPr>
-        <w:t>Scenario 2:</w:t>
-      </w:r>
-    </w:p>
-    <w:p>
-      <w:pPr>
-        <w:contextualSpacing w:val="0"/>
-        <w:rPr>
-          <w:rFonts w:ascii="Tahoma" w:eastAsia="Tahoma" w:hAnsi="Tahoma" w:cs="Tahoma"/>
-          <w:b/>
-          <w:sz w:val="28"/>
-          <w:szCs w:val="28"/>
-        </w:rPr>
-      </w:pPr>
-      <w:r>
-        <w:rPr>
-          <w:rFonts w:ascii="Tahoma" w:eastAsia="Tahoma" w:hAnsi="Tahoma" w:cs="Tahoma"/>
-          <w:b/>
-          <w:sz w:val="28"/>
-          <w:szCs w:val="28"/>
-        </w:rPr>
-        <w:t xml:space="preserve"> </w:t>
-      </w:r>
-    </w:p>
-    <w:p>
-      <w:pPr>
-        <w:contextualSpacing w:val="0"/>
-        <w:rPr>
-          <w:rFonts w:ascii="Tahoma" w:eastAsia="Tahoma" w:hAnsi="Tahoma" w:cs="Tahoma"/>
-        </w:rPr>
-      </w:pPr>
-      <w:r>
-        <w:rPr>
-          <w:rFonts w:ascii="Tahoma" w:eastAsia="Tahoma" w:hAnsi="Tahoma" w:cs="Tahoma"/>
-        </w:rPr>
-        <w:lastRenderedPageBreak/>
-        <w:t>User Mr. A can request for Mr. B in a requisition: based on that it will be as Requested by Mr. A for Mr. B a vehicle requisition has requested.</w:t>
-      </w:r>
-    </w:p>
-    <w:p>
-      <w:pPr>
-        <w:contextualSpacing w:val="0"/>
-        <w:rPr>
-          <w:rFonts w:ascii="Tahoma" w:eastAsia="Tahoma" w:hAnsi="Tahoma" w:cs="Tahoma"/>
-          <w:b/>
-          <w:sz w:val="24"/>
-          <w:szCs w:val="24"/>
-        </w:rPr>
-      </w:pPr>
-      <w:r>
-        <w:rPr>
-          <w:rFonts w:ascii="Tahoma" w:eastAsia="Tahoma" w:hAnsi="Tahoma" w:cs="Tahoma"/>
-          <w:b/>
-          <w:sz w:val="28"/>
-          <w:szCs w:val="28"/>
-        </w:rPr>
-        <w:t xml:space="preserve"> </w:t>
-      </w:r>
-      <w:r>
-        <w:rPr>
-          <w:rFonts w:ascii="Tahoma" w:eastAsia="Tahoma" w:hAnsi="Tahoma" w:cs="Tahoma"/>
-          <w:b/>
-          <w:sz w:val="24"/>
-          <w:szCs w:val="24"/>
-        </w:rPr>
-        <w:t xml:space="preserve">  </w:t>
-      </w:r>
-    </w:p>
-    <w:p>
-      <w:pPr>
-        <w:contextualSpacing w:val="0"/>
-        <w:rPr>
-          <w:rFonts w:ascii="Tahoma" w:eastAsia="Tahoma" w:hAnsi="Tahoma" w:cs="Tahoma"/>
-          <w:b/>
-          <w:sz w:val="24"/>
-          <w:szCs w:val="24"/>
-          <w:u w:val="single"/>
-        </w:rPr>
-      </w:pPr>
-      <w:r>
-        <w:rPr>
-          <w:rFonts w:ascii="Tahoma" w:eastAsia="Tahoma" w:hAnsi="Tahoma" w:cs="Tahoma"/>
-          <w:b/>
-          <w:sz w:val="24"/>
-          <w:szCs w:val="24"/>
-          <w:u w:val="single"/>
-        </w:rPr>
-        <w:t>Senerio3:</w:t>
-      </w:r>
-    </w:p>
-    <w:p>
-      <w:pPr>
-        <w:contextualSpacing w:val="0"/>
-        <w:rPr>
-          <w:rFonts w:ascii="Tahoma" w:eastAsia="Tahoma" w:hAnsi="Tahoma" w:cs="Tahoma"/>
-          <w:b/>
-          <w:sz w:val="28"/>
-          <w:szCs w:val="28"/>
-        </w:rPr>
-      </w:pPr>
-      <w:r>
-        <w:rPr>
-          <w:rFonts w:ascii="Tahoma" w:eastAsia="Tahoma" w:hAnsi="Tahoma" w:cs="Tahoma"/>
-          <w:b/>
-          <w:sz w:val="28"/>
-          <w:szCs w:val="28"/>
-        </w:rPr>
-        <w:t xml:space="preserve"> </w:t>
-      </w:r>
-    </w:p>
-    <w:p>
-      <w:pPr>
-        <w:contextualSpacing w:val="0"/>
-        <w:jc w:val="both"/>
-        <w:rPr>
-          <w:rFonts w:ascii="Tahoma" w:eastAsia="Tahoma" w:hAnsi="Tahoma" w:cs="Tahoma"/>
-        </w:rPr>
-      </w:pPr>
-      <w:r>
-        <w:rPr>
-          <w:rFonts w:ascii="Tahoma" w:eastAsia="Tahoma" w:hAnsi="Tahoma" w:cs="Tahoma"/>
-        </w:rPr>
-        <w:t>User Mr. A can requested a vehicle but it not available in present thus its cancel be vehicle manager, but after sometimes later vehicle available and it’s within requester requested time.</w:t>
-      </w:r>
-    </w:p>
-    <w:p>
-      <w:pPr>
-        <w:contextualSpacing w:val="0"/>
-        <w:rPr>
-          <w:rFonts w:ascii="Tahoma" w:eastAsia="Tahoma" w:hAnsi="Tahoma" w:cs="Tahoma"/>
-        </w:rPr>
-      </w:pPr>
-    </w:p>
-    <w:p>
-      <w:pPr>
-        <w:contextualSpacing w:val="0"/>
-        <w:rPr>
-          <w:rFonts w:ascii="Tahoma" w:eastAsia="Tahoma" w:hAnsi="Tahoma" w:cs="Tahoma"/>
-          <w:b/>
-          <w:sz w:val="28"/>
-          <w:szCs w:val="28"/>
-          <w:u w:val="single"/>
-        </w:rPr>
-      </w:pPr>
-      <w:r>
-        <w:rPr>
-          <w:rFonts w:ascii="Tahoma" w:eastAsia="Tahoma" w:hAnsi="Tahoma" w:cs="Tahoma"/>
-          <w:b/>
-          <w:sz w:val="28"/>
-          <w:szCs w:val="28"/>
-          <w:u w:val="single"/>
-        </w:rPr>
-        <w:t>Context Diagram:</w:t>
-      </w:r>
-    </w:p>
-    <w:p>
-      <w:pPr>
-        <w:contextualSpacing w:val="0"/>
-        <w:rPr>
-          <w:rFonts w:ascii="Tahoma" w:eastAsia="Tahoma" w:hAnsi="Tahoma" w:cs="Tahoma"/>
-        </w:rPr>
-      </w:pPr>
-      <w:r>
-        <w:rPr>
-          <w:rFonts w:ascii="Tahoma" w:eastAsia="Tahoma" w:hAnsi="Tahoma" w:cs="Tahoma"/>
-        </w:rPr>
         <w:t xml:space="preserve"> </w:t>
       </w:r>
       <w:r>
@@ -2919,168 +3118,168 @@
           <w:szCs w:val="24"/>
           <w:highlight w:val="white"/>
         </w:rPr>
+        <w:t>3.</w:t>
+      </w:r>
+      <w:r>
+        <w:rPr>
+          <w:rFonts w:ascii="Tahoma" w:eastAsia="Tahoma" w:hAnsi="Tahoma" w:cs="Tahoma"/>
+          <w:color w:val="212529"/>
+          <w:sz w:val="24"/>
+          <w:szCs w:val="24"/>
+        </w:rPr>
+        <w:t xml:space="preserve">  </w:t>
+      </w:r>
+      <w:r>
+        <w:rPr>
+          <w:rFonts w:ascii="Tahoma" w:eastAsia="Tahoma" w:hAnsi="Tahoma" w:cs="Tahoma"/>
+          <w:color w:val="212529"/>
+          <w:sz w:val="24"/>
+          <w:szCs w:val="24"/>
+          <w:highlight w:val="white"/>
+        </w:rPr>
+        <w:t>Create Employee as a user.</w:t>
+      </w:r>
+    </w:p>
+    <w:p>
+      <w:pPr>
+        <w:ind w:left="420"/>
+        <w:contextualSpacing w:val="0"/>
+        <w:jc w:val="both"/>
+        <w:rPr>
+          <w:rFonts w:ascii="Tahoma" w:eastAsia="Tahoma" w:hAnsi="Tahoma" w:cs="Tahoma"/>
+          <w:color w:val="212529"/>
+          <w:sz w:val="24"/>
+          <w:szCs w:val="24"/>
+          <w:highlight w:val="white"/>
+        </w:rPr>
+      </w:pPr>
+      <w:r>
+        <w:rPr>
+          <w:rFonts w:ascii="Tahoma" w:eastAsia="Tahoma" w:hAnsi="Tahoma" w:cs="Tahoma"/>
+          <w:color w:val="212529"/>
+          <w:sz w:val="24"/>
+          <w:szCs w:val="24"/>
+          <w:highlight w:val="white"/>
+        </w:rPr>
+        <w:t>4.</w:t>
+      </w:r>
+      <w:r>
+        <w:rPr>
+          <w:rFonts w:ascii="Tahoma" w:eastAsia="Tahoma" w:hAnsi="Tahoma" w:cs="Tahoma"/>
+          <w:color w:val="212529"/>
+          <w:sz w:val="24"/>
+          <w:szCs w:val="24"/>
+        </w:rPr>
+        <w:t xml:space="preserve">  </w:t>
+      </w:r>
+      <w:r>
+        <w:rPr>
+          <w:rFonts w:ascii="Tahoma" w:eastAsia="Tahoma" w:hAnsi="Tahoma" w:cs="Tahoma"/>
+          <w:color w:val="212529"/>
+          <w:sz w:val="24"/>
+          <w:szCs w:val="24"/>
+          <w:highlight w:val="white"/>
+        </w:rPr>
+        <w:t>Monitor system performance</w:t>
+      </w:r>
+    </w:p>
+    <w:p>
+      <w:pPr>
+        <w:spacing w:after="240"/>
+        <w:contextualSpacing w:val="0"/>
+        <w:rPr>
+          <w:rFonts w:ascii="Tahoma" w:eastAsia="Tahoma" w:hAnsi="Tahoma" w:cs="Tahoma"/>
+          <w:color w:val="212529"/>
+          <w:sz w:val="24"/>
+          <w:szCs w:val="24"/>
+          <w:highlight w:val="white"/>
+        </w:rPr>
+      </w:pPr>
+    </w:p>
+    <w:p>
+      <w:pPr>
+        <w:spacing w:after="240"/>
+        <w:contextualSpacing w:val="0"/>
+        <w:rPr>
+          <w:rFonts w:ascii="Tahoma" w:eastAsia="Tahoma" w:hAnsi="Tahoma" w:cs="Tahoma"/>
+          <w:b/>
+          <w:sz w:val="28"/>
+          <w:szCs w:val="28"/>
+          <w:u w:val="single"/>
+        </w:rPr>
+      </w:pPr>
+      <w:r>
+        <w:rPr>
+          <w:rFonts w:ascii="Tahoma" w:eastAsia="Tahoma" w:hAnsi="Tahoma" w:cs="Tahoma"/>
+          <w:b/>
+          <w:sz w:val="28"/>
+          <w:szCs w:val="28"/>
+          <w:u w:val="single"/>
+        </w:rPr>
+        <w:t>2. Vehicle Controller / Manager:</w:t>
+      </w:r>
+    </w:p>
+    <w:p>
+      <w:pPr>
+        <w:contextualSpacing w:val="0"/>
+        <w:jc w:val="both"/>
+        <w:rPr>
+          <w:rFonts w:ascii="Tahoma" w:eastAsia="Tahoma" w:hAnsi="Tahoma" w:cs="Tahoma"/>
+          <w:sz w:val="24"/>
+          <w:szCs w:val="24"/>
+          <w:highlight w:val="white"/>
+        </w:rPr>
+      </w:pPr>
+      <w:r>
+        <w:rPr>
+          <w:rFonts w:ascii="Tahoma" w:eastAsia="Tahoma" w:hAnsi="Tahoma" w:cs="Tahoma"/>
+          <w:sz w:val="24"/>
+          <w:szCs w:val="24"/>
+          <w:highlight w:val="white"/>
+        </w:rPr>
+        <w:t>1. Plans, organizes, directs and monitors the maintenance, repair, replacements and servicing of motor vehicles and equipment.</w:t>
+      </w:r>
+    </w:p>
+    <w:p>
+      <w:pPr>
+        <w:contextualSpacing w:val="0"/>
+        <w:jc w:val="both"/>
+        <w:rPr>
+          <w:rFonts w:ascii="Tahoma" w:eastAsia="Tahoma" w:hAnsi="Tahoma" w:cs="Tahoma"/>
+          <w:sz w:val="24"/>
+          <w:szCs w:val="24"/>
+          <w:highlight w:val="white"/>
+        </w:rPr>
+      </w:pPr>
+      <w:r>
+        <w:rPr>
+          <w:rFonts w:ascii="Tahoma" w:eastAsia="Tahoma" w:hAnsi="Tahoma" w:cs="Tahoma"/>
+          <w:sz w:val="24"/>
+          <w:szCs w:val="24"/>
+          <w:highlight w:val="white"/>
+        </w:rPr>
+        <w:t>2. Quick response about requisition.</w:t>
+      </w:r>
+    </w:p>
+    <w:p>
+      <w:pPr>
+        <w:contextualSpacing w:val="0"/>
+        <w:jc w:val="both"/>
+        <w:rPr>
+          <w:rFonts w:ascii="Tahoma" w:eastAsia="Tahoma" w:hAnsi="Tahoma" w:cs="Tahoma"/>
+          <w:sz w:val="24"/>
+          <w:szCs w:val="24"/>
+          <w:highlight w:val="white"/>
+        </w:rPr>
+      </w:pPr>
+      <w:r>
+        <w:rPr>
+          <w:rFonts w:ascii="Tahoma" w:eastAsia="Tahoma" w:hAnsi="Tahoma" w:cs="Tahoma"/>
+          <w:sz w:val="24"/>
+          <w:szCs w:val="24"/>
+          <w:highlight w:val="white"/>
+        </w:rPr>
         <w:lastRenderedPageBreak/>
-        <w:t>3.</w:t>
-      </w:r>
-      <w:r>
-        <w:rPr>
-          <w:rFonts w:ascii="Tahoma" w:eastAsia="Tahoma" w:hAnsi="Tahoma" w:cs="Tahoma"/>
-          <w:color w:val="212529"/>
-          <w:sz w:val="24"/>
-          <w:szCs w:val="24"/>
-        </w:rPr>
-        <w:t xml:space="preserve">  </w:t>
-      </w:r>
-      <w:r>
-        <w:rPr>
-          <w:rFonts w:ascii="Tahoma" w:eastAsia="Tahoma" w:hAnsi="Tahoma" w:cs="Tahoma"/>
-          <w:color w:val="212529"/>
-          <w:sz w:val="24"/>
-          <w:szCs w:val="24"/>
-          <w:highlight w:val="white"/>
-        </w:rPr>
-        <w:t>Create Employee as a user.</w:t>
-      </w:r>
-    </w:p>
-    <w:p>
-      <w:pPr>
-        <w:ind w:left="420"/>
-        <w:contextualSpacing w:val="0"/>
-        <w:jc w:val="both"/>
-        <w:rPr>
-          <w:rFonts w:ascii="Tahoma" w:eastAsia="Tahoma" w:hAnsi="Tahoma" w:cs="Tahoma"/>
-          <w:color w:val="212529"/>
-          <w:sz w:val="24"/>
-          <w:szCs w:val="24"/>
-          <w:highlight w:val="white"/>
-        </w:rPr>
-      </w:pPr>
-      <w:r>
-        <w:rPr>
-          <w:rFonts w:ascii="Tahoma" w:eastAsia="Tahoma" w:hAnsi="Tahoma" w:cs="Tahoma"/>
-          <w:color w:val="212529"/>
-          <w:sz w:val="24"/>
-          <w:szCs w:val="24"/>
-          <w:highlight w:val="white"/>
-        </w:rPr>
-        <w:t>4.</w:t>
-      </w:r>
-      <w:r>
-        <w:rPr>
-          <w:rFonts w:ascii="Tahoma" w:eastAsia="Tahoma" w:hAnsi="Tahoma" w:cs="Tahoma"/>
-          <w:color w:val="212529"/>
-          <w:sz w:val="24"/>
-          <w:szCs w:val="24"/>
-        </w:rPr>
-        <w:t xml:space="preserve">  </w:t>
-      </w:r>
-      <w:r>
-        <w:rPr>
-          <w:rFonts w:ascii="Tahoma" w:eastAsia="Tahoma" w:hAnsi="Tahoma" w:cs="Tahoma"/>
-          <w:color w:val="212529"/>
-          <w:sz w:val="24"/>
-          <w:szCs w:val="24"/>
-          <w:highlight w:val="white"/>
-        </w:rPr>
-        <w:t>Monitor system performance</w:t>
-      </w:r>
-    </w:p>
-    <w:p>
-      <w:pPr>
-        <w:spacing w:after="240"/>
-        <w:contextualSpacing w:val="0"/>
-        <w:rPr>
-          <w:rFonts w:ascii="Tahoma" w:eastAsia="Tahoma" w:hAnsi="Tahoma" w:cs="Tahoma"/>
-          <w:color w:val="212529"/>
-          <w:sz w:val="24"/>
-          <w:szCs w:val="24"/>
-          <w:highlight w:val="white"/>
-        </w:rPr>
-      </w:pPr>
-    </w:p>
-    <w:p>
-      <w:pPr>
-        <w:spacing w:after="240"/>
-        <w:contextualSpacing w:val="0"/>
-        <w:rPr>
-          <w:rFonts w:ascii="Tahoma" w:eastAsia="Tahoma" w:hAnsi="Tahoma" w:cs="Tahoma"/>
-          <w:b/>
-          <w:sz w:val="28"/>
-          <w:szCs w:val="28"/>
-          <w:u w:val="single"/>
-        </w:rPr>
-      </w:pPr>
-      <w:r>
-        <w:rPr>
-          <w:rFonts w:ascii="Tahoma" w:eastAsia="Tahoma" w:hAnsi="Tahoma" w:cs="Tahoma"/>
-          <w:b/>
-          <w:sz w:val="28"/>
-          <w:szCs w:val="28"/>
-          <w:u w:val="single"/>
-        </w:rPr>
-        <w:t>2. Vehicle Controller / Manager:</w:t>
-      </w:r>
-    </w:p>
-    <w:p>
-      <w:pPr>
-        <w:contextualSpacing w:val="0"/>
-        <w:jc w:val="both"/>
-        <w:rPr>
-          <w:rFonts w:ascii="Tahoma" w:eastAsia="Tahoma" w:hAnsi="Tahoma" w:cs="Tahoma"/>
-          <w:sz w:val="24"/>
-          <w:szCs w:val="24"/>
-          <w:highlight w:val="white"/>
-        </w:rPr>
-      </w:pPr>
-      <w:r>
-        <w:rPr>
-          <w:rFonts w:ascii="Tahoma" w:eastAsia="Tahoma" w:hAnsi="Tahoma" w:cs="Tahoma"/>
-          <w:sz w:val="24"/>
-          <w:szCs w:val="24"/>
-          <w:highlight w:val="white"/>
-        </w:rPr>
-        <w:t>1. Plans, organizes, directs and monitors the maintenance, repair, replacements and servicing of motor vehicles and equipment.</w:t>
-      </w:r>
-    </w:p>
-    <w:p>
-      <w:pPr>
-        <w:contextualSpacing w:val="0"/>
-        <w:jc w:val="both"/>
-        <w:rPr>
-          <w:rFonts w:ascii="Tahoma" w:eastAsia="Tahoma" w:hAnsi="Tahoma" w:cs="Tahoma"/>
-          <w:sz w:val="24"/>
-          <w:szCs w:val="24"/>
-          <w:highlight w:val="white"/>
-        </w:rPr>
-      </w:pPr>
-      <w:r>
-        <w:rPr>
-          <w:rFonts w:ascii="Tahoma" w:eastAsia="Tahoma" w:hAnsi="Tahoma" w:cs="Tahoma"/>
-          <w:sz w:val="24"/>
-          <w:szCs w:val="24"/>
-          <w:highlight w:val="white"/>
-        </w:rPr>
-        <w:t>2. Quick response about requisition.</w:t>
-      </w:r>
-    </w:p>
-    <w:p>
-      <w:pPr>
-        <w:contextualSpacing w:val="0"/>
-        <w:jc w:val="both"/>
-        <w:rPr>
-          <w:rFonts w:ascii="Tahoma" w:eastAsia="Tahoma" w:hAnsi="Tahoma" w:cs="Tahoma"/>
-          <w:sz w:val="24"/>
-          <w:szCs w:val="24"/>
-          <w:highlight w:val="white"/>
-        </w:rPr>
-      </w:pPr>
-      <w:r>
-        <w:rPr>
-          <w:rFonts w:ascii="Tahoma" w:eastAsia="Tahoma" w:hAnsi="Tahoma" w:cs="Tahoma"/>
-          <w:sz w:val="24"/>
-          <w:szCs w:val="24"/>
-          <w:highlight w:val="white"/>
-        </w:rPr>
         <w:t>3. Track information about requisition, Driver and Vehicles.</w:t>
       </w:r>
     </w:p>
@@ -3567,7 +3766,6 @@
           <w:szCs w:val="24"/>
           <w:highlight w:val="white"/>
         </w:rPr>
-        <w:lastRenderedPageBreak/>
         <w:t xml:space="preserve"> </w:t>
       </w:r>
     </w:p>
@@ -3684,6 +3882,7 @@
           <w:szCs w:val="24"/>
           <w:highlight w:val="white"/>
         </w:rPr>
+        <w:lastRenderedPageBreak/>
         <w:t xml:space="preserve">As a vehicle controller I want to cancel or delete requisition. So that I can make decision to assign a vehicle or not.  </w:t>
       </w:r>
     </w:p>
@@ -4078,7 +4277,6 @@
           <w:highlight w:val="white"/>
           <w:u w:val="single"/>
         </w:rPr>
-        <w:lastRenderedPageBreak/>
         <w:t>System Development Environment:</w:t>
       </w:r>
     </w:p>
@@ -4246,6 +4444,7 @@
           <w:szCs w:val="24"/>
           <w:highlight w:val="white"/>
         </w:rPr>
+        <w:lastRenderedPageBreak/>
         <w:t>Javascript</w:t>
       </w:r>
       <w:proofErr w:type="spellEnd"/>

</xml_diff>

<commit_message>
Person added in srs
</commit_message>
<xml_diff>
--- a/Project Documents/SRS/Prantiksme SRS.docx
+++ b/Project Documents/SRS/Prantiksme SRS.docx
@@ -1928,14 +1928,12 @@
         </w:rPr>
         <w:t xml:space="preserve">Like as </w:t>
       </w:r>
-      <w:proofErr w:type="gramStart"/>
-      <w:r>
-        <w:rPr>
-          <w:rFonts w:ascii="Tahoma" w:eastAsia="Tahoma" w:hAnsi="Tahoma" w:cs="Tahoma"/>
-        </w:rPr>
-        <w:t>Create</w:t>
-      </w:r>
-      <w:proofErr w:type="gramEnd"/>
+      <w:r>
+        <w:rPr>
+          <w:rFonts w:ascii="Tahoma" w:eastAsia="Tahoma" w:hAnsi="Tahoma" w:cs="Tahoma"/>
+        </w:rPr>
+        <w:t>create</w:t>
+      </w:r>
       <w:r>
         <w:rPr>
           <w:rFonts w:ascii="Tahoma" w:eastAsia="Tahoma" w:hAnsi="Tahoma" w:cs="Tahoma"/>
@@ -2058,15 +2056,7 @@
           <w:sz w:val="24"/>
           <w:szCs w:val="24"/>
         </w:rPr>
-        <w:t>C</w:t>
-      </w:r>
-      <w:r>
-        <w:rPr>
-          <w:rFonts w:ascii="Tahoma" w:eastAsia="Tahoma" w:hAnsi="Tahoma" w:cs="Tahoma"/>
-          <w:sz w:val="24"/>
-          <w:szCs w:val="24"/>
-        </w:rPr>
-        <w:t>an control everything in system</w:t>
+        <w:t>Can control everything in system</w:t>
       </w:r>
       <w:r>
         <w:rPr>
@@ -2336,23 +2326,47 @@
         </w:rPr>
         <w:t xml:space="preserve">1.    </w:t>
       </w:r>
-      <w:bookmarkStart w:id="0" w:name="_GoBack"/>
-      <w:bookmarkEnd w:id="0"/>
-      <w:r>
-        <w:rPr>
-          <w:rFonts w:ascii="Tahoma" w:eastAsia="Tahoma" w:hAnsi="Tahoma" w:cs="Tahoma"/>
-          <w:sz w:val="24"/>
-          <w:szCs w:val="24"/>
-        </w:rPr>
-        <w:t>Requisition for vehicle as per request seat</w:t>
-      </w:r>
-      <w:r>
-        <w:rPr>
-          <w:rFonts w:ascii="Tahoma" w:eastAsia="Tahoma" w:hAnsi="Tahoma" w:cs="Tahoma"/>
-          <w:sz w:val="24"/>
-          <w:szCs w:val="24"/>
-        </w:rPr>
-        <w:t>. (Scenario: 1</w:t>
+      <w:r>
+        <w:rPr>
+          <w:rFonts w:ascii="Tahoma" w:eastAsia="Tahoma" w:hAnsi="Tahoma" w:cs="Tahoma"/>
+          <w:sz w:val="24"/>
+          <w:szCs w:val="24"/>
+        </w:rPr>
+        <w:t>Salesman sales product to buyers.</w:t>
+      </w:r>
+      <w:r>
+        <w:rPr>
+          <w:rFonts w:ascii="Tahoma" w:eastAsia="Tahoma" w:hAnsi="Tahoma" w:cs="Tahoma"/>
+          <w:sz w:val="24"/>
+          <w:szCs w:val="24"/>
+        </w:rPr>
+        <w:t xml:space="preserve"> (Scenario-1)</w:t>
+      </w:r>
+    </w:p>
+    <w:p>
+      <w:pPr>
+        <w:contextualSpacing w:val="0"/>
+        <w:rPr>
+          <w:rFonts w:ascii="Tahoma" w:eastAsia="Tahoma" w:hAnsi="Tahoma" w:cs="Tahoma"/>
+          <w:sz w:val="24"/>
+          <w:szCs w:val="24"/>
+        </w:rPr>
+      </w:pPr>
+      <w:r>
+        <w:rPr>
+          <w:rFonts w:ascii="Tahoma" w:eastAsia="Tahoma" w:hAnsi="Tahoma" w:cs="Tahoma"/>
+          <w:sz w:val="24"/>
+          <w:szCs w:val="24"/>
+        </w:rPr>
+        <w:t>2.    Store admin can edit sold product for adjust.</w:t>
+      </w:r>
+      <w:r>
+        <w:rPr>
+          <w:rFonts w:ascii="Tahoma" w:eastAsia="Tahoma" w:hAnsi="Tahoma" w:cs="Tahoma"/>
+          <w:sz w:val="24"/>
+          <w:szCs w:val="24"/>
+        </w:rPr>
+        <w:t xml:space="preserve"> (Scenario-2</w:t>
       </w:r>
       <w:r>
         <w:rPr>
@@ -2378,33 +2392,95 @@
           <w:sz w:val="24"/>
           <w:szCs w:val="24"/>
         </w:rPr>
-        <w:t>2.    Requisition available time=&gt;as per scheduled time.</w:t>
-      </w:r>
-    </w:p>
-    <w:p>
-      <w:pPr>
-        <w:contextualSpacing w:val="0"/>
-        <w:rPr>
-          <w:rFonts w:ascii="Tahoma" w:eastAsia="Tahoma" w:hAnsi="Tahoma" w:cs="Tahoma"/>
-          <w:sz w:val="24"/>
-          <w:szCs w:val="24"/>
-        </w:rPr>
-      </w:pPr>
-      <w:r>
-        <w:rPr>
-          <w:rFonts w:ascii="Tahoma" w:eastAsia="Tahoma" w:hAnsi="Tahoma" w:cs="Tahoma"/>
-          <w:sz w:val="24"/>
-          <w:szCs w:val="24"/>
-        </w:rPr>
-        <w:t>3.    Request make for other user</w:t>
-      </w:r>
-      <w:r>
-        <w:rPr>
-          <w:rFonts w:ascii="Tahoma" w:eastAsia="Tahoma" w:hAnsi="Tahoma" w:cs="Tahoma"/>
-          <w:sz w:val="24"/>
-          <w:szCs w:val="24"/>
-        </w:rPr>
-        <w:t>. (Scenario: 2</w:t>
+        <w:t>3</w:t>
+      </w:r>
+      <w:r>
+        <w:rPr>
+          <w:rFonts w:ascii="Tahoma" w:eastAsia="Tahoma" w:hAnsi="Tahoma" w:cs="Tahoma"/>
+          <w:sz w:val="24"/>
+          <w:szCs w:val="24"/>
+        </w:rPr>
+        <w:t>.    Store admin can create and update stock.</w:t>
+      </w:r>
+    </w:p>
+    <w:p>
+      <w:pPr>
+        <w:contextualSpacing w:val="0"/>
+        <w:rPr>
+          <w:rFonts w:ascii="Tahoma" w:eastAsia="Tahoma" w:hAnsi="Tahoma" w:cs="Tahoma"/>
+          <w:sz w:val="24"/>
+          <w:szCs w:val="24"/>
+        </w:rPr>
+      </w:pPr>
+      <w:r>
+        <w:rPr>
+          <w:rFonts w:ascii="Tahoma" w:eastAsia="Tahoma" w:hAnsi="Tahoma" w:cs="Tahoma"/>
+          <w:sz w:val="24"/>
+          <w:szCs w:val="24"/>
+        </w:rPr>
+        <w:t>4.    Store admin can create and update product price.</w:t>
+      </w:r>
+    </w:p>
+    <w:p>
+      <w:pPr>
+        <w:contextualSpacing w:val="0"/>
+        <w:rPr>
+          <w:rFonts w:ascii="Tahoma" w:eastAsia="Tahoma" w:hAnsi="Tahoma" w:cs="Tahoma"/>
+          <w:sz w:val="24"/>
+          <w:szCs w:val="24"/>
+        </w:rPr>
+      </w:pPr>
+      <w:r>
+        <w:rPr>
+          <w:rFonts w:ascii="Tahoma" w:eastAsia="Tahoma" w:hAnsi="Tahoma" w:cs="Tahoma"/>
+          <w:sz w:val="24"/>
+          <w:szCs w:val="24"/>
+        </w:rPr>
+        <w:t xml:space="preserve">5.    Proprietor can create Store admin and Salesman account and control all activities </w:t>
+      </w:r>
+    </w:p>
+    <w:p>
+      <w:pPr>
+        <w:contextualSpacing w:val="0"/>
+        <w:rPr>
+          <w:rFonts w:ascii="Tahoma" w:eastAsia="Tahoma" w:hAnsi="Tahoma" w:cs="Tahoma"/>
+          <w:sz w:val="24"/>
+          <w:szCs w:val="24"/>
+        </w:rPr>
+      </w:pPr>
+      <w:r>
+        <w:rPr>
+          <w:rFonts w:ascii="Tahoma" w:eastAsia="Tahoma" w:hAnsi="Tahoma" w:cs="Tahoma"/>
+          <w:sz w:val="24"/>
+          <w:szCs w:val="24"/>
+        </w:rPr>
+        <w:t xml:space="preserve">       </w:t>
+      </w:r>
+      <w:proofErr w:type="gramStart"/>
+      <w:r>
+        <w:rPr>
+          <w:rFonts w:ascii="Tahoma" w:eastAsia="Tahoma" w:hAnsi="Tahoma" w:cs="Tahoma"/>
+          <w:sz w:val="24"/>
+          <w:szCs w:val="24"/>
+        </w:rPr>
+        <w:t>to</w:t>
+      </w:r>
+      <w:proofErr w:type="gramEnd"/>
+      <w:r>
+        <w:rPr>
+          <w:rFonts w:ascii="Tahoma" w:eastAsia="Tahoma" w:hAnsi="Tahoma" w:cs="Tahoma"/>
+          <w:sz w:val="24"/>
+          <w:szCs w:val="24"/>
+        </w:rPr>
+        <w:t xml:space="preserve"> provide his business.  </w:t>
+      </w:r>
+      <w:r>
+        <w:rPr>
+          <w:rFonts w:ascii="Tahoma" w:eastAsia="Tahoma" w:hAnsi="Tahoma" w:cs="Tahoma"/>
+          <w:sz w:val="24"/>
+          <w:szCs w:val="24"/>
+        </w:rPr>
+        <w:t>(Scenario-3</w:t>
       </w:r>
       <w:r>
         <w:rPr>
@@ -2430,107 +2506,39 @@
           <w:sz w:val="24"/>
           <w:szCs w:val="24"/>
         </w:rPr>
-        <w:t>4.    Multiple car assign as per single request</w:t>
-      </w:r>
-      <w:r>
-        <w:rPr>
-          <w:rFonts w:ascii="Tahoma" w:eastAsia="Tahoma" w:hAnsi="Tahoma" w:cs="Tahoma"/>
-          <w:sz w:val="24"/>
-          <w:szCs w:val="24"/>
-        </w:rPr>
-        <w:t>. (Scenario: 1</w:t>
-      </w:r>
-      <w:r>
-        <w:rPr>
-          <w:rFonts w:ascii="Tahoma" w:eastAsia="Tahoma" w:hAnsi="Tahoma" w:cs="Tahoma"/>
-          <w:sz w:val="24"/>
-          <w:szCs w:val="24"/>
-        </w:rPr>
-        <w:t>)</w:t>
-      </w:r>
-    </w:p>
-    <w:p>
-      <w:pPr>
-        <w:contextualSpacing w:val="0"/>
-        <w:rPr>
-          <w:rFonts w:ascii="Tahoma" w:eastAsia="Tahoma" w:hAnsi="Tahoma" w:cs="Tahoma"/>
-          <w:sz w:val="24"/>
-          <w:szCs w:val="24"/>
-        </w:rPr>
-      </w:pPr>
-      <w:r>
-        <w:rPr>
-          <w:rFonts w:ascii="Tahoma" w:eastAsia="Tahoma" w:hAnsi="Tahoma" w:cs="Tahoma"/>
-          <w:sz w:val="24"/>
-          <w:szCs w:val="24"/>
-        </w:rPr>
-        <w:t xml:space="preserve">5.    Re-assign </w:t>
-      </w:r>
-      <w:r>
-        <w:rPr>
-          <w:rFonts w:ascii="Tahoma" w:eastAsia="Tahoma" w:hAnsi="Tahoma" w:cs="Tahoma"/>
-          <w:sz w:val="24"/>
-          <w:szCs w:val="24"/>
-        </w:rPr>
-        <w:t>request (</w:t>
-      </w:r>
-      <w:r>
-        <w:rPr>
-          <w:rFonts w:ascii="Tahoma" w:eastAsia="Tahoma" w:hAnsi="Tahoma" w:cs="Tahoma"/>
-          <w:sz w:val="24"/>
-          <w:szCs w:val="24"/>
-        </w:rPr>
-        <w:t xml:space="preserve">by manager): if available </w:t>
-      </w:r>
-      <w:r>
-        <w:rPr>
-          <w:rFonts w:ascii="Tahoma" w:eastAsia="Tahoma" w:hAnsi="Tahoma" w:cs="Tahoma"/>
-          <w:sz w:val="24"/>
-          <w:szCs w:val="24"/>
-        </w:rPr>
-        <w:t>later (</w:t>
-      </w:r>
-      <w:r>
-        <w:rPr>
-          <w:rFonts w:ascii="Tahoma" w:eastAsia="Tahoma" w:hAnsi="Tahoma" w:cs="Tahoma"/>
-          <w:sz w:val="24"/>
-          <w:szCs w:val="24"/>
-        </w:rPr>
-        <w:t>scenario</w:t>
-      </w:r>
-      <w:r>
-        <w:rPr>
-          <w:rFonts w:ascii="Tahoma" w:eastAsia="Tahoma" w:hAnsi="Tahoma" w:cs="Tahoma"/>
-          <w:sz w:val="24"/>
-          <w:szCs w:val="24"/>
-        </w:rPr>
-        <w:t>: 3</w:t>
-      </w:r>
-      <w:r>
-        <w:rPr>
-          <w:rFonts w:ascii="Tahoma" w:eastAsia="Tahoma" w:hAnsi="Tahoma" w:cs="Tahoma"/>
-          <w:sz w:val="24"/>
-          <w:szCs w:val="24"/>
-        </w:rPr>
-        <w:t>)</w:t>
-      </w:r>
-    </w:p>
-    <w:p>
-      <w:pPr>
-        <w:contextualSpacing w:val="0"/>
-        <w:rPr>
-          <w:rFonts w:ascii="Tahoma" w:eastAsia="Tahoma" w:hAnsi="Tahoma" w:cs="Tahoma"/>
-          <w:sz w:val="24"/>
-          <w:szCs w:val="24"/>
-        </w:rPr>
-      </w:pPr>
-      <w:r>
-        <w:rPr>
-          <w:rFonts w:ascii="Tahoma" w:eastAsia="Tahoma" w:hAnsi="Tahoma" w:cs="Tahoma"/>
-          <w:sz w:val="24"/>
-          <w:szCs w:val="24"/>
-        </w:rPr>
-        <w:t>6.    Role wise permission =&gt; create, view, delete.</w:t>
+        <w:t xml:space="preserve">6.    Proprietor have permission to </w:t>
+      </w:r>
+      <w:r>
+        <w:rPr>
+          <w:rFonts w:ascii="Tahoma" w:eastAsia="Tahoma" w:hAnsi="Tahoma" w:cs="Tahoma"/>
+          <w:sz w:val="24"/>
+          <w:szCs w:val="24"/>
+        </w:rPr>
+        <w:t>deactivate</w:t>
+      </w:r>
+      <w:r>
+        <w:rPr>
+          <w:rFonts w:ascii="Tahoma" w:eastAsia="Tahoma" w:hAnsi="Tahoma" w:cs="Tahoma"/>
+          <w:sz w:val="24"/>
+          <w:szCs w:val="24"/>
+        </w:rPr>
+        <w:t xml:space="preserve"> his</w:t>
+      </w:r>
+      <w:r>
+        <w:rPr>
+          <w:rFonts w:ascii="Tahoma" w:eastAsia="Tahoma" w:hAnsi="Tahoma" w:cs="Tahoma"/>
+          <w:sz w:val="24"/>
+          <w:szCs w:val="24"/>
+        </w:rPr>
+        <w:t xml:space="preserve"> business account.</w:t>
+      </w:r>
+      <w:r>
+        <w:rPr>
+          <w:rFonts w:ascii="Tahoma" w:eastAsia="Tahoma" w:hAnsi="Tahoma" w:cs="Tahoma"/>
+          <w:sz w:val="24"/>
+          <w:szCs w:val="24"/>
+        </w:rPr>
+        <w:t xml:space="preserve">  </w:t>
       </w:r>
     </w:p>
     <w:p>
@@ -2631,7 +2639,7 @@
         <w:rPr>
           <w:rFonts w:ascii="Tahoma" w:eastAsia="Tahoma" w:hAnsi="Tahoma" w:cs="Tahoma"/>
         </w:rPr>
-        <w:t>User Mr. A can request n No. of seat for in a requisition: based on that appropriate vehicle approve. Or if it’s exceeded the number of seat in available car the multiple vehicle assign per that request.</w:t>
+        <w:t>Salesman can create customer account and sales product with money received. Also received money from customer. Salesman have no permission to edit sales or update stock.</w:t>
       </w:r>
     </w:p>
     <w:p>
@@ -2699,7 +2707,27 @@
         <w:rPr>
           <w:rFonts w:ascii="Tahoma" w:eastAsia="Tahoma" w:hAnsi="Tahoma" w:cs="Tahoma"/>
         </w:rPr>
-        <w:t>User Mr. A can request for Mr. B in a requisition: based on that it will be as Requested by Mr. A for Mr. B a vehicle requisition has requested.</w:t>
+        <w:t xml:space="preserve">Store Admin have permission to edit sold product for readjust stock. Store Admin can create product price, product price update, stock create, </w:t>
+      </w:r>
+      <w:proofErr w:type="gramStart"/>
+      <w:r>
+        <w:rPr>
+          <w:rFonts w:ascii="Tahoma" w:eastAsia="Tahoma" w:hAnsi="Tahoma" w:cs="Tahoma"/>
+        </w:rPr>
+        <w:t>stock</w:t>
+      </w:r>
+      <w:proofErr w:type="gramEnd"/>
+      <w:r>
+        <w:rPr>
+          <w:rFonts w:ascii="Tahoma" w:eastAsia="Tahoma" w:hAnsi="Tahoma" w:cs="Tahoma"/>
+        </w:rPr>
+        <w:t xml:space="preserve"> update and generated store related report. Store Admin work have some limitation </w:t>
+      </w:r>
+      <w:r>
+        <w:rPr>
+          <w:rFonts w:ascii="Tahoma" w:eastAsia="Tahoma" w:hAnsi="Tahoma" w:cs="Tahoma"/>
+        </w:rPr>
+        <w:t xml:space="preserve">which control by Proprietor. </w:t>
       </w:r>
     </w:p>
     <w:p>
@@ -2785,7 +2813,7 @@
         <w:rPr>
           <w:rFonts w:ascii="Tahoma" w:eastAsia="Tahoma" w:hAnsi="Tahoma" w:cs="Tahoma"/>
         </w:rPr>
-        <w:t>User Mr. A can requested a vehicle but it not available in present thus its cancel be vehicle manager, but after sometimes later vehicle available and it’s within requester requested time.</w:t>
+        <w:t xml:space="preserve">The Proprietor create his account with details information. After registration Proprietor can create Store Admin, Salesman account with details. Proprietor have permission to crate his/her employee role and permission. He/ She can control his all business activities. </w:t>
       </w:r>
     </w:p>
     <w:p>
@@ -2829,7 +2857,6 @@
         <w:rPr>
           <w:rFonts w:ascii="Tahoma" w:eastAsia="Tahoma" w:hAnsi="Tahoma" w:cs="Tahoma"/>
         </w:rPr>
-        <w:lastRenderedPageBreak/>
         <w:t xml:space="preserve"> </w:t>
       </w:r>
       <w:r>
@@ -2967,577 +2994,534 @@
           <w:szCs w:val="32"/>
           <w:u w:val="single"/>
         </w:rPr>
-        <w:t>1. System Administrator:</w:t>
-      </w:r>
-    </w:p>
-    <w:p>
-      <w:pPr>
-        <w:contextualSpacing w:val="0"/>
-        <w:rPr>
-          <w:rFonts w:ascii="Tahoma" w:eastAsia="Tahoma" w:hAnsi="Tahoma" w:cs="Tahoma"/>
-          <w:sz w:val="24"/>
-          <w:szCs w:val="24"/>
-        </w:rPr>
-      </w:pPr>
-      <w:r>
-        <w:rPr>
-          <w:rFonts w:ascii="Tahoma" w:eastAsia="Tahoma" w:hAnsi="Tahoma" w:cs="Tahoma"/>
-          <w:sz w:val="24"/>
-          <w:szCs w:val="24"/>
-        </w:rPr>
-        <w:t xml:space="preserve"> </w:t>
-      </w:r>
-    </w:p>
-    <w:p>
-      <w:pPr>
-        <w:contextualSpacing w:val="0"/>
-        <w:jc w:val="both"/>
-        <w:rPr>
-          <w:rFonts w:ascii="Tahoma" w:eastAsia="Tahoma" w:hAnsi="Tahoma" w:cs="Tahoma"/>
-          <w:color w:val="212529"/>
-          <w:sz w:val="24"/>
-          <w:szCs w:val="24"/>
-          <w:highlight w:val="white"/>
-        </w:rPr>
-      </w:pPr>
-      <w:r>
-        <w:rPr>
-          <w:rFonts w:ascii="Tahoma" w:eastAsia="Tahoma" w:hAnsi="Tahoma" w:cs="Tahoma"/>
-          <w:color w:val="212529"/>
-          <w:sz w:val="24"/>
-          <w:szCs w:val="24"/>
-          <w:highlight w:val="white"/>
-        </w:rPr>
-        <w:t>The person who is responsible for setting up and maintaining the system is called as the system administrator. System administrators may be members of an information technology department.</w:t>
-      </w:r>
-    </w:p>
-    <w:p>
-      <w:pPr>
-        <w:ind w:left="420"/>
-        <w:contextualSpacing w:val="0"/>
-        <w:jc w:val="both"/>
-        <w:rPr>
-          <w:rFonts w:ascii="Tahoma" w:eastAsia="Tahoma" w:hAnsi="Tahoma" w:cs="Tahoma"/>
-          <w:color w:val="212529"/>
-          <w:sz w:val="24"/>
-          <w:szCs w:val="24"/>
-          <w:highlight w:val="white"/>
-        </w:rPr>
-      </w:pPr>
-      <w:r>
-        <w:rPr>
-          <w:rFonts w:ascii="Tahoma" w:eastAsia="Tahoma" w:hAnsi="Tahoma" w:cs="Tahoma"/>
-          <w:color w:val="212529"/>
-          <w:sz w:val="24"/>
-          <w:szCs w:val="24"/>
-          <w:highlight w:val="white"/>
-        </w:rPr>
-        <w:t>1.</w:t>
-      </w:r>
-      <w:r>
-        <w:rPr>
-          <w:rFonts w:ascii="Tahoma" w:eastAsia="Tahoma" w:hAnsi="Tahoma" w:cs="Tahoma"/>
-          <w:color w:val="212529"/>
-          <w:sz w:val="24"/>
-          <w:szCs w:val="24"/>
-        </w:rPr>
-        <w:t xml:space="preserve">   </w:t>
-      </w:r>
-      <w:r>
-        <w:rPr>
-          <w:rFonts w:ascii="Tahoma" w:eastAsia="Tahoma" w:hAnsi="Tahoma" w:cs="Tahoma"/>
-          <w:color w:val="212529"/>
-          <w:sz w:val="24"/>
-          <w:szCs w:val="24"/>
-          <w:highlight w:val="white"/>
-        </w:rPr>
-        <w:t>User administration (setup and maintaining System)</w:t>
-      </w:r>
-    </w:p>
-    <w:p>
-      <w:pPr>
-        <w:ind w:left="420"/>
-        <w:contextualSpacing w:val="0"/>
-        <w:jc w:val="both"/>
-        <w:rPr>
-          <w:rFonts w:ascii="Tahoma" w:eastAsia="Tahoma" w:hAnsi="Tahoma" w:cs="Tahoma"/>
-          <w:color w:val="212529"/>
-          <w:sz w:val="24"/>
-          <w:szCs w:val="24"/>
-          <w:highlight w:val="white"/>
-        </w:rPr>
-      </w:pPr>
-      <w:r>
-        <w:rPr>
-          <w:rFonts w:ascii="Tahoma" w:eastAsia="Tahoma" w:hAnsi="Tahoma" w:cs="Tahoma"/>
-          <w:color w:val="212529"/>
-          <w:sz w:val="24"/>
-          <w:szCs w:val="24"/>
-          <w:highlight w:val="white"/>
-        </w:rPr>
-        <w:t>2.</w:t>
-      </w:r>
-      <w:r>
-        <w:rPr>
-          <w:rFonts w:ascii="Tahoma" w:eastAsia="Tahoma" w:hAnsi="Tahoma" w:cs="Tahoma"/>
-          <w:color w:val="212529"/>
-          <w:sz w:val="24"/>
-          <w:szCs w:val="24"/>
-        </w:rPr>
-        <w:t xml:space="preserve">  </w:t>
-      </w:r>
-      <w:r>
-        <w:rPr>
-          <w:rFonts w:ascii="Tahoma" w:eastAsia="Tahoma" w:hAnsi="Tahoma" w:cs="Tahoma"/>
-          <w:color w:val="212529"/>
-          <w:sz w:val="24"/>
-          <w:szCs w:val="24"/>
-          <w:highlight w:val="white"/>
-        </w:rPr>
-        <w:t>Create Vehicle Manager.</w:t>
-      </w:r>
-    </w:p>
-    <w:p>
-      <w:pPr>
-        <w:ind w:left="420"/>
-        <w:contextualSpacing w:val="0"/>
-        <w:jc w:val="both"/>
-        <w:rPr>
-          <w:rFonts w:ascii="Tahoma" w:eastAsia="Tahoma" w:hAnsi="Tahoma" w:cs="Tahoma"/>
-          <w:color w:val="212529"/>
-          <w:sz w:val="24"/>
-          <w:szCs w:val="24"/>
-          <w:highlight w:val="white"/>
-        </w:rPr>
-      </w:pPr>
-      <w:r>
-        <w:rPr>
-          <w:rFonts w:ascii="Tahoma" w:eastAsia="Tahoma" w:hAnsi="Tahoma" w:cs="Tahoma"/>
-          <w:color w:val="212529"/>
-          <w:sz w:val="24"/>
-          <w:szCs w:val="24"/>
-          <w:highlight w:val="white"/>
-        </w:rPr>
-        <w:t>3.</w:t>
-      </w:r>
-      <w:r>
-        <w:rPr>
-          <w:rFonts w:ascii="Tahoma" w:eastAsia="Tahoma" w:hAnsi="Tahoma" w:cs="Tahoma"/>
-          <w:color w:val="212529"/>
-          <w:sz w:val="24"/>
-          <w:szCs w:val="24"/>
-        </w:rPr>
-        <w:t xml:space="preserve">  </w:t>
-      </w:r>
-      <w:r>
-        <w:rPr>
-          <w:rFonts w:ascii="Tahoma" w:eastAsia="Tahoma" w:hAnsi="Tahoma" w:cs="Tahoma"/>
-          <w:color w:val="212529"/>
-          <w:sz w:val="24"/>
-          <w:szCs w:val="24"/>
-          <w:highlight w:val="white"/>
-        </w:rPr>
-        <w:t>Create Employee as a user.</w:t>
-      </w:r>
-    </w:p>
-    <w:p>
-      <w:pPr>
-        <w:ind w:left="420"/>
-        <w:contextualSpacing w:val="0"/>
-        <w:jc w:val="both"/>
-        <w:rPr>
-          <w:rFonts w:ascii="Tahoma" w:eastAsia="Tahoma" w:hAnsi="Tahoma" w:cs="Tahoma"/>
-          <w:color w:val="212529"/>
-          <w:sz w:val="24"/>
-          <w:szCs w:val="24"/>
-          <w:highlight w:val="white"/>
-        </w:rPr>
-      </w:pPr>
-      <w:r>
-        <w:rPr>
-          <w:rFonts w:ascii="Tahoma" w:eastAsia="Tahoma" w:hAnsi="Tahoma" w:cs="Tahoma"/>
-          <w:color w:val="212529"/>
-          <w:sz w:val="24"/>
-          <w:szCs w:val="24"/>
-          <w:highlight w:val="white"/>
-        </w:rPr>
-        <w:t>4.</w:t>
-      </w:r>
-      <w:r>
-        <w:rPr>
-          <w:rFonts w:ascii="Tahoma" w:eastAsia="Tahoma" w:hAnsi="Tahoma" w:cs="Tahoma"/>
-          <w:color w:val="212529"/>
-          <w:sz w:val="24"/>
-          <w:szCs w:val="24"/>
-        </w:rPr>
-        <w:t xml:space="preserve">  </w:t>
-      </w:r>
-      <w:r>
-        <w:rPr>
-          <w:rFonts w:ascii="Tahoma" w:eastAsia="Tahoma" w:hAnsi="Tahoma" w:cs="Tahoma"/>
-          <w:color w:val="212529"/>
-          <w:sz w:val="24"/>
-          <w:szCs w:val="24"/>
-          <w:highlight w:val="white"/>
-        </w:rPr>
-        <w:t>Monitor system performance</w:t>
-      </w:r>
-    </w:p>
-    <w:p>
-      <w:pPr>
-        <w:spacing w:after="240"/>
-        <w:contextualSpacing w:val="0"/>
-        <w:rPr>
-          <w:rFonts w:ascii="Tahoma" w:eastAsia="Tahoma" w:hAnsi="Tahoma" w:cs="Tahoma"/>
-          <w:color w:val="212529"/>
-          <w:sz w:val="24"/>
-          <w:szCs w:val="24"/>
-          <w:highlight w:val="white"/>
-        </w:rPr>
-      </w:pPr>
-    </w:p>
-    <w:p>
-      <w:pPr>
-        <w:spacing w:after="240"/>
-        <w:contextualSpacing w:val="0"/>
-        <w:rPr>
-          <w:rFonts w:ascii="Tahoma" w:eastAsia="Tahoma" w:hAnsi="Tahoma" w:cs="Tahoma"/>
-          <w:b/>
-          <w:sz w:val="28"/>
-          <w:szCs w:val="28"/>
-          <w:u w:val="single"/>
-        </w:rPr>
-      </w:pPr>
-      <w:r>
-        <w:rPr>
-          <w:rFonts w:ascii="Tahoma" w:eastAsia="Tahoma" w:hAnsi="Tahoma" w:cs="Tahoma"/>
-          <w:b/>
-          <w:sz w:val="28"/>
-          <w:szCs w:val="28"/>
-          <w:u w:val="single"/>
-        </w:rPr>
-        <w:t>2. Vehicle Controller / Manager:</w:t>
-      </w:r>
-    </w:p>
-    <w:p>
-      <w:pPr>
-        <w:contextualSpacing w:val="0"/>
-        <w:jc w:val="both"/>
-        <w:rPr>
-          <w:rFonts w:ascii="Tahoma" w:eastAsia="Tahoma" w:hAnsi="Tahoma" w:cs="Tahoma"/>
-          <w:sz w:val="24"/>
-          <w:szCs w:val="24"/>
-          <w:highlight w:val="white"/>
-        </w:rPr>
-      </w:pPr>
-      <w:r>
-        <w:rPr>
-          <w:rFonts w:ascii="Tahoma" w:eastAsia="Tahoma" w:hAnsi="Tahoma" w:cs="Tahoma"/>
-          <w:sz w:val="24"/>
-          <w:szCs w:val="24"/>
-          <w:highlight w:val="white"/>
-        </w:rPr>
-        <w:t>1. Plans, organizes, directs and monitors the maintenance, repair, replacements and servicing of motor vehicles and equipment.</w:t>
-      </w:r>
-    </w:p>
-    <w:p>
-      <w:pPr>
-        <w:contextualSpacing w:val="0"/>
-        <w:jc w:val="both"/>
-        <w:rPr>
-          <w:rFonts w:ascii="Tahoma" w:eastAsia="Tahoma" w:hAnsi="Tahoma" w:cs="Tahoma"/>
-          <w:sz w:val="24"/>
-          <w:szCs w:val="24"/>
-          <w:highlight w:val="white"/>
-        </w:rPr>
-      </w:pPr>
-      <w:r>
-        <w:rPr>
-          <w:rFonts w:ascii="Tahoma" w:eastAsia="Tahoma" w:hAnsi="Tahoma" w:cs="Tahoma"/>
-          <w:sz w:val="24"/>
-          <w:szCs w:val="24"/>
-          <w:highlight w:val="white"/>
-        </w:rPr>
-        <w:t>2. Quick response about requisition.</w:t>
-      </w:r>
-    </w:p>
-    <w:p>
-      <w:pPr>
-        <w:contextualSpacing w:val="0"/>
-        <w:jc w:val="both"/>
-        <w:rPr>
-          <w:rFonts w:ascii="Tahoma" w:eastAsia="Tahoma" w:hAnsi="Tahoma" w:cs="Tahoma"/>
-          <w:sz w:val="24"/>
-          <w:szCs w:val="24"/>
-          <w:highlight w:val="white"/>
-        </w:rPr>
-      </w:pPr>
-      <w:r>
-        <w:rPr>
-          <w:rFonts w:ascii="Tahoma" w:eastAsia="Tahoma" w:hAnsi="Tahoma" w:cs="Tahoma"/>
-          <w:sz w:val="24"/>
-          <w:szCs w:val="24"/>
-          <w:highlight w:val="white"/>
-        </w:rPr>
-        <w:lastRenderedPageBreak/>
-        <w:t>3. Track information about requisition, Driver and Vehicles.</w:t>
-      </w:r>
-    </w:p>
-    <w:p>
-      <w:pPr>
-        <w:contextualSpacing w:val="0"/>
-        <w:jc w:val="both"/>
-        <w:rPr>
-          <w:rFonts w:ascii="Tahoma" w:eastAsia="Tahoma" w:hAnsi="Tahoma" w:cs="Tahoma"/>
-          <w:sz w:val="24"/>
-          <w:szCs w:val="24"/>
-          <w:highlight w:val="white"/>
-        </w:rPr>
-      </w:pPr>
-      <w:r>
-        <w:rPr>
-          <w:rFonts w:ascii="Tahoma" w:eastAsia="Tahoma" w:hAnsi="Tahoma" w:cs="Tahoma"/>
-          <w:sz w:val="24"/>
-          <w:szCs w:val="24"/>
-          <w:highlight w:val="white"/>
-        </w:rPr>
-        <w:t>4. Assign Vehicles with Driver also.</w:t>
-      </w:r>
-    </w:p>
-    <w:p>
-      <w:pPr>
-        <w:contextualSpacing w:val="0"/>
-        <w:jc w:val="both"/>
-        <w:rPr>
-          <w:rFonts w:ascii="Tahoma" w:eastAsia="Tahoma" w:hAnsi="Tahoma" w:cs="Tahoma"/>
-          <w:sz w:val="24"/>
-          <w:szCs w:val="24"/>
-          <w:highlight w:val="white"/>
-        </w:rPr>
-      </w:pPr>
-      <w:r>
-        <w:rPr>
-          <w:rFonts w:ascii="Tahoma" w:eastAsia="Tahoma" w:hAnsi="Tahoma" w:cs="Tahoma"/>
-          <w:sz w:val="24"/>
-          <w:szCs w:val="24"/>
-          <w:highlight w:val="white"/>
-        </w:rPr>
-        <w:t>5. Create User/ Employee who’s send request of the system.</w:t>
-      </w:r>
-    </w:p>
-    <w:p>
-      <w:pPr>
-        <w:contextualSpacing w:val="0"/>
-        <w:jc w:val="both"/>
-        <w:rPr>
-          <w:rFonts w:ascii="Tahoma" w:eastAsia="Tahoma" w:hAnsi="Tahoma" w:cs="Tahoma"/>
-          <w:sz w:val="24"/>
-          <w:szCs w:val="24"/>
-          <w:highlight w:val="white"/>
-        </w:rPr>
-      </w:pPr>
-      <w:r>
-        <w:rPr>
-          <w:rFonts w:ascii="Tahoma" w:eastAsia="Tahoma" w:hAnsi="Tahoma" w:cs="Tahoma"/>
-          <w:sz w:val="24"/>
-          <w:szCs w:val="24"/>
-          <w:highlight w:val="white"/>
-        </w:rPr>
-        <w:t>6. As well as Vehicle Manager can Add, Update, Remove (Employee, Vehicle, Driver).</w:t>
-      </w:r>
-    </w:p>
-    <w:p>
-      <w:pPr>
-        <w:contextualSpacing w:val="0"/>
-        <w:rPr>
-          <w:rFonts w:ascii="Tahoma" w:eastAsia="Tahoma" w:hAnsi="Tahoma" w:cs="Tahoma"/>
-          <w:sz w:val="24"/>
-          <w:szCs w:val="24"/>
-        </w:rPr>
-      </w:pPr>
-      <w:r>
-        <w:rPr>
-          <w:rFonts w:ascii="Tahoma" w:eastAsia="Tahoma" w:hAnsi="Tahoma" w:cs="Tahoma"/>
-          <w:sz w:val="24"/>
-          <w:szCs w:val="24"/>
-        </w:rPr>
-        <w:t xml:space="preserve"> </w:t>
-      </w:r>
-    </w:p>
-    <w:p>
-      <w:pPr>
-        <w:contextualSpacing w:val="0"/>
-        <w:rPr>
-          <w:rFonts w:ascii="Tahoma" w:eastAsia="Tahoma" w:hAnsi="Tahoma" w:cs="Tahoma"/>
-          <w:b/>
-          <w:sz w:val="28"/>
-          <w:szCs w:val="28"/>
-          <w:highlight w:val="white"/>
-          <w:u w:val="single"/>
-        </w:rPr>
-      </w:pPr>
-      <w:r>
-        <w:rPr>
-          <w:rFonts w:ascii="Tahoma" w:eastAsia="Tahoma" w:hAnsi="Tahoma" w:cs="Tahoma"/>
-          <w:b/>
-          <w:sz w:val="28"/>
-          <w:szCs w:val="28"/>
-          <w:highlight w:val="white"/>
-          <w:u w:val="single"/>
-        </w:rPr>
-        <w:t>3. Employee:</w:t>
-      </w:r>
-    </w:p>
-    <w:p>
-      <w:pPr>
-        <w:contextualSpacing w:val="0"/>
-        <w:rPr>
-          <w:rFonts w:ascii="Tahoma" w:eastAsia="Tahoma" w:hAnsi="Tahoma" w:cs="Tahoma"/>
-          <w:sz w:val="24"/>
-          <w:szCs w:val="24"/>
-        </w:rPr>
-      </w:pPr>
-      <w:r>
-        <w:rPr>
-          <w:rFonts w:ascii="Tahoma" w:eastAsia="Tahoma" w:hAnsi="Tahoma" w:cs="Tahoma"/>
-          <w:sz w:val="24"/>
-          <w:szCs w:val="24"/>
-        </w:rPr>
-        <w:t xml:space="preserve"> </w:t>
-      </w:r>
-    </w:p>
-    <w:p>
-      <w:pPr>
-        <w:contextualSpacing w:val="0"/>
-        <w:rPr>
-          <w:rFonts w:ascii="Tahoma" w:eastAsia="Tahoma" w:hAnsi="Tahoma" w:cs="Tahoma"/>
-          <w:sz w:val="24"/>
-          <w:szCs w:val="24"/>
-          <w:highlight w:val="white"/>
-        </w:rPr>
-      </w:pPr>
-      <w:r>
-        <w:rPr>
-          <w:rFonts w:ascii="Tahoma" w:eastAsia="Tahoma" w:hAnsi="Tahoma" w:cs="Tahoma"/>
-          <w:sz w:val="24"/>
-          <w:szCs w:val="24"/>
-          <w:highlight w:val="white"/>
-        </w:rPr>
-        <w:t>1. Employee can submit their request.</w:t>
-      </w:r>
-    </w:p>
-    <w:p>
-      <w:pPr>
-        <w:contextualSpacing w:val="0"/>
-        <w:rPr>
-          <w:rFonts w:ascii="Tahoma" w:eastAsia="Tahoma" w:hAnsi="Tahoma" w:cs="Tahoma"/>
-          <w:sz w:val="24"/>
-          <w:szCs w:val="24"/>
-          <w:highlight w:val="white"/>
-        </w:rPr>
-      </w:pPr>
-      <w:r>
-        <w:rPr>
-          <w:rFonts w:ascii="Tahoma" w:eastAsia="Tahoma" w:hAnsi="Tahoma" w:cs="Tahoma"/>
-          <w:sz w:val="24"/>
-          <w:szCs w:val="24"/>
-          <w:highlight w:val="white"/>
-        </w:rPr>
-        <w:t>2. Employee can see their profile/ Cancel their request which is pending by vehicle controller and see their previous requests.</w:t>
-      </w:r>
-    </w:p>
-    <w:p>
-      <w:pPr>
-        <w:contextualSpacing w:val="0"/>
-        <w:rPr>
-          <w:rFonts w:ascii="Tahoma" w:eastAsia="Tahoma" w:hAnsi="Tahoma" w:cs="Tahoma"/>
-          <w:b/>
-          <w:sz w:val="28"/>
-          <w:szCs w:val="28"/>
-          <w:highlight w:val="white"/>
-          <w:u w:val="single"/>
-        </w:rPr>
-      </w:pPr>
-      <w:r>
-        <w:rPr>
-          <w:rFonts w:ascii="Tahoma" w:eastAsia="Tahoma" w:hAnsi="Tahoma" w:cs="Tahoma"/>
-          <w:b/>
-          <w:sz w:val="24"/>
-          <w:szCs w:val="24"/>
-          <w:highlight w:val="white"/>
-          <w:u w:val="single"/>
-        </w:rPr>
-        <w:t xml:space="preserve">4. </w:t>
-      </w:r>
-      <w:r>
-        <w:rPr>
-          <w:rFonts w:ascii="Tahoma" w:eastAsia="Tahoma" w:hAnsi="Tahoma" w:cs="Tahoma"/>
-          <w:b/>
-          <w:sz w:val="28"/>
-          <w:szCs w:val="28"/>
-          <w:highlight w:val="white"/>
-          <w:u w:val="single"/>
-        </w:rPr>
-        <w:t>Driver:</w:t>
-      </w:r>
-    </w:p>
-    <w:p>
-      <w:pPr>
-        <w:contextualSpacing w:val="0"/>
-        <w:rPr>
-          <w:rFonts w:ascii="Tahoma" w:eastAsia="Tahoma" w:hAnsi="Tahoma" w:cs="Tahoma"/>
-          <w:b/>
-        </w:rPr>
-      </w:pPr>
-      <w:r>
-        <w:rPr>
-          <w:rFonts w:ascii="Tahoma" w:eastAsia="Tahoma" w:hAnsi="Tahoma" w:cs="Tahoma"/>
-          <w:b/>
-        </w:rPr>
-        <w:t xml:space="preserve"> </w:t>
-      </w:r>
-    </w:p>
-    <w:p>
-      <w:pPr>
-        <w:contextualSpacing w:val="0"/>
-        <w:rPr>
-          <w:rFonts w:ascii="Tahoma" w:eastAsia="Tahoma" w:hAnsi="Tahoma" w:cs="Tahoma"/>
-          <w:sz w:val="24"/>
-          <w:szCs w:val="24"/>
-          <w:highlight w:val="white"/>
-        </w:rPr>
-      </w:pPr>
-      <w:r>
-        <w:rPr>
-          <w:rFonts w:ascii="Tahoma" w:eastAsia="Tahoma" w:hAnsi="Tahoma" w:cs="Tahoma"/>
-          <w:sz w:val="24"/>
-          <w:szCs w:val="24"/>
-          <w:highlight w:val="white"/>
-        </w:rPr>
-        <w:t>1. Driver will get notification for an assigned / unassigned trip as behalf of corresponding Vehicle.</w:t>
-      </w:r>
-    </w:p>
-    <w:p>
-      <w:pPr>
-        <w:contextualSpacing w:val="0"/>
+        <w:t>1. Proprietor</w:t>
+      </w:r>
+      <w:r>
         <w:rPr>
           <w:rFonts w:ascii="Tahoma" w:eastAsia="Tahoma" w:hAnsi="Tahoma" w:cs="Tahoma"/>
           <w:b/>
           <w:sz w:val="32"/>
           <w:szCs w:val="32"/>
-          <w:highlight w:val="white"/>
-        </w:rPr>
-      </w:pPr>
-      <w:r>
-        <w:rPr>
-          <w:rFonts w:ascii="Tahoma" w:eastAsia="Tahoma" w:hAnsi="Tahoma" w:cs="Tahoma"/>
-          <w:b/>
-          <w:sz w:val="24"/>
-          <w:szCs w:val="24"/>
-          <w:highlight w:val="white"/>
+          <w:u w:val="single"/>
+        </w:rPr>
+        <w:t>:</w:t>
+      </w:r>
+    </w:p>
+    <w:p>
+      <w:pPr>
+        <w:contextualSpacing w:val="0"/>
+        <w:rPr>
+          <w:rFonts w:ascii="Tahoma" w:eastAsia="Tahoma" w:hAnsi="Tahoma" w:cs="Tahoma"/>
+          <w:sz w:val="24"/>
+          <w:szCs w:val="24"/>
+        </w:rPr>
+      </w:pPr>
+      <w:r>
+        <w:rPr>
+          <w:rFonts w:ascii="Tahoma" w:eastAsia="Tahoma" w:hAnsi="Tahoma" w:cs="Tahoma"/>
+          <w:sz w:val="24"/>
+          <w:szCs w:val="24"/>
         </w:rPr>
         <w:t xml:space="preserve"> </w:t>
       </w:r>
+    </w:p>
+    <w:p>
+      <w:pPr>
+        <w:contextualSpacing w:val="0"/>
+        <w:jc w:val="both"/>
+        <w:rPr>
+          <w:rFonts w:ascii="Tahoma" w:eastAsia="Tahoma" w:hAnsi="Tahoma" w:cs="Tahoma"/>
+          <w:color w:val="212529"/>
+          <w:sz w:val="24"/>
+          <w:szCs w:val="24"/>
+          <w:highlight w:val="white"/>
+        </w:rPr>
+      </w:pPr>
+      <w:r>
+        <w:rPr>
+          <w:rFonts w:ascii="Tahoma" w:eastAsia="Tahoma" w:hAnsi="Tahoma" w:cs="Tahoma"/>
+          <w:color w:val="212529"/>
+          <w:sz w:val="24"/>
+          <w:szCs w:val="24"/>
+          <w:highlight w:val="white"/>
+        </w:rPr>
+        <w:t>The person who is responsible for setti</w:t>
+      </w:r>
+      <w:r>
+        <w:rPr>
+          <w:rFonts w:ascii="Tahoma" w:eastAsia="Tahoma" w:hAnsi="Tahoma" w:cs="Tahoma"/>
+          <w:color w:val="212529"/>
+          <w:sz w:val="24"/>
+          <w:szCs w:val="24"/>
+          <w:highlight w:val="white"/>
+        </w:rPr>
+        <w:t>ng up and maintaining the store account</w:t>
+      </w:r>
+      <w:r>
+        <w:rPr>
+          <w:rFonts w:ascii="Tahoma" w:eastAsia="Tahoma" w:hAnsi="Tahoma" w:cs="Tahoma"/>
+          <w:color w:val="212529"/>
+          <w:sz w:val="24"/>
+          <w:szCs w:val="24"/>
+          <w:highlight w:val="white"/>
+        </w:rPr>
+        <w:t xml:space="preserve"> is ca</w:t>
+      </w:r>
+      <w:r>
+        <w:rPr>
+          <w:rFonts w:ascii="Tahoma" w:eastAsia="Tahoma" w:hAnsi="Tahoma" w:cs="Tahoma"/>
+          <w:color w:val="212529"/>
+          <w:sz w:val="24"/>
+          <w:szCs w:val="24"/>
+          <w:highlight w:val="white"/>
+        </w:rPr>
+        <w:t>lled the Proprietor. Proprietor have all permission to manage his business</w:t>
+      </w:r>
+      <w:r>
+        <w:rPr>
+          <w:rFonts w:ascii="Tahoma" w:eastAsia="Tahoma" w:hAnsi="Tahoma" w:cs="Tahoma"/>
+          <w:color w:val="212529"/>
+          <w:sz w:val="24"/>
+          <w:szCs w:val="24"/>
+          <w:highlight w:val="white"/>
+        </w:rPr>
+        <w:t xml:space="preserve"> account</w:t>
+      </w:r>
+      <w:r>
+        <w:rPr>
+          <w:rFonts w:ascii="Tahoma" w:eastAsia="Tahoma" w:hAnsi="Tahoma" w:cs="Tahoma"/>
+          <w:color w:val="212529"/>
+          <w:sz w:val="24"/>
+          <w:szCs w:val="24"/>
+          <w:highlight w:val="white"/>
+        </w:rPr>
+        <w:t>. Proprietor need to create some role for his business</w:t>
+      </w:r>
+      <w:r>
+        <w:rPr>
+          <w:rFonts w:ascii="Tahoma" w:eastAsia="Tahoma" w:hAnsi="Tahoma" w:cs="Tahoma"/>
+          <w:color w:val="212529"/>
+          <w:sz w:val="24"/>
+          <w:szCs w:val="24"/>
+          <w:highlight w:val="white"/>
+        </w:rPr>
+        <w:t xml:space="preserve"> and give role permission</w:t>
+      </w:r>
+      <w:r>
+        <w:rPr>
+          <w:rFonts w:ascii="Tahoma" w:eastAsia="Tahoma" w:hAnsi="Tahoma" w:cs="Tahoma"/>
+          <w:color w:val="212529"/>
+          <w:sz w:val="24"/>
+          <w:szCs w:val="24"/>
+          <w:highlight w:val="white"/>
+        </w:rPr>
+        <w:t xml:space="preserve">. </w:t>
+      </w:r>
+    </w:p>
+    <w:p>
+      <w:pPr>
+        <w:ind w:left="420"/>
+        <w:contextualSpacing w:val="0"/>
+        <w:jc w:val="both"/>
+        <w:rPr>
+          <w:rFonts w:ascii="Tahoma" w:eastAsia="Tahoma" w:hAnsi="Tahoma" w:cs="Tahoma"/>
+          <w:color w:val="212529"/>
+          <w:sz w:val="24"/>
+          <w:szCs w:val="24"/>
+          <w:highlight w:val="white"/>
+        </w:rPr>
+      </w:pPr>
+      <w:r>
+        <w:rPr>
+          <w:rFonts w:ascii="Tahoma" w:eastAsia="Tahoma" w:hAnsi="Tahoma" w:cs="Tahoma"/>
+          <w:color w:val="212529"/>
+          <w:sz w:val="24"/>
+          <w:szCs w:val="24"/>
+          <w:highlight w:val="white"/>
+        </w:rPr>
+        <w:t>1.</w:t>
+      </w:r>
+      <w:r>
+        <w:rPr>
+          <w:rFonts w:ascii="Tahoma" w:eastAsia="Tahoma" w:hAnsi="Tahoma" w:cs="Tahoma"/>
+          <w:color w:val="212529"/>
+          <w:sz w:val="24"/>
+          <w:szCs w:val="24"/>
+        </w:rPr>
+        <w:t xml:space="preserve"> </w:t>
+      </w:r>
+      <w:r>
+        <w:rPr>
+          <w:rFonts w:ascii="Tahoma" w:eastAsia="Tahoma" w:hAnsi="Tahoma" w:cs="Tahoma"/>
+          <w:color w:val="212529"/>
+          <w:sz w:val="24"/>
+          <w:szCs w:val="24"/>
+        </w:rPr>
+        <w:t>Create</w:t>
+      </w:r>
+      <w:r>
+        <w:rPr>
+          <w:rFonts w:ascii="Tahoma" w:eastAsia="Tahoma" w:hAnsi="Tahoma" w:cs="Tahoma"/>
+          <w:color w:val="212529"/>
+          <w:sz w:val="24"/>
+          <w:szCs w:val="24"/>
+        </w:rPr>
+        <w:t xml:space="preserve"> </w:t>
+      </w:r>
+      <w:r>
+        <w:rPr>
+          <w:rFonts w:ascii="Tahoma" w:eastAsia="Tahoma" w:hAnsi="Tahoma" w:cs="Tahoma"/>
+          <w:color w:val="212529"/>
+          <w:sz w:val="24"/>
+          <w:szCs w:val="24"/>
+          <w:highlight w:val="white"/>
+        </w:rPr>
+        <w:t>Store Admin (Mange Sales Store Activities).</w:t>
+      </w:r>
+    </w:p>
+    <w:p>
+      <w:pPr>
+        <w:ind w:left="420"/>
+        <w:contextualSpacing w:val="0"/>
+        <w:jc w:val="both"/>
+        <w:rPr>
+          <w:rFonts w:ascii="Tahoma" w:eastAsia="Tahoma" w:hAnsi="Tahoma" w:cs="Tahoma"/>
+          <w:color w:val="212529"/>
+          <w:sz w:val="24"/>
+          <w:szCs w:val="24"/>
+          <w:highlight w:val="white"/>
+        </w:rPr>
+      </w:pPr>
+      <w:r>
+        <w:rPr>
+          <w:rFonts w:ascii="Tahoma" w:eastAsia="Tahoma" w:hAnsi="Tahoma" w:cs="Tahoma"/>
+          <w:color w:val="212529"/>
+          <w:sz w:val="24"/>
+          <w:szCs w:val="24"/>
+          <w:highlight w:val="white"/>
+        </w:rPr>
+        <w:t>2.</w:t>
+      </w:r>
+      <w:r>
+        <w:rPr>
+          <w:rFonts w:ascii="Tahoma" w:eastAsia="Tahoma" w:hAnsi="Tahoma" w:cs="Tahoma"/>
+          <w:color w:val="212529"/>
+          <w:sz w:val="24"/>
+          <w:szCs w:val="24"/>
+        </w:rPr>
+        <w:t xml:space="preserve"> </w:t>
+      </w:r>
+      <w:r>
+        <w:rPr>
+          <w:rFonts w:ascii="Tahoma" w:eastAsia="Tahoma" w:hAnsi="Tahoma" w:cs="Tahoma"/>
+          <w:color w:val="212529"/>
+          <w:sz w:val="24"/>
+          <w:szCs w:val="24"/>
+          <w:highlight w:val="white"/>
+        </w:rPr>
+        <w:t>Create Salesman (Sales product form store)</w:t>
+      </w:r>
+    </w:p>
+    <w:p>
+      <w:pPr>
+        <w:spacing w:after="240"/>
+        <w:contextualSpacing w:val="0"/>
+        <w:rPr>
+          <w:rFonts w:ascii="Tahoma" w:eastAsia="Tahoma" w:hAnsi="Tahoma" w:cs="Tahoma"/>
+          <w:color w:val="212529"/>
+          <w:sz w:val="24"/>
+          <w:szCs w:val="24"/>
+          <w:highlight w:val="white"/>
+        </w:rPr>
+      </w:pPr>
+    </w:p>
+    <w:p>
+      <w:pPr>
+        <w:spacing w:after="240"/>
+        <w:contextualSpacing w:val="0"/>
+        <w:rPr>
+          <w:rFonts w:ascii="Tahoma" w:eastAsia="Tahoma" w:hAnsi="Tahoma" w:cs="Tahoma"/>
+          <w:b/>
+          <w:sz w:val="28"/>
+          <w:szCs w:val="28"/>
+          <w:u w:val="single"/>
+        </w:rPr>
+      </w:pPr>
+      <w:r>
+        <w:rPr>
+          <w:rFonts w:ascii="Tahoma" w:eastAsia="Tahoma" w:hAnsi="Tahoma" w:cs="Tahoma"/>
+          <w:b/>
+          <w:sz w:val="28"/>
+          <w:szCs w:val="28"/>
+          <w:u w:val="single"/>
+        </w:rPr>
+        <w:t>2. Store Admin</w:t>
+      </w:r>
+      <w:r>
+        <w:rPr>
+          <w:rFonts w:ascii="Tahoma" w:eastAsia="Tahoma" w:hAnsi="Tahoma" w:cs="Tahoma"/>
+          <w:b/>
+          <w:sz w:val="28"/>
+          <w:szCs w:val="28"/>
+          <w:u w:val="single"/>
+        </w:rPr>
+        <w:t>:</w:t>
+      </w:r>
+    </w:p>
+    <w:p>
+      <w:pPr>
+        <w:contextualSpacing w:val="0"/>
+        <w:jc w:val="both"/>
+        <w:rPr>
+          <w:rFonts w:ascii="Tahoma" w:eastAsia="Tahoma" w:hAnsi="Tahoma" w:cs="Tahoma"/>
+          <w:sz w:val="24"/>
+          <w:szCs w:val="24"/>
+          <w:highlight w:val="white"/>
+        </w:rPr>
+      </w:pPr>
+      <w:r>
+        <w:rPr>
+          <w:rFonts w:ascii="Tahoma" w:eastAsia="Tahoma" w:hAnsi="Tahoma" w:cs="Tahoma"/>
+          <w:sz w:val="24"/>
+          <w:szCs w:val="24"/>
+          <w:highlight w:val="white"/>
+        </w:rPr>
+        <w:t xml:space="preserve">Store Admin have some responsibility to manage sales store. He have some permission to manage business which given by Proprietor. </w:t>
+      </w:r>
+    </w:p>
+    <w:p>
+      <w:pPr>
+        <w:contextualSpacing w:val="0"/>
+        <w:jc w:val="both"/>
+        <w:rPr>
+          <w:rFonts w:ascii="Tahoma" w:eastAsia="Tahoma" w:hAnsi="Tahoma" w:cs="Tahoma"/>
+          <w:sz w:val="24"/>
+          <w:szCs w:val="24"/>
+          <w:highlight w:val="white"/>
+        </w:rPr>
+      </w:pPr>
+      <w:r>
+        <w:rPr>
+          <w:rFonts w:ascii="Tahoma" w:eastAsia="Tahoma" w:hAnsi="Tahoma" w:cs="Tahoma"/>
+          <w:sz w:val="24"/>
+          <w:szCs w:val="24"/>
+          <w:highlight w:val="white"/>
+        </w:rPr>
+        <w:t>1.</w:t>
+      </w:r>
+      <w:r>
+        <w:rPr>
+          <w:rFonts w:ascii="Tahoma" w:eastAsia="Tahoma" w:hAnsi="Tahoma" w:cs="Tahoma"/>
+          <w:sz w:val="24"/>
+          <w:szCs w:val="24"/>
+          <w:highlight w:val="white"/>
+        </w:rPr>
+        <w:t xml:space="preserve"> Store Admin create and update stock.</w:t>
+      </w:r>
+    </w:p>
+    <w:p>
+      <w:pPr>
+        <w:contextualSpacing w:val="0"/>
+        <w:jc w:val="both"/>
+        <w:rPr>
+          <w:rFonts w:ascii="Tahoma" w:eastAsia="Tahoma" w:hAnsi="Tahoma" w:cs="Tahoma"/>
+          <w:sz w:val="24"/>
+          <w:szCs w:val="24"/>
+          <w:highlight w:val="white"/>
+        </w:rPr>
+      </w:pPr>
+      <w:r>
+        <w:rPr>
+          <w:rFonts w:ascii="Tahoma" w:eastAsia="Tahoma" w:hAnsi="Tahoma" w:cs="Tahoma"/>
+          <w:sz w:val="24"/>
+          <w:szCs w:val="24"/>
+          <w:highlight w:val="white"/>
+        </w:rPr>
+        <w:lastRenderedPageBreak/>
+        <w:t>2.</w:t>
+      </w:r>
+      <w:r>
+        <w:rPr>
+          <w:rFonts w:ascii="Tahoma" w:eastAsia="Tahoma" w:hAnsi="Tahoma" w:cs="Tahoma"/>
+          <w:sz w:val="24"/>
+          <w:szCs w:val="24"/>
+          <w:highlight w:val="white"/>
+        </w:rPr>
+        <w:t xml:space="preserve"> Store Admin can update sales for adjust stock.</w:t>
+      </w:r>
+    </w:p>
+    <w:p>
+      <w:pPr>
+        <w:contextualSpacing w:val="0"/>
+        <w:jc w:val="both"/>
+        <w:rPr>
+          <w:rFonts w:ascii="Tahoma" w:eastAsia="Tahoma" w:hAnsi="Tahoma" w:cs="Tahoma"/>
+          <w:sz w:val="24"/>
+          <w:szCs w:val="24"/>
+          <w:highlight w:val="white"/>
+        </w:rPr>
+      </w:pPr>
+      <w:r>
+        <w:rPr>
+          <w:rFonts w:ascii="Tahoma" w:eastAsia="Tahoma" w:hAnsi="Tahoma" w:cs="Tahoma"/>
+          <w:sz w:val="24"/>
+          <w:szCs w:val="24"/>
+          <w:highlight w:val="white"/>
+        </w:rPr>
+        <w:t>3.</w:t>
+      </w:r>
+      <w:r>
+        <w:rPr>
+          <w:rFonts w:ascii="Tahoma" w:eastAsia="Tahoma" w:hAnsi="Tahoma" w:cs="Tahoma"/>
+          <w:sz w:val="24"/>
+          <w:szCs w:val="24"/>
+          <w:highlight w:val="white"/>
+        </w:rPr>
+        <w:t xml:space="preserve"> Store Admin can view and generated some report for sales store.</w:t>
+      </w:r>
+    </w:p>
+    <w:p>
+      <w:pPr>
+        <w:contextualSpacing w:val="0"/>
+        <w:rPr>
+          <w:rFonts w:ascii="Tahoma" w:eastAsia="Tahoma" w:hAnsi="Tahoma" w:cs="Tahoma"/>
+          <w:sz w:val="24"/>
+          <w:szCs w:val="24"/>
+        </w:rPr>
+      </w:pPr>
+      <w:r>
+        <w:rPr>
+          <w:rFonts w:ascii="Tahoma" w:eastAsia="Tahoma" w:hAnsi="Tahoma" w:cs="Tahoma"/>
+          <w:sz w:val="24"/>
+          <w:szCs w:val="24"/>
+        </w:rPr>
+        <w:t xml:space="preserve"> </w:t>
+      </w:r>
+    </w:p>
+    <w:p>
+      <w:pPr>
+        <w:contextualSpacing w:val="0"/>
+        <w:rPr>
+          <w:rFonts w:ascii="Tahoma" w:eastAsia="Tahoma" w:hAnsi="Tahoma" w:cs="Tahoma"/>
+          <w:b/>
+          <w:sz w:val="28"/>
+          <w:szCs w:val="28"/>
+          <w:highlight w:val="white"/>
+          <w:u w:val="single"/>
+        </w:rPr>
+      </w:pPr>
+      <w:r>
+        <w:rPr>
+          <w:rFonts w:ascii="Tahoma" w:eastAsia="Tahoma" w:hAnsi="Tahoma" w:cs="Tahoma"/>
+          <w:b/>
+          <w:sz w:val="28"/>
+          <w:szCs w:val="28"/>
+          <w:highlight w:val="white"/>
+          <w:u w:val="single"/>
+        </w:rPr>
+        <w:t>3. Salesman</w:t>
+      </w:r>
+      <w:r>
+        <w:rPr>
+          <w:rFonts w:ascii="Tahoma" w:eastAsia="Tahoma" w:hAnsi="Tahoma" w:cs="Tahoma"/>
+          <w:b/>
+          <w:sz w:val="28"/>
+          <w:szCs w:val="28"/>
+          <w:highlight w:val="white"/>
+          <w:u w:val="single"/>
+        </w:rPr>
+        <w:t>:</w:t>
+      </w:r>
+    </w:p>
+    <w:p>
+      <w:pPr>
+        <w:contextualSpacing w:val="0"/>
+        <w:rPr>
+          <w:rFonts w:ascii="Tahoma" w:eastAsia="Tahoma" w:hAnsi="Tahoma" w:cs="Tahoma"/>
+          <w:sz w:val="24"/>
+          <w:szCs w:val="24"/>
+        </w:rPr>
+      </w:pPr>
+      <w:r>
+        <w:rPr>
+          <w:rFonts w:ascii="Tahoma" w:eastAsia="Tahoma" w:hAnsi="Tahoma" w:cs="Tahoma"/>
+          <w:sz w:val="24"/>
+          <w:szCs w:val="24"/>
+        </w:rPr>
+        <w:t xml:space="preserve">Salesman have the main user of this </w:t>
+      </w:r>
+      <w:r>
+        <w:rPr>
+          <w:rFonts w:ascii="Tahoma" w:eastAsia="Tahoma" w:hAnsi="Tahoma" w:cs="Tahoma"/>
+          <w:sz w:val="24"/>
+          <w:szCs w:val="24"/>
+        </w:rPr>
+        <w:t>software. They have some role to play the business.</w:t>
+      </w:r>
+    </w:p>
+    <w:p>
+      <w:pPr>
+        <w:contextualSpacing w:val="0"/>
+        <w:rPr>
+          <w:rFonts w:ascii="Tahoma" w:eastAsia="Tahoma" w:hAnsi="Tahoma" w:cs="Tahoma"/>
+          <w:sz w:val="24"/>
+          <w:szCs w:val="24"/>
+        </w:rPr>
+      </w:pPr>
+      <w:r>
+        <w:rPr>
+          <w:rFonts w:ascii="Tahoma" w:eastAsia="Tahoma" w:hAnsi="Tahoma" w:cs="Tahoma"/>
+          <w:sz w:val="24"/>
+          <w:szCs w:val="24"/>
+        </w:rPr>
+        <w:t>1. Salesman can sale product from store.</w:t>
+      </w:r>
+    </w:p>
+    <w:p>
+      <w:pPr>
+        <w:contextualSpacing w:val="0"/>
+        <w:rPr>
+          <w:rFonts w:ascii="Tahoma" w:eastAsia="Tahoma" w:hAnsi="Tahoma" w:cs="Tahoma"/>
+          <w:sz w:val="24"/>
+          <w:szCs w:val="24"/>
+        </w:rPr>
+      </w:pPr>
+      <w:r>
+        <w:rPr>
+          <w:rFonts w:ascii="Tahoma" w:eastAsia="Tahoma" w:hAnsi="Tahoma" w:cs="Tahoma"/>
+          <w:sz w:val="24"/>
+          <w:szCs w:val="24"/>
+        </w:rPr>
+        <w:t>2. Salesman can create customer account.</w:t>
+      </w:r>
+    </w:p>
+    <w:p>
+      <w:pPr>
+        <w:contextualSpacing w:val="0"/>
+        <w:rPr>
+          <w:rFonts w:ascii="Tahoma" w:eastAsia="Tahoma" w:hAnsi="Tahoma" w:cs="Tahoma"/>
+          <w:sz w:val="24"/>
+          <w:szCs w:val="24"/>
+        </w:rPr>
+      </w:pPr>
+      <w:r>
+        <w:rPr>
+          <w:rFonts w:ascii="Tahoma" w:eastAsia="Tahoma" w:hAnsi="Tahoma" w:cs="Tahoma"/>
+          <w:sz w:val="24"/>
+          <w:szCs w:val="24"/>
+        </w:rPr>
+        <w:t>3. Salesman can print money receipt for every sales.</w:t>
+      </w:r>
+    </w:p>
+    <w:p>
+      <w:pPr>
+        <w:contextualSpacing w:val="0"/>
+        <w:rPr>
+          <w:rFonts w:ascii="Tahoma" w:eastAsia="Tahoma" w:hAnsi="Tahoma" w:cs="Tahoma"/>
+          <w:sz w:val="24"/>
+          <w:szCs w:val="24"/>
+        </w:rPr>
+      </w:pPr>
     </w:p>
     <w:p>
       <w:pPr>
@@ -3602,7 +3586,37 @@
           <w:highlight w:val="white"/>
           <w:u w:val="single"/>
         </w:rPr>
-        <w:t>Back Log For System Administrator:</w:t>
+        <w:t>B</w:t>
+      </w:r>
+      <w:r>
+        <w:rPr>
+          <w:rFonts w:ascii="Tahoma" w:eastAsia="Tahoma" w:hAnsi="Tahoma" w:cs="Tahoma"/>
+          <w:sz w:val="28"/>
+          <w:szCs w:val="28"/>
+          <w:highlight w:val="white"/>
+          <w:u w:val="single"/>
+        </w:rPr>
+        <w:t>ack Log f</w:t>
+      </w:r>
+      <w:r>
+        <w:rPr>
+          <w:rFonts w:ascii="Tahoma" w:eastAsia="Tahoma" w:hAnsi="Tahoma" w:cs="Tahoma"/>
+          <w:sz w:val="28"/>
+          <w:szCs w:val="28"/>
+          <w:highlight w:val="white"/>
+          <w:u w:val="single"/>
+        </w:rPr>
+        <w:t>or Proprietor</w:t>
+      </w:r>
+      <w:r>
+        <w:rPr>
+          <w:rFonts w:ascii="Tahoma" w:eastAsia="Tahoma" w:hAnsi="Tahoma" w:cs="Tahoma"/>
+          <w:sz w:val="28"/>
+          <w:szCs w:val="28"/>
+          <w:highlight w:val="white"/>
+          <w:u w:val="single"/>
+        </w:rPr>
+        <w:t>:</w:t>
       </w:r>
     </w:p>
     <w:p>
@@ -3799,7 +3813,17 @@
           <w:highlight w:val="white"/>
           <w:u w:val="single"/>
         </w:rPr>
-        <w:t>Backlog for Vehicle Manager:</w:t>
+        <w:t>Backlog for Store Admin</w:t>
+      </w:r>
+      <w:r>
+        <w:rPr>
+          <w:rFonts w:ascii="Tahoma" w:eastAsia="Tahoma" w:hAnsi="Tahoma" w:cs="Tahoma"/>
+          <w:sz w:val="28"/>
+          <w:szCs w:val="28"/>
+          <w:highlight w:val="white"/>
+          <w:u w:val="single"/>
+        </w:rPr>
+        <w:t>:</w:t>
       </w:r>
     </w:p>
     <w:p>
@@ -3882,7 +3906,6 @@
           <w:szCs w:val="24"/>
           <w:highlight w:val="white"/>
         </w:rPr>
-        <w:lastRenderedPageBreak/>
         <w:t xml:space="preserve">As a vehicle controller I want to cancel or delete requisition. So that I can make decision to assign a vehicle or not.  </w:t>
       </w:r>
     </w:p>
@@ -3925,6 +3948,7 @@
           <w:szCs w:val="24"/>
           <w:highlight w:val="white"/>
         </w:rPr>
+        <w:lastRenderedPageBreak/>
         <w:t>As a vehicle controller I want to control vehicle check-in or check-out. So that I can easily guess which vehicle and driver are available?</w:t>
       </w:r>
     </w:p>
@@ -4008,7 +4032,17 @@
           <w:highlight w:val="white"/>
           <w:u w:val="single"/>
         </w:rPr>
-        <w:t>Backlog for Employee:</w:t>
+        <w:t>Backlog for Salesman</w:t>
+      </w:r>
+      <w:r>
+        <w:rPr>
+          <w:rFonts w:ascii="Tahoma" w:eastAsia="Tahoma" w:hAnsi="Tahoma" w:cs="Tahoma"/>
+          <w:sz w:val="28"/>
+          <w:szCs w:val="28"/>
+          <w:highlight w:val="white"/>
+          <w:u w:val="single"/>
+        </w:rPr>
+        <w:t>:</w:t>
       </w:r>
     </w:p>
     <w:p>
@@ -4202,40 +4236,6 @@
     </w:p>
     <w:p>
       <w:pPr>
-        <w:ind w:left="720"/>
-        <w:contextualSpacing w:val="0"/>
-        <w:rPr>
-          <w:rFonts w:ascii="Tahoma" w:eastAsia="Tahoma" w:hAnsi="Tahoma" w:cs="Tahoma"/>
-          <w:sz w:val="24"/>
-          <w:szCs w:val="24"/>
-          <w:highlight w:val="white"/>
-        </w:rPr>
-      </w:pPr>
-    </w:p>
-    <w:p>
-      <w:pPr>
-        <w:contextualSpacing w:val="0"/>
-        <w:rPr>
-          <w:rFonts w:ascii="Tahoma" w:eastAsia="Tahoma" w:hAnsi="Tahoma" w:cs="Tahoma"/>
-          <w:sz w:val="24"/>
-          <w:szCs w:val="24"/>
-          <w:highlight w:val="white"/>
-        </w:rPr>
-      </w:pPr>
-    </w:p>
-    <w:p>
-      <w:pPr>
-        <w:contextualSpacing w:val="0"/>
-        <w:rPr>
-          <w:rFonts w:ascii="Tahoma" w:eastAsia="Tahoma" w:hAnsi="Tahoma" w:cs="Tahoma"/>
-          <w:sz w:val="24"/>
-          <w:szCs w:val="24"/>
-          <w:highlight w:val="white"/>
-        </w:rPr>
-      </w:pPr>
-    </w:p>
-    <w:p>
-      <w:pPr>
         <w:contextualSpacing w:val="0"/>
         <w:rPr>
           <w:rFonts w:ascii="Tahoma" w:eastAsia="Tahoma" w:hAnsi="Tahoma" w:cs="Tahoma"/>
@@ -4361,9 +4361,8 @@
           <w:rFonts w:ascii="Tahoma" w:eastAsia="Tahoma" w:hAnsi="Tahoma" w:cs="Tahoma"/>
           <w:sz w:val="24"/>
           <w:szCs w:val="24"/>
-          <w:highlight w:val="white"/>
-        </w:rPr>
-        <w:t>DOT NET Platform</w:t>
+        </w:rPr>
+        <w:t xml:space="preserve">Visual Studio 2017 </w:t>
       </w:r>
     </w:p>
     <w:p>
@@ -4383,7 +4382,24 @@
           <w:szCs w:val="24"/>
           <w:highlight w:val="white"/>
         </w:rPr>
-        <w:t>ASP .NET MVC 5 With Repository Pattern</w:t>
+        <w:t>ASP .NET MVC 5 (</w:t>
+      </w:r>
+      <w:r>
+        <w:rPr>
+          <w:rFonts w:ascii="Tahoma" w:eastAsia="Tahoma" w:hAnsi="Tahoma" w:cs="Tahoma"/>
+          <w:sz w:val="24"/>
+          <w:szCs w:val="24"/>
+          <w:highlight w:val="white"/>
+        </w:rPr>
+        <w:t xml:space="preserve"> Repository Pattern</w:t>
+      </w:r>
+      <w:r>
+        <w:rPr>
+          <w:rFonts w:ascii="Tahoma" w:eastAsia="Tahoma" w:hAnsi="Tahoma" w:cs="Tahoma"/>
+          <w:sz w:val="24"/>
+          <w:szCs w:val="24"/>
+        </w:rPr>
+        <w:t xml:space="preserve"> with 3 tire architectures) </w:t>
       </w:r>
     </w:p>
     <w:p>
@@ -4403,7 +4419,25 @@
           <w:szCs w:val="24"/>
           <w:highlight w:val="white"/>
         </w:rPr>
-        <w:t>Entity Framework (Code first approach)</w:t>
+        <w:t>Entity Framework</w:t>
+      </w:r>
+      <w:r>
+        <w:rPr>
+          <w:rFonts w:ascii="Tahoma" w:eastAsia="Tahoma" w:hAnsi="Tahoma" w:cs="Tahoma"/>
+          <w:sz w:val="24"/>
+          <w:szCs w:val="24"/>
+          <w:highlight w:val="white"/>
+        </w:rPr>
+        <w:t xml:space="preserve"> 4.6</w:t>
+      </w:r>
+      <w:r>
+        <w:rPr>
+          <w:rFonts w:ascii="Tahoma" w:eastAsia="Tahoma" w:hAnsi="Tahoma" w:cs="Tahoma"/>
+          <w:sz w:val="24"/>
+          <w:szCs w:val="24"/>
+          <w:highlight w:val="white"/>
+        </w:rPr>
+        <w:t xml:space="preserve"> (Code first approach)</w:t>
       </w:r>
     </w:p>
     <w:p>
@@ -4425,6 +4459,16 @@
         </w:rPr>
         <w:t>HTML-5, CSS-3 and Bootstrap 3</w:t>
       </w:r>
+      <w:r>
+        <w:rPr>
+          <w:rFonts w:ascii="Tahoma" w:eastAsia="Tahoma" w:hAnsi="Tahoma" w:cs="Tahoma"/>
+          <w:sz w:val="24"/>
+          <w:szCs w:val="24"/>
+        </w:rPr>
+        <w:t>.7.7</w:t>
+      </w:r>
+      <w:bookmarkStart w:id="0" w:name="_GoBack"/>
+      <w:bookmarkEnd w:id="0"/>
     </w:p>
     <w:p>
       <w:pPr>
@@ -4444,7 +4488,6 @@
           <w:szCs w:val="24"/>
           <w:highlight w:val="white"/>
         </w:rPr>
-        <w:lastRenderedPageBreak/>
         <w:t>Javascript</w:t>
       </w:r>
       <w:proofErr w:type="spellEnd"/>
@@ -4475,7 +4518,7 @@
           <w:szCs w:val="24"/>
           <w:highlight w:val="white"/>
         </w:rPr>
-        <w:t>- 2.4</w:t>
+        <w:t>- 3.1</w:t>
       </w:r>
     </w:p>
     <w:p>
@@ -4559,150 +4602,8 @@
           <w:szCs w:val="24"/>
           <w:highlight w:val="white"/>
         </w:rPr>
-        <w:t>Microsoft SQL Server -2012</w:t>
-      </w:r>
-    </w:p>
-    <w:p>
-      <w:pPr>
-        <w:contextualSpacing w:val="0"/>
-        <w:rPr>
-          <w:rFonts w:ascii="Tahoma" w:eastAsia="Tahoma" w:hAnsi="Tahoma" w:cs="Tahoma"/>
-          <w:sz w:val="24"/>
-          <w:szCs w:val="24"/>
-          <w:highlight w:val="white"/>
-        </w:rPr>
-      </w:pPr>
-      <w:r>
-        <w:rPr>
-          <w:rFonts w:ascii="Tahoma" w:eastAsia="Tahoma" w:hAnsi="Tahoma" w:cs="Tahoma"/>
-          <w:sz w:val="24"/>
-          <w:szCs w:val="24"/>
-          <w:highlight w:val="white"/>
-        </w:rPr>
-        <w:t xml:space="preserve"> </w:t>
-      </w:r>
-    </w:p>
-    <w:p>
-      <w:pPr>
-        <w:contextualSpacing w:val="0"/>
-        <w:rPr>
-          <w:rFonts w:ascii="Tahoma" w:eastAsia="Tahoma" w:hAnsi="Tahoma" w:cs="Tahoma"/>
-          <w:b/>
-          <w:sz w:val="28"/>
-          <w:szCs w:val="28"/>
-          <w:highlight w:val="white"/>
-        </w:rPr>
-      </w:pPr>
-      <w:r>
-        <w:rPr>
-          <w:rFonts w:ascii="Tahoma" w:eastAsia="Tahoma" w:hAnsi="Tahoma" w:cs="Tahoma"/>
-          <w:b/>
-          <w:sz w:val="28"/>
-          <w:szCs w:val="28"/>
-          <w:highlight w:val="white"/>
-        </w:rPr>
-        <w:t xml:space="preserve"> </w:t>
-      </w:r>
-    </w:p>
-    <w:p>
-      <w:pPr>
-        <w:contextualSpacing w:val="0"/>
-        <w:rPr>
-          <w:rFonts w:ascii="Tahoma" w:eastAsia="Tahoma" w:hAnsi="Tahoma" w:cs="Tahoma"/>
-          <w:b/>
-          <w:sz w:val="28"/>
-          <w:szCs w:val="28"/>
-          <w:highlight w:val="white"/>
-        </w:rPr>
-      </w:pPr>
-      <w:r>
-        <w:rPr>
-          <w:rFonts w:ascii="Tahoma" w:eastAsia="Tahoma" w:hAnsi="Tahoma" w:cs="Tahoma"/>
-          <w:b/>
-          <w:sz w:val="28"/>
-          <w:szCs w:val="28"/>
-          <w:highlight w:val="white"/>
-        </w:rPr>
-        <w:t xml:space="preserve"> </w:t>
-      </w:r>
-    </w:p>
-    <w:p>
-      <w:pPr>
-        <w:contextualSpacing w:val="0"/>
-        <w:rPr>
-          <w:rFonts w:ascii="Tahoma" w:eastAsia="Tahoma" w:hAnsi="Tahoma" w:cs="Tahoma"/>
-          <w:b/>
-          <w:sz w:val="28"/>
-          <w:szCs w:val="28"/>
-          <w:highlight w:val="white"/>
-        </w:rPr>
-      </w:pPr>
-      <w:r>
-        <w:rPr>
-          <w:rFonts w:ascii="Tahoma" w:eastAsia="Tahoma" w:hAnsi="Tahoma" w:cs="Tahoma"/>
-          <w:b/>
-          <w:sz w:val="28"/>
-          <w:szCs w:val="28"/>
-          <w:highlight w:val="white"/>
-        </w:rPr>
-        <w:t xml:space="preserve"> </w:t>
-      </w:r>
-    </w:p>
-    <w:p>
-      <w:pPr>
-        <w:contextualSpacing w:val="0"/>
-        <w:rPr>
-          <w:rFonts w:ascii="Tahoma" w:eastAsia="Tahoma" w:hAnsi="Tahoma" w:cs="Tahoma"/>
-          <w:b/>
-          <w:sz w:val="28"/>
-          <w:szCs w:val="28"/>
-          <w:highlight w:val="white"/>
-        </w:rPr>
-      </w:pPr>
-      <w:r>
-        <w:rPr>
-          <w:rFonts w:ascii="Tahoma" w:eastAsia="Tahoma" w:hAnsi="Tahoma" w:cs="Tahoma"/>
-          <w:b/>
-          <w:sz w:val="28"/>
-          <w:szCs w:val="28"/>
-          <w:highlight w:val="white"/>
-        </w:rPr>
-        <w:t xml:space="preserve"> </w:t>
-      </w:r>
-    </w:p>
-    <w:p>
-      <w:pPr>
-        <w:contextualSpacing w:val="0"/>
-        <w:rPr>
-          <w:rFonts w:ascii="Tahoma" w:eastAsia="Tahoma" w:hAnsi="Tahoma" w:cs="Tahoma"/>
-          <w:b/>
-          <w:sz w:val="28"/>
-          <w:szCs w:val="28"/>
-          <w:highlight w:val="white"/>
-        </w:rPr>
-      </w:pPr>
-      <w:r>
-        <w:rPr>
-          <w:rFonts w:ascii="Tahoma" w:eastAsia="Tahoma" w:hAnsi="Tahoma" w:cs="Tahoma"/>
-          <w:b/>
-          <w:sz w:val="28"/>
-          <w:szCs w:val="28"/>
-          <w:highlight w:val="white"/>
-        </w:rPr>
-        <w:t xml:space="preserve"> </w:t>
-      </w:r>
-    </w:p>
-    <w:p>
-      <w:pPr>
-        <w:contextualSpacing w:val="0"/>
-        <w:rPr>
-          <w:rFonts w:ascii="Tahoma" w:eastAsia="Tahoma" w:hAnsi="Tahoma" w:cs="Tahoma"/>
-          <w:b/>
-          <w:sz w:val="28"/>
-          <w:szCs w:val="28"/>
-          <w:highlight w:val="white"/>
-        </w:rPr>
-      </w:pPr>
+        <w:t>Microsoft SQL Server -2014</w:t>
+      </w:r>
       <w:r>
         <w:br w:type="page"/>
       </w:r>

</xml_diff>